<commit_message>
Addition of working on raspberry pi
</commit_message>
<xml_diff>
--- a/Smart_Home_Project_Book.docx
+++ b/Smart_Home_Project_Book.docx
@@ -309,9 +309,9 @@
         <w:br w:type="page"/>
       </w:r>
     </w:p>
-    <w:bookmarkStart w:id="0" w:name="_Toc509164548" w:displacedByCustomXml="next"/>
+    <w:bookmarkStart w:id="0" w:name="_Toc509165400" w:displacedByCustomXml="next"/>
     <w:bookmarkStart w:id="1" w:name="_Toc509165105" w:displacedByCustomXml="next"/>
-    <w:bookmarkStart w:id="2" w:name="_Toc509165400" w:displacedByCustomXml="next"/>
+    <w:bookmarkStart w:id="2" w:name="_Toc509164548" w:displacedByCustomXml="next"/>
     <w:sdt>
       <w:sdtPr>
         <w:rPr>
@@ -1315,8 +1315,6 @@
               </w:rPr>
               <w:t>...</w:t>
             </w:r>
-            <w:bookmarkStart w:id="3" w:name="_GoBack"/>
-            <w:bookmarkEnd w:id="3"/>
             <w:r>
               <w:rPr>
                 <w:noProof/>
@@ -1517,7 +1515,7 @@
           <w:rtl/>
         </w:rPr>
       </w:pPr>
-      <w:bookmarkStart w:id="4" w:name="_Toc528696846"/>
+      <w:bookmarkStart w:id="3" w:name="_Toc528696846"/>
       <w:r>
         <w:rPr>
           <w:rFonts w:hint="cs"/>
@@ -1525,7 +1523,7 @@
         </w:rPr>
         <w:t>מבוא</w:t>
       </w:r>
-      <w:bookmarkEnd w:id="4"/>
+      <w:bookmarkEnd w:id="3"/>
     </w:p>
     <w:p>
       <w:pPr>
@@ -1761,7 +1759,7 @@
           <w:rtl/>
         </w:rPr>
       </w:pPr>
-      <w:bookmarkStart w:id="5" w:name="_Toc528696847"/>
+      <w:bookmarkStart w:id="4" w:name="_Toc528696847"/>
       <w:r>
         <w:rPr>
           <w:rFonts w:hint="cs"/>
@@ -1777,7 +1775,7 @@
         </w:rPr>
         <w:t xml:space="preserve"> אפליקצייה חכמה</w:t>
       </w:r>
-      <w:bookmarkEnd w:id="5"/>
+      <w:bookmarkEnd w:id="4"/>
     </w:p>
     <w:p>
       <w:pPr>
@@ -2849,7 +2847,6 @@
         <w:pStyle w:val="a0"/>
         <w:bidi/>
         <w:rPr>
-          <w:rFonts w:hint="cs"/>
           <w:rtl/>
         </w:rPr>
       </w:pPr>
@@ -3024,7 +3021,6 @@
         <w:pStyle w:val="a0"/>
         <w:bidi/>
         <w:rPr>
-          <w:rFonts w:hint="cs"/>
           <w:rtl/>
         </w:rPr>
       </w:pPr>
@@ -3066,7 +3062,6 @@
         <w:pStyle w:val="a0"/>
         <w:bidi/>
         <w:rPr>
-          <w:rFonts w:hint="cs"/>
           <w:rtl/>
         </w:rPr>
       </w:pPr>
@@ -3309,7 +3304,14 @@
           <w:rFonts w:hint="cs"/>
           <w:rtl/>
         </w:rPr>
-        <w:t xml:space="preserve">האתגר האחרון שעמד לפנינו היה זיהוי תנועות ידיים. </w:t>
+        <w:t xml:space="preserve">אתגר אחר </w:t>
+      </w:r>
+      <w:r>
+        <w:rPr>
+          <w:rFonts w:hint="cs"/>
+          <w:rtl/>
+        </w:rPr>
+        <w:t xml:space="preserve">שעמד לפנינו היה זיהוי תנועות ידיים. </w:t>
       </w:r>
       <w:r>
         <w:rPr>
@@ -3334,309 +3336,6 @@
           <w:rtl/>
         </w:rPr>
       </w:pPr>
-    </w:p>
-    <w:p>
-      <w:pPr>
-        <w:pStyle w:val="a"/>
-        <w:rPr>
-          <w:rtl/>
-        </w:rPr>
-      </w:pPr>
-      <w:bookmarkStart w:id="6" w:name="_Toc528696848"/>
-      <w:r>
-        <w:t>SDKs</w:t>
-      </w:r>
-      <w:r>
-        <w:t xml:space="preserve"> &amp; APIs</w:t>
-      </w:r>
-      <w:bookmarkEnd w:id="6"/>
-    </w:p>
-    <w:p>
-      <w:pPr>
-        <w:pStyle w:val="a0"/>
-        <w:bidi/>
-        <w:rPr>
-          <w:rtl/>
-        </w:rPr>
-      </w:pPr>
-    </w:p>
-    <w:p>
-      <w:pPr>
-        <w:pStyle w:val="Heading1"/>
-        <w:bidi/>
-        <w:rPr>
-          <w:rtl/>
-        </w:rPr>
-      </w:pPr>
-      <w:bookmarkStart w:id="7" w:name="_Toc528696849"/>
-      <w:proofErr w:type="spellStart"/>
-      <w:r>
-        <w:t>facebook-jssdk</w:t>
-      </w:r>
-      <w:bookmarkEnd w:id="7"/>
-      <w:proofErr w:type="spellEnd"/>
-    </w:p>
-    <w:p>
-      <w:pPr>
-        <w:pStyle w:val="a0"/>
-        <w:bidi/>
-        <w:rPr>
-          <w:rtl/>
-        </w:rPr>
-      </w:pPr>
-      <w:r>
-        <w:rPr>
-          <w:rFonts w:hint="cs"/>
-          <w:rtl/>
-        </w:rPr>
-        <w:t xml:space="preserve">רץ בצד לקוח ומתממשק עם </w:t>
-      </w:r>
-      <w:proofErr w:type="spellStart"/>
-      <w:r>
-        <w:t>javascript</w:t>
-      </w:r>
-      <w:proofErr w:type="spellEnd"/>
-      <w:r>
-        <w:rPr>
-          <w:rFonts w:hint="cs"/>
-          <w:rtl/>
-        </w:rPr>
-        <w:t>.</w:t>
-      </w:r>
-    </w:p>
-    <w:p>
-      <w:pPr>
-        <w:pStyle w:val="a0"/>
-        <w:bidi/>
-        <w:rPr>
-          <w:rtl/>
-        </w:rPr>
-      </w:pPr>
-      <w:r>
-        <w:rPr>
-          <w:rFonts w:hint="cs"/>
-        </w:rPr>
-        <w:t>SDK</w:t>
-      </w:r>
-      <w:r>
-        <w:rPr>
-          <w:rFonts w:hint="cs"/>
-          <w:rtl/>
-        </w:rPr>
-        <w:t xml:space="preserve"> שאנחנו מקבלים מפייסבוק, אחראי </w:t>
-      </w:r>
-      <w:r>
-        <w:rPr>
-          <w:rFonts w:hint="cs"/>
-          <w:rtl/>
-        </w:rPr>
-        <w:t xml:space="preserve">על יצירת חלון עם עמוד פייסבוק </w:t>
-      </w:r>
-      <w:r>
-        <w:rPr>
-          <w:rFonts w:hint="cs"/>
-          <w:rtl/>
-        </w:rPr>
-        <w:t xml:space="preserve">(או פוסט פייסבוק) </w:t>
-      </w:r>
-      <w:r>
-        <w:rPr>
-          <w:rFonts w:hint="cs"/>
-          <w:rtl/>
-        </w:rPr>
-        <w:t xml:space="preserve">באפליקציה שלנו, אשר מכיל </w:t>
-      </w:r>
-      <w:r>
-        <w:rPr>
-          <w:rFonts w:hint="cs"/>
-          <w:rtl/>
-        </w:rPr>
-        <w:t xml:space="preserve">את </w:t>
-      </w:r>
-      <w:r>
-        <w:rPr>
-          <w:rFonts w:hint="cs"/>
-          <w:rtl/>
-        </w:rPr>
-        <w:t xml:space="preserve">התוכן </w:t>
-      </w:r>
-      <w:r>
-        <w:rPr>
-          <w:rFonts w:hint="cs"/>
-          <w:rtl/>
-        </w:rPr>
-        <w:t>המבוקש</w:t>
-      </w:r>
-      <w:r>
-        <w:rPr>
-          <w:rFonts w:hint="cs"/>
-          <w:rtl/>
-        </w:rPr>
-        <w:t xml:space="preserve">, במקרה זה </w:t>
-      </w:r>
-      <w:r>
-        <w:rPr>
-          <w:rtl/>
-        </w:rPr>
-        <w:t>–</w:t>
-      </w:r>
-      <w:r>
-        <w:rPr>
-          <w:rFonts w:hint="cs"/>
-          <w:rtl/>
-        </w:rPr>
-        <w:t xml:space="preserve"> אחד העמודים האהובים  על המשתמש הנוכחי. נשים לב שהעמוד</w:t>
-      </w:r>
-      <w:r>
-        <w:rPr>
-          <w:rFonts w:hint="cs"/>
-          <w:rtl/>
-        </w:rPr>
-        <w:t xml:space="preserve"> או הפוסט</w:t>
-      </w:r>
-      <w:r>
-        <w:rPr>
-          <w:rFonts w:hint="cs"/>
-          <w:rtl/>
-        </w:rPr>
-        <w:t xml:space="preserve"> חייב להיות </w:t>
-      </w:r>
-      <w:r>
-        <w:rPr>
-          <w:rFonts w:hint="cs"/>
-        </w:rPr>
-        <w:t>PU</w:t>
-      </w:r>
-      <w:r>
-        <w:t>BLIC</w:t>
-      </w:r>
-      <w:r>
-        <w:rPr>
-          <w:rFonts w:hint="cs"/>
-          <w:rtl/>
-        </w:rPr>
-        <w:t>, מכיוון שאנחנו ניגשים</w:t>
-      </w:r>
-      <w:r>
-        <w:rPr>
-          <w:rFonts w:hint="cs"/>
-          <w:rtl/>
-        </w:rPr>
-        <w:t xml:space="preserve"> </w:t>
-      </w:r>
-      <w:r>
-        <w:rPr>
-          <w:rFonts w:hint="cs"/>
-          <w:rtl/>
-        </w:rPr>
-        <w:t>אליו דרך המשתמש הראשי, שייתכן ולא עשה לו לייק.</w:t>
-      </w:r>
-    </w:p>
-    <w:p>
-      <w:pPr>
-        <w:pStyle w:val="a0"/>
-        <w:bidi/>
-        <w:rPr>
-          <w:rtl/>
-        </w:rPr>
-      </w:pPr>
-    </w:p>
-    <w:p>
-      <w:pPr>
-        <w:pStyle w:val="a0"/>
-        <w:bidi/>
-        <w:rPr>
-          <w:rtl/>
-        </w:rPr>
-      </w:pPr>
-    </w:p>
-    <w:p>
-      <w:pPr>
-        <w:pStyle w:val="Heading1"/>
-        <w:bidi/>
-        <w:rPr>
-          <w:rFonts w:hint="cs"/>
-          <w:rtl/>
-        </w:rPr>
-      </w:pPr>
-      <w:bookmarkStart w:id="8" w:name="_Toc528696850"/>
-      <w:r>
-        <w:t xml:space="preserve">AWS - </w:t>
-      </w:r>
-      <w:proofErr w:type="spellStart"/>
-      <w:r>
-        <w:t>Rekognition</w:t>
-      </w:r>
-      <w:bookmarkEnd w:id="8"/>
-      <w:proofErr w:type="spellEnd"/>
-    </w:p>
-    <w:p>
-      <w:pPr>
-        <w:pStyle w:val="a0"/>
-        <w:bidi/>
-        <w:rPr>
-          <w:rtl/>
-        </w:rPr>
-      </w:pPr>
-      <w:r>
-        <w:rPr>
-          <w:rFonts w:hint="cs"/>
-          <w:rtl/>
-        </w:rPr>
-        <w:t>ענן של אמאזון</w:t>
-      </w:r>
-      <w:r>
-        <w:rPr>
-          <w:rFonts w:hint="cs"/>
-          <w:rtl/>
-        </w:rPr>
-        <w:t>,</w:t>
-      </w:r>
-      <w:r>
-        <w:rPr>
-          <w:rFonts w:hint="cs"/>
-          <w:rtl/>
-        </w:rPr>
-        <w:t xml:space="preserve"> בתוכו יש </w:t>
-      </w:r>
-      <w:r>
-        <w:rPr>
-          <w:rFonts w:hint="cs"/>
-        </w:rPr>
-        <w:t>API</w:t>
-      </w:r>
-      <w:r>
-        <w:rPr>
-          <w:rFonts w:hint="cs"/>
-          <w:rtl/>
-        </w:rPr>
-        <w:t xml:space="preserve"> של שירות </w:t>
-      </w:r>
-      <w:proofErr w:type="spellStart"/>
-      <w:r>
-        <w:t>Rekognition</w:t>
-      </w:r>
-      <w:proofErr w:type="spellEnd"/>
-      <w:r>
-        <w:rPr>
-          <w:rFonts w:hint="cs"/>
-          <w:rtl/>
-        </w:rPr>
-        <w:t>. השירות הינו מאוד חזק ומספק מגוון רחב של אפשרויות זיהוי פנים וניתוח תמונה. השימוש שלנו ב</w:t>
-      </w:r>
-      <w:r>
-        <w:rPr>
-          <w:rFonts w:hint="cs"/>
-        </w:rPr>
-        <w:t>API</w:t>
-      </w:r>
-      <w:r>
-        <w:rPr>
-          <w:rFonts w:hint="cs"/>
-          <w:rtl/>
-        </w:rPr>
-        <w:t xml:space="preserve"> בוצע כך:</w:t>
-      </w:r>
     </w:p>
     <w:p>
       <w:pPr>
@@ -3652,24 +3351,300 @@
           <w:rFonts w:hint="cs"/>
           <w:rtl/>
         </w:rPr>
-        <w:t xml:space="preserve">בשימוש הראשון של משתמש, עליו להזין את השם משתמש הייחודי שלו בפייסבוק (לא השם כפי שמופיע בעמוד, אלא </w:t>
-      </w:r>
-      <w:r>
-        <w:t>username</w:t>
-      </w:r>
-      <w:r>
-        <w:rPr>
-          <w:rFonts w:hint="cs"/>
-          <w:rtl/>
-        </w:rPr>
-        <w:t>)</w:t>
-      </w:r>
-      <w:r>
-        <w:rPr>
-          <w:rFonts w:hint="cs"/>
-          <w:rtl/>
-        </w:rPr>
-        <w:t>, וללחוץ על כפתור "משתמש חדש".</w:t>
+        <w:t xml:space="preserve">האתגר האחרון שעמד לפנינו היה להריץ את הכל על </w:t>
+      </w:r>
+      <w:r>
+        <w:rPr>
+          <w:rFonts w:hint="cs"/>
+        </w:rPr>
+        <w:t>RASPBERYY PI</w:t>
+      </w:r>
+      <w:r>
+        <w:t>3</w:t>
+      </w:r>
+      <w:r>
+        <w:rPr>
+          <w:rFonts w:hint="cs"/>
+          <w:rtl/>
+        </w:rPr>
+        <w:t>. רוב המעברים מחלונות ל</w:t>
+      </w:r>
+      <w:proofErr w:type="spellStart"/>
+      <w:r>
+        <w:t>raspbian</w:t>
+      </w:r>
+      <w:proofErr w:type="spellEnd"/>
+      <w:r>
+        <w:rPr>
+          <w:rFonts w:hint="cs"/>
+          <w:rtl/>
+        </w:rPr>
+        <w:t xml:space="preserve"> עברו בצורה חלקה, אך לא ספריית </w:t>
+      </w:r>
+      <w:r>
+        <w:rPr>
+          <w:rFonts w:hint="cs"/>
+        </w:rPr>
+        <w:t>OPENCV</w:t>
+      </w:r>
+      <w:r>
+        <w:rPr>
+          <w:rFonts w:hint="cs"/>
+          <w:rtl/>
+        </w:rPr>
+        <w:t>, (עבור זיהוי תנועות ידיים). ספרייה זו איננה ניתנת להורדה למערכת הפעלה זו.</w:t>
+      </w:r>
+    </w:p>
+    <w:p>
+      <w:pPr>
+        <w:pStyle w:val="a0"/>
+        <w:bidi/>
+        <w:ind w:left="720"/>
+        <w:rPr>
+          <w:rtl/>
+        </w:rPr>
+      </w:pPr>
+      <w:r>
+        <w:rPr>
+          <w:rFonts w:hint="cs"/>
+          <w:rtl/>
+        </w:rPr>
+        <w:t xml:space="preserve">נעשה שימוש במדריך הבא לקומפילציה </w:t>
+      </w:r>
+      <w:r>
+        <w:rPr>
+          <w:rFonts w:hint="cs"/>
+          <w:rtl/>
+        </w:rPr>
+        <w:t>של הספרייה על הראספברי פאי עצמו:</w:t>
+      </w:r>
+    </w:p>
+    <w:p>
+      <w:pPr>
+        <w:pStyle w:val="a0"/>
+      </w:pPr>
+      <w:hyperlink r:id="rId23" w:history="1">
+        <w:r>
+          <w:rPr>
+            <w:rStyle w:val="Hyperlink"/>
+          </w:rPr>
+          <w:t>https://www.pyimagesearch.com/2016/04/18/install-guide-raspberry-pi-3-raspbian-jessie-opencv-3</w:t>
+        </w:r>
+        <w:r>
+          <w:rPr>
+            <w:rStyle w:val="Hyperlink"/>
+            <w:rtl/>
+          </w:rPr>
+          <w:t>/</w:t>
+        </w:r>
+      </w:hyperlink>
+    </w:p>
+    <w:p>
+      <w:pPr>
+        <w:pStyle w:val="a0"/>
+      </w:pPr>
+      <w:bookmarkStart w:id="5" w:name="_GoBack"/>
+      <w:bookmarkEnd w:id="5"/>
+    </w:p>
+    <w:p>
+      <w:pPr>
+        <w:pStyle w:val="a0"/>
+        <w:bidi/>
+        <w:rPr>
+          <w:rFonts w:hint="cs"/>
+        </w:rPr>
+      </w:pPr>
+    </w:p>
+    <w:p>
+      <w:pPr>
+        <w:pStyle w:val="a0"/>
+        <w:bidi/>
+        <w:rPr>
+          <w:rtl/>
+        </w:rPr>
+      </w:pPr>
+    </w:p>
+    <w:p>
+      <w:pPr>
+        <w:pStyle w:val="a"/>
+        <w:rPr>
+          <w:rtl/>
+        </w:rPr>
+      </w:pPr>
+      <w:bookmarkStart w:id="6" w:name="_Toc528696848"/>
+      <w:r>
+        <w:t>SDKs</w:t>
+      </w:r>
+      <w:r>
+        <w:t xml:space="preserve"> &amp; APIs</w:t>
+      </w:r>
+      <w:bookmarkEnd w:id="6"/>
+    </w:p>
+    <w:p>
+      <w:pPr>
+        <w:pStyle w:val="a0"/>
+        <w:bidi/>
+        <w:rPr>
+          <w:rtl/>
+        </w:rPr>
+      </w:pPr>
+    </w:p>
+    <w:p>
+      <w:pPr>
+        <w:pStyle w:val="Heading1"/>
+        <w:bidi/>
+        <w:rPr>
+          <w:rtl/>
+        </w:rPr>
+      </w:pPr>
+      <w:bookmarkStart w:id="7" w:name="_Toc528696849"/>
+      <w:proofErr w:type="spellStart"/>
+      <w:r>
+        <w:t>facebook-jssdk</w:t>
+      </w:r>
+      <w:bookmarkEnd w:id="7"/>
+      <w:proofErr w:type="spellEnd"/>
+    </w:p>
+    <w:p>
+      <w:pPr>
+        <w:pStyle w:val="a0"/>
+        <w:bidi/>
+        <w:rPr>
+          <w:rtl/>
+        </w:rPr>
+      </w:pPr>
+      <w:r>
+        <w:rPr>
+          <w:rFonts w:hint="cs"/>
+          <w:rtl/>
+        </w:rPr>
+        <w:t xml:space="preserve">רץ בצד לקוח ומתממשק עם </w:t>
+      </w:r>
+      <w:proofErr w:type="spellStart"/>
+      <w:r>
+        <w:t>javascript</w:t>
+      </w:r>
+      <w:proofErr w:type="spellEnd"/>
+      <w:r>
+        <w:rPr>
+          <w:rFonts w:hint="cs"/>
+          <w:rtl/>
+        </w:rPr>
+        <w:t>.</w:t>
+      </w:r>
+    </w:p>
+    <w:p>
+      <w:pPr>
+        <w:pStyle w:val="a0"/>
+        <w:bidi/>
+        <w:rPr>
+          <w:rtl/>
+        </w:rPr>
+      </w:pPr>
+      <w:r>
+        <w:rPr>
+          <w:rFonts w:hint="cs"/>
+        </w:rPr>
+        <w:t>SDK</w:t>
+      </w:r>
+      <w:r>
+        <w:rPr>
+          <w:rFonts w:hint="cs"/>
+          <w:rtl/>
+        </w:rPr>
+        <w:t xml:space="preserve"> שאנחנו מקבלים מפייסבוק, אחראי </w:t>
+      </w:r>
+      <w:r>
+        <w:rPr>
+          <w:rFonts w:hint="cs"/>
+          <w:rtl/>
+        </w:rPr>
+        <w:t xml:space="preserve">על יצירת חלון עם עמוד פייסבוק </w:t>
+      </w:r>
+      <w:r>
+        <w:rPr>
+          <w:rFonts w:hint="cs"/>
+          <w:rtl/>
+        </w:rPr>
+        <w:t xml:space="preserve">(או פוסט פייסבוק) </w:t>
+      </w:r>
+      <w:r>
+        <w:rPr>
+          <w:rFonts w:hint="cs"/>
+          <w:rtl/>
+        </w:rPr>
+        <w:t xml:space="preserve">באפליקציה שלנו, אשר מכיל </w:t>
+      </w:r>
+      <w:r>
+        <w:rPr>
+          <w:rFonts w:hint="cs"/>
+          <w:rtl/>
+        </w:rPr>
+        <w:t xml:space="preserve">את </w:t>
+      </w:r>
+      <w:r>
+        <w:rPr>
+          <w:rFonts w:hint="cs"/>
+          <w:rtl/>
+        </w:rPr>
+        <w:t xml:space="preserve">התוכן </w:t>
+      </w:r>
+      <w:r>
+        <w:rPr>
+          <w:rFonts w:hint="cs"/>
+          <w:rtl/>
+        </w:rPr>
+        <w:t>המבוקש</w:t>
+      </w:r>
+      <w:r>
+        <w:rPr>
+          <w:rFonts w:hint="cs"/>
+          <w:rtl/>
+        </w:rPr>
+        <w:t xml:space="preserve">, במקרה זה </w:t>
+      </w:r>
+      <w:r>
+        <w:rPr>
+          <w:rtl/>
+        </w:rPr>
+        <w:t>–</w:t>
+      </w:r>
+      <w:r>
+        <w:rPr>
+          <w:rFonts w:hint="cs"/>
+          <w:rtl/>
+        </w:rPr>
+        <w:t xml:space="preserve"> אחד העמודים האהובים  על המשתמש הנוכחי. נשים לב שהעמוד</w:t>
+      </w:r>
+      <w:r>
+        <w:rPr>
+          <w:rFonts w:hint="cs"/>
+          <w:rtl/>
+        </w:rPr>
+        <w:t xml:space="preserve"> או הפוסט</w:t>
+      </w:r>
+      <w:r>
+        <w:rPr>
+          <w:rFonts w:hint="cs"/>
+          <w:rtl/>
+        </w:rPr>
+        <w:t xml:space="preserve"> חייב להיות </w:t>
+      </w:r>
+      <w:r>
+        <w:rPr>
+          <w:rFonts w:hint="cs"/>
+        </w:rPr>
+        <w:t>PU</w:t>
+      </w:r>
+      <w:r>
+        <w:t>BLIC</w:t>
+      </w:r>
+      <w:r>
+        <w:rPr>
+          <w:rFonts w:hint="cs"/>
+          <w:rtl/>
+        </w:rPr>
+        <w:t>, מכיוון שאנחנו ניגשים</w:t>
       </w:r>
       <w:r>
         <w:rPr>
@@ -3677,6 +3652,118 @@
           <w:rtl/>
         </w:rPr>
         <w:t xml:space="preserve"> </w:t>
+      </w:r>
+      <w:r>
+        <w:rPr>
+          <w:rFonts w:hint="cs"/>
+          <w:rtl/>
+        </w:rPr>
+        <w:t>אליו דרך המשתמש הראשי, שייתכן ולא עשה לו לייק.</w:t>
+      </w:r>
+    </w:p>
+    <w:p>
+      <w:pPr>
+        <w:pStyle w:val="a0"/>
+        <w:bidi/>
+        <w:rPr>
+          <w:rtl/>
+        </w:rPr>
+      </w:pPr>
+    </w:p>
+    <w:p>
+      <w:pPr>
+        <w:pStyle w:val="a0"/>
+        <w:bidi/>
+        <w:rPr>
+          <w:rtl/>
+        </w:rPr>
+      </w:pPr>
+    </w:p>
+    <w:p>
+      <w:pPr>
+        <w:pStyle w:val="Heading1"/>
+        <w:bidi/>
+        <w:rPr>
+          <w:rtl/>
+        </w:rPr>
+      </w:pPr>
+      <w:bookmarkStart w:id="8" w:name="_Toc528696850"/>
+      <w:r>
+        <w:t xml:space="preserve">AWS - </w:t>
+      </w:r>
+      <w:proofErr w:type="spellStart"/>
+      <w:r>
+        <w:t>Rekognition</w:t>
+      </w:r>
+      <w:bookmarkEnd w:id="8"/>
+      <w:proofErr w:type="spellEnd"/>
+    </w:p>
+    <w:p>
+      <w:pPr>
+        <w:pStyle w:val="a0"/>
+        <w:bidi/>
+        <w:rPr>
+          <w:rtl/>
+        </w:rPr>
+      </w:pPr>
+      <w:r>
+        <w:rPr>
+          <w:rFonts w:hint="cs"/>
+          <w:rtl/>
+        </w:rPr>
+        <w:t>ענן של אמאזון</w:t>
+      </w:r>
+      <w:r>
+        <w:rPr>
+          <w:rFonts w:hint="cs"/>
+          <w:rtl/>
+        </w:rPr>
+        <w:t>,</w:t>
+      </w:r>
+      <w:r>
+        <w:rPr>
+          <w:rFonts w:hint="cs"/>
+          <w:rtl/>
+        </w:rPr>
+        <w:t xml:space="preserve"> בתוכו יש </w:t>
+      </w:r>
+      <w:r>
+        <w:rPr>
+          <w:rFonts w:hint="cs"/>
+        </w:rPr>
+        <w:t>API</w:t>
+      </w:r>
+      <w:r>
+        <w:rPr>
+          <w:rFonts w:hint="cs"/>
+          <w:rtl/>
+        </w:rPr>
+        <w:t xml:space="preserve"> של שירות </w:t>
+      </w:r>
+      <w:proofErr w:type="spellStart"/>
+      <w:r>
+        <w:t>Rekognition</w:t>
+      </w:r>
+      <w:proofErr w:type="spellEnd"/>
+      <w:r>
+        <w:rPr>
+          <w:rFonts w:hint="cs"/>
+          <w:rtl/>
+        </w:rPr>
+        <w:t>. השירות הינו מאוד חזק ומספק מגוון רחב של אפשרויות זיהוי פנים וניתוח תמונה. השימוש שלנו ב</w:t>
+      </w:r>
+      <w:r>
+        <w:rPr>
+          <w:rFonts w:hint="cs"/>
+        </w:rPr>
+        <w:t>API</w:t>
+      </w:r>
+      <w:r>
+        <w:rPr>
+          <w:rFonts w:hint="cs"/>
+          <w:rtl/>
+        </w:rPr>
+        <w:t xml:space="preserve"> בוצע כך:</w:t>
       </w:r>
     </w:p>
     <w:p>
@@ -3693,20 +3780,31 @@
           <w:rFonts w:hint="cs"/>
           <w:rtl/>
         </w:rPr>
-        <w:t>השם נשלח ביחד עם תמונת משתמש ל</w:t>
-      </w:r>
-      <w:r>
-        <w:rPr>
-          <w:rFonts w:hint="cs"/>
-        </w:rPr>
-        <w:t>API</w:t>
-      </w:r>
-      <w:r>
-        <w:rPr>
-          <w:rFonts w:hint="cs"/>
-          <w:rtl/>
-        </w:rPr>
-        <w:t>, ושם נשמר וקטור מידע על תווי הפנים של האדם.</w:t>
+        <w:t xml:space="preserve">בשימוש הראשון של משתמש, עליו להזין את השם משתמש הייחודי שלו בפייסבוק (לא השם כפי שמופיע בעמוד, אלא </w:t>
+      </w:r>
+      <w:r>
+        <w:t>username</w:t>
+      </w:r>
+      <w:r>
+        <w:rPr>
+          <w:rFonts w:hint="cs"/>
+          <w:rtl/>
+        </w:rPr>
+        <w:t>)</w:t>
+      </w:r>
+      <w:r>
+        <w:rPr>
+          <w:rFonts w:hint="cs"/>
+          <w:rtl/>
+        </w:rPr>
+        <w:t>, וללחוץ על כפתור "משתמש חדש".</w:t>
+      </w:r>
+      <w:r>
+        <w:rPr>
+          <w:rFonts w:hint="cs"/>
+          <w:rtl/>
+        </w:rPr>
+        <w:t xml:space="preserve"> </w:t>
       </w:r>
     </w:p>
     <w:p>
@@ -3723,7 +3821,7 @@
           <w:rFonts w:hint="cs"/>
           <w:rtl/>
         </w:rPr>
-        <w:t>כעת ל</w:t>
+        <w:t>השם נשלח ביחד עם תמונת משתמש ל</w:t>
       </w:r>
       <w:r>
         <w:rPr>
@@ -3736,20 +3834,7 @@
           <w:rFonts w:hint="cs"/>
           <w:rtl/>
         </w:rPr>
-        <w:t xml:space="preserve"> יהיה אוסף וקטורים של תווי פנים של משתמשים רבים, וניתן בעזרת שליחת תמונה ל</w:t>
-      </w:r>
-      <w:r>
-        <w:rPr>
-          <w:rFonts w:hint="cs"/>
-        </w:rPr>
-        <w:t>API</w:t>
-      </w:r>
-      <w:r>
-        <w:rPr>
-          <w:rFonts w:hint="cs"/>
-          <w:rtl/>
-        </w:rPr>
-        <w:t>, לבקש זיהוי של האדם הנוכחי מול המצלמה.</w:t>
+        <w:t>, ושם נשמר וקטור מידע על תווי הפנים של האדם.</w:t>
       </w:r>
     </w:p>
     <w:p>
@@ -3760,8 +3845,50 @@
           <w:numId w:val="5"/>
         </w:numPr>
         <w:bidi/>
-        <w:rPr>
-          <w:rFonts w:hint="cs"/>
+      </w:pPr>
+      <w:r>
+        <w:rPr>
+          <w:rFonts w:hint="cs"/>
+          <w:rtl/>
+        </w:rPr>
+        <w:t>כעת ל</w:t>
+      </w:r>
+      <w:r>
+        <w:rPr>
+          <w:rFonts w:hint="cs"/>
+        </w:rPr>
+        <w:t>API</w:t>
+      </w:r>
+      <w:r>
+        <w:rPr>
+          <w:rFonts w:hint="cs"/>
+          <w:rtl/>
+        </w:rPr>
+        <w:t xml:space="preserve"> יהיה אוסף וקטורים של תווי פנים של משתמשים רבים, וניתן בעזרת שליחת תמונה ל</w:t>
+      </w:r>
+      <w:r>
+        <w:rPr>
+          <w:rFonts w:hint="cs"/>
+        </w:rPr>
+        <w:t>API</w:t>
+      </w:r>
+      <w:r>
+        <w:rPr>
+          <w:rFonts w:hint="cs"/>
+          <w:rtl/>
+        </w:rPr>
+        <w:t>, לבקש זיהוי של האדם הנוכחי מול המצלמה.</w:t>
+      </w:r>
+    </w:p>
+    <w:p>
+      <w:pPr>
+        <w:pStyle w:val="a0"/>
+        <w:numPr>
+          <w:ilvl w:val="0"/>
+          <w:numId w:val="5"/>
+        </w:numPr>
+        <w:bidi/>
+        <w:rPr>
           <w:rtl/>
         </w:rPr>
       </w:pPr>
@@ -3820,6 +3947,7 @@
       </w:pPr>
       <w:bookmarkStart w:id="9" w:name="_Toc528696851"/>
       <w:r>
+        <w:lastRenderedPageBreak/>
         <w:t>BEAUTIFULSOUP</w:t>
       </w:r>
       <w:bookmarkEnd w:id="9"/>
@@ -4371,7 +4499,6 @@
         <w:pStyle w:val="a0"/>
         <w:bidi/>
         <w:rPr>
-          <w:rFonts w:hint="cs"/>
           <w:rtl/>
         </w:rPr>
       </w:pPr>
@@ -5137,13 +5264,8 @@
                                 <w:br/>
                                 <w:t xml:space="preserve">If </w:t>
                               </w:r>
-                              <w:proofErr w:type="spellStart"/>
                               <w:r>
-                                <w:t>newUser</w:t>
-                              </w:r>
-                              <w:proofErr w:type="spellEnd"/>
-                              <w:r>
-                                <w:t xml:space="preserve"> request arrives, send request to AWS for collection addition.</w:t>
+                                <w:t>newUser request arrives, send request to AWS for collection addition.</w:t>
                               </w:r>
                             </w:p>
                           </w:txbxContent>
@@ -5211,13 +5333,8 @@
                                 <w:br/>
                                 <w:t xml:space="preserve">If "new user" button was pressed, send </w:t>
                               </w:r>
-                              <w:proofErr w:type="spellStart"/>
                               <w:r>
-                                <w:t>newUser</w:t>
-                              </w:r>
-                              <w:proofErr w:type="spellEnd"/>
-                              <w:r>
-                                <w:t xml:space="preserve"> request with name and photo.</w:t>
+                                <w:t>newUser request with name and photo.</w:t>
                               </w:r>
                             </w:p>
                           </w:txbxContent>
@@ -5292,13 +5409,13 @@
                           </pic:cNvPicPr>
                         </pic:nvPicPr>
                         <pic:blipFill>
-                          <a:blip r:embed="rId23" cstate="print">
+                          <a:blip r:embed="rId24" cstate="print">
                             <a:extLst>
                               <a:ext uri="{28A0092B-C50C-407E-A947-70E740481C1C}">
                                 <a14:useLocalDpi xmlns:a14="http://schemas.microsoft.com/office/drawing/2010/main" val="0"/>
                               </a:ext>
                               <a:ext uri="{837473B0-CC2E-450A-ABE3-18F120FF3D39}">
-                                <a1611:picAttrSrcUrl xmlns:a1611="http://schemas.microsoft.com/office/drawing/2016/11/main" r:id="rId24"/>
+                                <a1611:picAttrSrcUrl xmlns:a1611="http://schemas.microsoft.com/office/drawing/2016/11/main" r:id="rId25"/>
                               </a:ext>
                             </a:extLst>
                           </a:blip>
@@ -5502,13 +5619,8 @@
                               <w:r>
                                 <w:t xml:space="preserve"> </w:t>
                               </w:r>
-                              <w:proofErr w:type="spellStart"/>
                               <w:r>
-                                <w:t>Rekognition</w:t>
-                              </w:r>
-                              <w:proofErr w:type="spellEnd"/>
-                              <w:r>
-                                <w:t xml:space="preserve"> service</w:t>
+                                <w:t>Rekognition service</w:t>
                               </w:r>
                             </w:p>
                           </w:txbxContent>
@@ -5860,13 +5972,8 @@
                           <w:br/>
                           <w:t xml:space="preserve">If </w:t>
                         </w:r>
-                        <w:proofErr w:type="spellStart"/>
                         <w:r>
-                          <w:t>newUser</w:t>
-                        </w:r>
-                        <w:proofErr w:type="spellEnd"/>
-                        <w:r>
-                          <w:t xml:space="preserve"> request arrives, send request to AWS for collection addition.</w:t>
+                          <w:t>newUser request arrives, send request to AWS for collection addition.</w:t>
                         </w:r>
                       </w:p>
                     </w:txbxContent>
@@ -5904,13 +6011,8 @@
                           <w:br/>
                           <w:t xml:space="preserve">If "new user" button was pressed, send </w:t>
                         </w:r>
-                        <w:proofErr w:type="spellStart"/>
                         <w:r>
-                          <w:t>newUser</w:t>
-                        </w:r>
-                        <w:proofErr w:type="spellEnd"/>
-                        <w:r>
-                          <w:t xml:space="preserve"> request with name and photo.</w:t>
+                          <w:t>newUser request with name and photo.</w:t>
                         </w:r>
                       </w:p>
                     </w:txbxContent>
@@ -5942,7 +6044,7 @@
                   </v:textbox>
                 </v:shape>
                 <v:shape id="Picture 28" o:spid="_x0000_s1037" type="#_x0000_t75" style="position:absolute;left:6986;top:9734;width:12667;height:8344;visibility:visible;mso-wrap-style:square" o:gfxdata="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">
-                  <v:imagedata r:id="rId25" o:title=""/>
+                  <v:imagedata r:id="rId26" o:title=""/>
                 </v:shape>
                 <v:shapetype id="_x0000_t32" coordsize="21600,21600" o:spt="32" o:oned="t" path="m,l21600,21600e" filled="f">
                   <v:path arrowok="t" fillok="f" o:connecttype="none"/>
@@ -5983,13 +6085,8 @@
                         <w:r>
                           <w:t xml:space="preserve"> </w:t>
                         </w:r>
-                        <w:proofErr w:type="spellStart"/>
                         <w:r>
-                          <w:t>Rekognition</w:t>
-                        </w:r>
-                        <w:proofErr w:type="spellEnd"/>
-                        <w:r>
-                          <w:t xml:space="preserve"> service</w:t>
+                          <w:t>Rekognition service</w:t>
                         </w:r>
                       </w:p>
                     </w:txbxContent>
@@ -6152,7 +6249,7 @@
             <wp:cNvGraphicFramePr/>
             <a:graphic xmlns:a="http://schemas.openxmlformats.org/drawingml/2006/main">
               <a:graphicData uri="http://schemas.openxmlformats.org/drawingml/2006/diagram">
-                <dgm:relIds xmlns:dgm="http://schemas.openxmlformats.org/drawingml/2006/diagram" xmlns:r="http://schemas.openxmlformats.org/officeDocument/2006/relationships" r:dm="rId26" r:lo="rId27" r:qs="rId28" r:cs="rId29"/>
+                <dgm:relIds xmlns:dgm="http://schemas.openxmlformats.org/drawingml/2006/diagram" xmlns:r="http://schemas.openxmlformats.org/officeDocument/2006/relationships" r:dm="rId27" r:lo="rId28" r:qs="rId29" r:cs="rId30"/>
               </a:graphicData>
             </a:graphic>
           </wp:inline>
@@ -6163,7 +6260,7 @@
       <w:pPr>
         <w:bidi/>
         <w:rPr>
-          <w:rFonts w:ascii="Segoe UI Semilight" w:eastAsiaTheme="majorEastAsia" w:hAnsi="Segoe UI Semilight" w:cs="Segoe UI Semilight" w:hint="cs"/>
+          <w:rFonts w:ascii="Segoe UI Semilight" w:eastAsiaTheme="majorEastAsia" w:hAnsi="Segoe UI Semilight" w:cs="Segoe UI Semilight"/>
           <w:color w:val="2F5496" w:themeColor="accent1" w:themeShade="BF"/>
           <w:sz w:val="36"/>
           <w:szCs w:val="36"/>
@@ -10998,7 +11095,6 @@
       <w:pPr>
         <w:pStyle w:val="a0"/>
         <w:rPr>
-          <w:rFonts w:hint="cs"/>
           <w:sz w:val="20"/>
           <w:szCs w:val="20"/>
         </w:rPr>
@@ -11984,7 +12080,6 @@
         <w:pStyle w:val="a0"/>
         <w:bidi/>
         <w:rPr>
-          <w:rFonts w:hint="cs"/>
           <w:rtl/>
         </w:rPr>
       </w:pPr>
@@ -15589,7 +15684,6 @@
         <w:pStyle w:val="a0"/>
         <w:bidi/>
         <w:rPr>
-          <w:rFonts w:hint="cs"/>
           <w:rtl/>
         </w:rPr>
       </w:pPr>
@@ -17133,7 +17227,6 @@
       <w:pPr>
         <w:pStyle w:val="a0"/>
         <w:rPr>
-          <w:rFonts w:hint="cs"/>
           <w:sz w:val="14"/>
           <w:szCs w:val="14"/>
         </w:rPr>
@@ -17368,7 +17461,6 @@
         <w:pStyle w:val="a0"/>
         <w:bidi/>
         <w:rPr>
-          <w:rFonts w:hint="cs"/>
           <w:rtl/>
         </w:rPr>
       </w:pPr>
@@ -17394,7 +17486,6 @@
         <w:pStyle w:val="a0"/>
         <w:bidi/>
         <w:rPr>
-          <w:rFonts w:hint="cs"/>
           <w:rtl/>
         </w:rPr>
       </w:pPr>
@@ -18086,7 +18177,7 @@
                     </pic:cNvPicPr>
                   </pic:nvPicPr>
                   <pic:blipFill>
-                    <a:blip r:embed="rId31">
+                    <a:blip r:embed="rId32">
                       <a:extLst>
                         <a:ext uri="{28A0092B-C50C-407E-A947-70E740481C1C}">
                           <a14:useLocalDpi xmlns:a14="http://schemas.microsoft.com/office/drawing/2010/main" val="0"/>
@@ -18185,7 +18276,7 @@
                     </pic:cNvPicPr>
                   </pic:nvPicPr>
                   <pic:blipFill>
-                    <a:blip r:embed="rId32">
+                    <a:blip r:embed="rId33">
                       <a:extLst>
                         <a:ext uri="{28A0092B-C50C-407E-A947-70E740481C1C}">
                           <a14:useLocalDpi xmlns:a14="http://schemas.microsoft.com/office/drawing/2010/main" val="0"/>
@@ -18270,7 +18361,7 @@
                     </pic:cNvPicPr>
                   </pic:nvPicPr>
                   <pic:blipFill>
-                    <a:blip r:embed="rId33">
+                    <a:blip r:embed="rId34">
                       <a:extLst>
                         <a:ext uri="{28A0092B-C50C-407E-A947-70E740481C1C}">
                           <a14:useLocalDpi xmlns:a14="http://schemas.microsoft.com/office/drawing/2010/main" val="0"/>
@@ -18379,7 +18470,7 @@
                     </pic:cNvPicPr>
                   </pic:nvPicPr>
                   <pic:blipFill>
-                    <a:blip r:embed="rId34">
+                    <a:blip r:embed="rId35">
                       <a:extLst>
                         <a:ext uri="{28A0092B-C50C-407E-A947-70E740481C1C}">
                           <a14:useLocalDpi xmlns:a14="http://schemas.microsoft.com/office/drawing/2010/main" val="0"/>
@@ -18725,7 +18816,7 @@
         </w:rPr>
         <w:t xml:space="preserve"> </w:t>
       </w:r>
-      <w:hyperlink r:id="rId35" w:history="1">
+      <w:hyperlink r:id="rId36" w:history="1">
         <w:r>
           <w:rPr>
             <w:rStyle w:val="Hyperlink"/>
@@ -18898,7 +18989,7 @@
         </w:rPr>
         <w:t>הוא </w:t>
       </w:r>
-      <w:hyperlink r:id="rId36" w:tooltip="פורמט קובץ" w:history="1">
+      <w:hyperlink r:id="rId37" w:tooltip="פורמט קובץ" w:history="1">
         <w:r>
           <w:rPr>
             <w:rStyle w:val="Hyperlink"/>
@@ -18979,8 +19070,8 @@
       </w:pPr>
     </w:p>
     <w:sectPr>
-      <w:headerReference w:type="default" r:id="rId37"/>
-      <w:footerReference w:type="default" r:id="rId38"/>
+      <w:headerReference w:type="default" r:id="rId38"/>
+      <w:footerReference w:type="default" r:id="rId39"/>
       <w:pgSz w:w="12240" w:h="15840"/>
       <w:pgMar w:top="1440" w:right="1440" w:bottom="1440" w:left="1440" w:header="720" w:footer="720" w:gutter="0"/>
       <w:cols w:space="720"/>
@@ -22385,7 +22476,7 @@
   <dgm:whole/>
   <dgm:extLst>
     <a:ext uri="http://schemas.microsoft.com/office/drawing/2008/diagram">
-      <dsp:dataModelExt xmlns:dsp="http://schemas.microsoft.com/office/drawing/2008/diagram" relId="rId30" minVer="http://schemas.openxmlformats.org/drawingml/2006/diagram"/>
+      <dsp:dataModelExt xmlns:dsp="http://schemas.microsoft.com/office/drawing/2008/diagram" relId="rId31" minVer="http://schemas.openxmlformats.org/drawingml/2006/diagram"/>
     </a:ext>
   </dgm:extLst>
 </dgm:dataModel>
@@ -26296,7 +26387,7 @@
 </file>
 
 <file path=customXml/itemProps1.xml><?xml version="1.0" encoding="utf-8"?>
-<ds:datastoreItem xmlns:ds="http://schemas.openxmlformats.org/officeDocument/2006/customXml" ds:itemID="{6A8D4EF6-F0AC-4F33-B6E0-5FAD75939BC7}">
+<ds:datastoreItem xmlns:ds="http://schemas.openxmlformats.org/officeDocument/2006/customXml" ds:itemID="{0ADF7B96-E568-439A-BA90-A3919DC2126C}">
   <ds:schemaRefs>
     <ds:schemaRef ds:uri="http://schemas.openxmlformats.org/officeDocument/2006/bibliography"/>
   </ds:schemaRefs>

</xml_diff>

<commit_message>
Added requirments file and updated project book
</commit_message>
<xml_diff>
--- a/Smart_Home_Project_Book.docx
+++ b/Smart_Home_Project_Book.docx
@@ -309,9 +309,9 @@
         <w:br w:type="page"/>
       </w:r>
     </w:p>
-    <w:bookmarkStart w:id="0" w:name="_Toc509165400" w:displacedByCustomXml="next"/>
+    <w:bookmarkStart w:id="0" w:name="_Toc509164548" w:displacedByCustomXml="next"/>
     <w:bookmarkStart w:id="1" w:name="_Toc509165105" w:displacedByCustomXml="next"/>
-    <w:bookmarkStart w:id="2" w:name="_Toc509164548" w:displacedByCustomXml="next"/>
+    <w:bookmarkStart w:id="2" w:name="_Toc509165400" w:displacedByCustomXml="next"/>
     <w:sdt>
       <w:sdtPr>
         <w:rPr>
@@ -361,7 +361,6 @@
         <w:p>
           <w:pPr>
             <w:pStyle w:val="TOC1"/>
-            <w:bidi/>
             <w:rPr>
               <w:rFonts w:eastAsiaTheme="minorEastAsia"/>
               <w:noProof/>
@@ -376,7 +375,7 @@
           <w:r>
             <w:fldChar w:fldCharType="separate"/>
           </w:r>
-          <w:hyperlink w:anchor="_Toc528696846" w:history="1">
+          <w:hyperlink w:anchor="_Toc530835924" w:history="1">
             <w:r>
               <w:rPr>
                 <w:rStyle w:val="Hyperlink"/>
@@ -395,6 +394,7 @@
             <w:r>
               <w:rPr>
                 <w:rStyle w:val="Hyperlink"/>
+                <w:rFonts w:hint="eastAsia"/>
                 <w:noProof/>
                 <w:rtl/>
               </w:rPr>
@@ -420,7 +420,7 @@
                 <w:noProof/>
                 <w:webHidden/>
               </w:rPr>
-              <w:instrText xml:space="preserve"> PAGEREF _Toc528696846 \h </w:instrText>
+              <w:instrText xml:space="preserve"> PAGEREF _Toc530835924 \h </w:instrText>
             </w:r>
             <w:r>
               <w:rPr>
@@ -458,15 +458,14 @@
           <w:pPr>
             <w:pStyle w:val="TOC1"/>
             <w:tabs>
-              <w:tab w:val="left" w:pos="3040"/>
+              <w:tab w:val="left" w:pos="2986"/>
             </w:tabs>
-            <w:bidi/>
             <w:rPr>
               <w:rFonts w:eastAsiaTheme="minorEastAsia"/>
               <w:noProof/>
             </w:rPr>
           </w:pPr>
-          <w:hyperlink w:anchor="_Toc528696847" w:history="1">
+          <w:hyperlink w:anchor="_Toc530835925" w:history="1">
             <w:r>
               <w:rPr>
                 <w:rStyle w:val="Hyperlink"/>
@@ -485,10 +484,62 @@
             <w:r>
               <w:rPr>
                 <w:rStyle w:val="Hyperlink"/>
+                <w:rFonts w:hint="eastAsia"/>
                 <w:noProof/>
                 <w:rtl/>
               </w:rPr>
-              <w:t>אתגרים בפיתוח אפליקצייה חכמה</w:t>
+              <w:t>אתגרים</w:t>
+            </w:r>
+            <w:r>
+              <w:rPr>
+                <w:rStyle w:val="Hyperlink"/>
+                <w:noProof/>
+                <w:rtl/>
+              </w:rPr>
+              <w:t xml:space="preserve"> </w:t>
+            </w:r>
+            <w:r>
+              <w:rPr>
+                <w:rStyle w:val="Hyperlink"/>
+                <w:rFonts w:hint="eastAsia"/>
+                <w:noProof/>
+                <w:rtl/>
+              </w:rPr>
+              <w:t>בפיתוח</w:t>
+            </w:r>
+            <w:r>
+              <w:rPr>
+                <w:rStyle w:val="Hyperlink"/>
+                <w:noProof/>
+                <w:rtl/>
+              </w:rPr>
+              <w:t xml:space="preserve"> </w:t>
+            </w:r>
+            <w:r>
+              <w:rPr>
+                <w:rStyle w:val="Hyperlink"/>
+                <w:rFonts w:hint="eastAsia"/>
+                <w:noProof/>
+                <w:rtl/>
+              </w:rPr>
+              <w:t>אפליקציה</w:t>
+            </w:r>
+            <w:r>
+              <w:rPr>
+                <w:rStyle w:val="Hyperlink"/>
+                <w:noProof/>
+                <w:rtl/>
+              </w:rPr>
+              <w:t xml:space="preserve"> </w:t>
+            </w:r>
+            <w:r>
+              <w:rPr>
+                <w:rStyle w:val="Hyperlink"/>
+                <w:rFonts w:hint="eastAsia"/>
+                <w:noProof/>
+                <w:rtl/>
+              </w:rPr>
+              <w:t>חכמה</w:t>
             </w:r>
             <w:r>
               <w:rPr>
@@ -510,7 +561,7 @@
                 <w:noProof/>
                 <w:webHidden/>
               </w:rPr>
-              <w:instrText xml:space="preserve"> PAGEREF _Toc528696847 \h </w:instrText>
+              <w:instrText xml:space="preserve"> PAGEREF _Toc530835925 \h </w:instrText>
             </w:r>
             <w:r>
               <w:rPr>
@@ -547,13 +598,12 @@
         <w:p>
           <w:pPr>
             <w:pStyle w:val="TOC1"/>
-            <w:bidi/>
             <w:rPr>
               <w:rFonts w:eastAsiaTheme="minorEastAsia"/>
               <w:noProof/>
             </w:rPr>
           </w:pPr>
-          <w:hyperlink w:anchor="_Toc528696848" w:history="1">
+          <w:hyperlink w:anchor="_Toc530835926" w:history="1">
             <w:r>
               <w:rPr>
                 <w:rStyle w:val="Hyperlink"/>
@@ -596,7 +646,7 @@
                 <w:noProof/>
                 <w:webHidden/>
               </w:rPr>
-              <w:instrText xml:space="preserve"> PAGEREF _Toc528696848 \h </w:instrText>
+              <w:instrText xml:space="preserve"> PAGEREF _Toc530835926 \h </w:instrText>
             </w:r>
             <w:r>
               <w:rPr>
@@ -618,7 +668,7 @@
                 <w:noProof/>
                 <w:webHidden/>
               </w:rPr>
-              <w:t>5</w:t>
+              <w:t>6</w:t>
             </w:r>
             <w:r>
               <w:rPr>
@@ -633,13 +683,12 @@
         <w:p>
           <w:pPr>
             <w:pStyle w:val="TOC1"/>
-            <w:bidi/>
             <w:rPr>
               <w:rFonts w:eastAsiaTheme="minorEastAsia"/>
               <w:noProof/>
             </w:rPr>
           </w:pPr>
-          <w:hyperlink w:anchor="_Toc528696849" w:history="1">
+          <w:hyperlink w:anchor="_Toc530835927" w:history="1">
             <w:r>
               <w:rPr>
                 <w:rStyle w:val="Hyperlink"/>
@@ -667,7 +716,7 @@
                 <w:noProof/>
                 <w:webHidden/>
               </w:rPr>
-              <w:instrText xml:space="preserve"> PAGEREF _Toc528696849 \h </w:instrText>
+              <w:instrText xml:space="preserve"> PAGEREF _Toc530835927 \h </w:instrText>
             </w:r>
             <w:r>
               <w:rPr>
@@ -689,7 +738,7 @@
                 <w:noProof/>
                 <w:webHidden/>
               </w:rPr>
-              <w:t>5</w:t>
+              <w:t>6</w:t>
             </w:r>
             <w:r>
               <w:rPr>
@@ -704,13 +753,12 @@
         <w:p>
           <w:pPr>
             <w:pStyle w:val="TOC1"/>
-            <w:bidi/>
             <w:rPr>
               <w:rFonts w:eastAsiaTheme="minorEastAsia"/>
               <w:noProof/>
             </w:rPr>
           </w:pPr>
-          <w:hyperlink w:anchor="_Toc528696850" w:history="1">
+          <w:hyperlink w:anchor="_Toc530835928" w:history="1">
             <w:r>
               <w:rPr>
                 <w:rStyle w:val="Hyperlink"/>
@@ -738,7 +786,7 @@
                 <w:noProof/>
                 <w:webHidden/>
               </w:rPr>
-              <w:instrText xml:space="preserve"> PAGEREF _Toc528696850 \h </w:instrText>
+              <w:instrText xml:space="preserve"> PAGEREF _Toc530835928 \h </w:instrText>
             </w:r>
             <w:r>
               <w:rPr>
@@ -760,7 +808,7 @@
                 <w:noProof/>
                 <w:webHidden/>
               </w:rPr>
-              <w:t>5</w:t>
+              <w:t>6</w:t>
             </w:r>
             <w:r>
               <w:rPr>
@@ -775,13 +823,12 @@
         <w:p>
           <w:pPr>
             <w:pStyle w:val="TOC1"/>
-            <w:bidi/>
             <w:rPr>
               <w:rFonts w:eastAsiaTheme="minorEastAsia"/>
               <w:noProof/>
             </w:rPr>
           </w:pPr>
-          <w:hyperlink w:anchor="_Toc528696851" w:history="1">
+          <w:hyperlink w:anchor="_Toc530835929" w:history="1">
             <w:r>
               <w:rPr>
                 <w:rStyle w:val="Hyperlink"/>
@@ -809,7 +856,7 @@
                 <w:noProof/>
                 <w:webHidden/>
               </w:rPr>
-              <w:instrText xml:space="preserve"> PAGEREF _Toc528696851 \h </w:instrText>
+              <w:instrText xml:space="preserve"> PAGEREF _Toc530835929 \h </w:instrText>
             </w:r>
             <w:r>
               <w:rPr>
@@ -831,7 +878,7 @@
                 <w:noProof/>
                 <w:webHidden/>
               </w:rPr>
-              <w:t>5</w:t>
+              <w:t>6</w:t>
             </w:r>
             <w:r>
               <w:rPr>
@@ -846,13 +893,13 @@
         <w:p>
           <w:pPr>
             <w:pStyle w:val="TOC1"/>
-            <w:bidi/>
             <w:rPr>
-              <w:rFonts w:eastAsiaTheme="minorEastAsia"/>
+              <w:rFonts w:eastAsiaTheme="minorEastAsia" w:hint="cs"/>
               <w:noProof/>
+              <w:rtl/>
             </w:rPr>
           </w:pPr>
-          <w:hyperlink w:anchor="_Toc528696852" w:history="1">
+          <w:hyperlink w:anchor="_Toc530835930" w:history="1">
             <w:r>
               <w:rPr>
                 <w:rStyle w:val="Hyperlink"/>
@@ -889,7 +936,7 @@
                 <w:noProof/>
                 <w:webHidden/>
               </w:rPr>
-              <w:instrText xml:space="preserve"> PAGEREF _Toc528696852 \h </w:instrText>
+              <w:instrText xml:space="preserve"> PAGEREF _Toc530835930 \h </w:instrText>
             </w:r>
             <w:r>
               <w:rPr>
@@ -911,7 +958,7 @@
                 <w:noProof/>
                 <w:webHidden/>
               </w:rPr>
-              <w:t>6</w:t>
+              <w:t>7</w:t>
             </w:r>
             <w:r>
               <w:rPr>
@@ -926,13 +973,12 @@
         <w:p>
           <w:pPr>
             <w:pStyle w:val="TOC1"/>
-            <w:bidi/>
             <w:rPr>
               <w:rFonts w:eastAsiaTheme="minorEastAsia"/>
               <w:noProof/>
             </w:rPr>
           </w:pPr>
-          <w:hyperlink w:anchor="_Toc528696853" w:history="1">
+          <w:hyperlink w:anchor="_Toc530835931" w:history="1">
             <w:r>
               <w:rPr>
                 <w:rStyle w:val="Hyperlink"/>
@@ -960,106 +1006,7 @@
                 <w:noProof/>
                 <w:webHidden/>
               </w:rPr>
-              <w:instrText xml:space="preserve"> PAGEREF _Toc528696853 \h </w:instrText>
-            </w:r>
-            <w:r>
-              <w:rPr>
-                <w:rStyle w:val="Hyperlink"/>
-                <w:noProof/>
-                <w:rtl/>
-              </w:rPr>
-            </w:r>
-            <w:r>
-              <w:rPr>
-                <w:rStyle w:val="Hyperlink"/>
-                <w:noProof/>
-                <w:rtl/>
-              </w:rPr>
-              <w:fldChar w:fldCharType="separate"/>
-            </w:r>
-            <w:r>
-              <w:rPr>
-                <w:noProof/>
-                <w:webHidden/>
-              </w:rPr>
-              <w:t>6</w:t>
-            </w:r>
-            <w:r>
-              <w:rPr>
-                <w:rStyle w:val="Hyperlink"/>
-                <w:noProof/>
-                <w:rtl/>
-              </w:rPr>
-              <w:fldChar w:fldCharType="end"/>
-            </w:r>
-          </w:hyperlink>
-        </w:p>
-        <w:p>
-          <w:pPr>
-            <w:pStyle w:val="TOC1"/>
-            <w:tabs>
-              <w:tab w:val="left" w:pos="1100"/>
-            </w:tabs>
-            <w:bidi/>
-            <w:rPr>
-              <w:rFonts w:eastAsiaTheme="minorEastAsia"/>
-              <w:noProof/>
-            </w:rPr>
-          </w:pPr>
-          <w:hyperlink w:anchor="_Toc528696854" w:history="1">
-            <w:r>
-              <w:rPr>
-                <w:rStyle w:val="Hyperlink"/>
-                <w:noProof/>
-                <w:rtl/>
-              </w:rPr>
-              <w:t>4.</w:t>
-            </w:r>
-            <w:r>
-              <w:rPr>
-                <w:rFonts w:eastAsiaTheme="minorEastAsia"/>
-                <w:noProof/>
-              </w:rPr>
-              <w:tab/>
-            </w:r>
-            <w:r>
-              <w:rPr>
-                <w:rStyle w:val="Hyperlink"/>
-                <w:noProof/>
-                <w:rtl/>
-              </w:rPr>
-              <w:t>מבט ע</w:t>
-            </w:r>
-            <w:r>
-              <w:rPr>
-                <w:rStyle w:val="Hyperlink"/>
-                <w:rFonts w:hint="cs"/>
-                <w:noProof/>
-                <w:rtl/>
-              </w:rPr>
-              <w:t>ל...</w:t>
-            </w:r>
-            <w:r>
-              <w:rPr>
-                <w:noProof/>
-                <w:webHidden/>
-              </w:rPr>
-              <w:tab/>
-            </w:r>
-            <w:r>
-              <w:rPr>
-                <w:rStyle w:val="Hyperlink"/>
-                <w:noProof/>
-                <w:rtl/>
-              </w:rPr>
-              <w:fldChar w:fldCharType="begin"/>
-            </w:r>
-            <w:r>
-              <w:rPr>
-                <w:noProof/>
-                <w:webHidden/>
-              </w:rPr>
-              <w:instrText xml:space="preserve"> PAGEREF _Toc528696854 \h </w:instrText>
+              <w:instrText xml:space="preserve"> PAGEREF _Toc530835931 \h </w:instrText>
             </w:r>
             <w:r>
               <w:rPr>
@@ -1097,22 +1044,21 @@
           <w:pPr>
             <w:pStyle w:val="TOC1"/>
             <w:tabs>
-              <w:tab w:val="left" w:pos="1932"/>
+              <w:tab w:val="left" w:pos="1100"/>
             </w:tabs>
-            <w:bidi/>
             <w:rPr>
               <w:rFonts w:eastAsiaTheme="minorEastAsia"/>
               <w:noProof/>
             </w:rPr>
           </w:pPr>
-          <w:hyperlink w:anchor="_Toc528696855" w:history="1">
+          <w:hyperlink w:anchor="_Toc530835932" w:history="1">
             <w:r>
               <w:rPr>
                 <w:rStyle w:val="Hyperlink"/>
                 <w:noProof/>
                 <w:rtl/>
               </w:rPr>
-              <w:t>5.</w:t>
+              <w:t>4.</w:t>
             </w:r>
             <w:r>
               <w:rPr>
@@ -1124,10 +1070,37 @@
             <w:r>
               <w:rPr>
                 <w:rStyle w:val="Hyperlink"/>
+                <w:rFonts w:hint="eastAsia"/>
                 <w:noProof/>
                 <w:rtl/>
               </w:rPr>
-              <w:t>ארכיטקטורה ומימוש</w:t>
+              <w:t>מבט</w:t>
+            </w:r>
+            <w:r>
+              <w:rPr>
+                <w:rStyle w:val="Hyperlink"/>
+                <w:noProof/>
+                <w:rtl/>
+              </w:rPr>
+              <w:t xml:space="preserve"> </w:t>
+            </w:r>
+            <w:r>
+              <w:rPr>
+                <w:rStyle w:val="Hyperlink"/>
+                <w:rFonts w:hint="eastAsia"/>
+                <w:noProof/>
+                <w:rtl/>
+              </w:rPr>
+              <w:t>על</w:t>
+            </w:r>
+            <w:r>
+              <w:rPr>
+                <w:rFonts w:hint="cs"/>
+                <w:noProof/>
+                <w:webHidden/>
+                <w:rtl/>
+              </w:rPr>
+              <w:t>...</w:t>
             </w:r>
             <w:r>
               <w:rPr>
@@ -1149,7 +1122,77 @@
                 <w:noProof/>
                 <w:webHidden/>
               </w:rPr>
-              <w:instrText xml:space="preserve"> PAGEREF _Toc528696855 \h </w:instrText>
+              <w:instrText xml:space="preserve"> PAGEREF _Toc530835932 \h </w:instrText>
+            </w:r>
+            <w:r>
+              <w:rPr>
+                <w:rStyle w:val="Hyperlink"/>
+                <w:noProof/>
+                <w:rtl/>
+              </w:rPr>
+            </w:r>
+            <w:r>
+              <w:rPr>
+                <w:rStyle w:val="Hyperlink"/>
+                <w:noProof/>
+                <w:rtl/>
+              </w:rPr>
+              <w:fldChar w:fldCharType="separate"/>
+            </w:r>
+            <w:r>
+              <w:rPr>
+                <w:noProof/>
+                <w:webHidden/>
+              </w:rPr>
+              <w:t>8</w:t>
+            </w:r>
+            <w:r>
+              <w:rPr>
+                <w:rStyle w:val="Hyperlink"/>
+                <w:noProof/>
+                <w:rtl/>
+              </w:rPr>
+              <w:fldChar w:fldCharType="end"/>
+            </w:r>
+          </w:hyperlink>
+        </w:p>
+        <w:p>
+          <w:pPr>
+            <w:pStyle w:val="TOC1"/>
+            <w:rPr>
+              <w:rFonts w:eastAsiaTheme="minorEastAsia"/>
+              <w:noProof/>
+            </w:rPr>
+          </w:pPr>
+          <w:hyperlink w:anchor="_Toc530835933" w:history="1">
+            <w:r>
+              <w:rPr>
+                <w:rStyle w:val="Hyperlink"/>
+                <w:noProof/>
+              </w:rPr>
+              <w:t>Photo Analyzation</w:t>
+            </w:r>
+            <w:r>
+              <w:rPr>
+                <w:noProof/>
+                <w:webHidden/>
+              </w:rPr>
+              <w:tab/>
+            </w:r>
+            <w:r>
+              <w:rPr>
+                <w:rStyle w:val="Hyperlink"/>
+                <w:noProof/>
+                <w:rtl/>
+              </w:rPr>
+              <w:fldChar w:fldCharType="begin"/>
+            </w:r>
+            <w:r>
+              <w:rPr>
+                <w:noProof/>
+                <w:webHidden/>
+              </w:rPr>
+              <w:instrText xml:space="preserve"> PAGEREF _Toc530835933 \h </w:instrText>
             </w:r>
             <w:r>
               <w:rPr>
@@ -1186,13 +1229,425 @@
         <w:p>
           <w:pPr>
             <w:pStyle w:val="TOC1"/>
-            <w:bidi/>
             <w:rPr>
               <w:rFonts w:eastAsiaTheme="minorEastAsia"/>
               <w:noProof/>
             </w:rPr>
           </w:pPr>
-          <w:hyperlink w:anchor="_Toc528696856" w:history="1">
+          <w:hyperlink w:anchor="_Toc530835934" w:history="1">
+            <w:r>
+              <w:rPr>
+                <w:rStyle w:val="Hyperlink"/>
+                <w:noProof/>
+              </w:rPr>
+              <w:t xml:space="preserve">Photo Recognition Flow: Server </w:t>
+            </w:r>
+            <w:r>
+              <w:rPr>
+                <w:rStyle w:val="Hyperlink"/>
+                <w:noProof/>
+              </w:rPr>
+              <w:sym w:font="Wingdings" w:char="F0E0"/>
+            </w:r>
+            <w:r>
+              <w:rPr>
+                <w:rStyle w:val="Hyperlink"/>
+                <w:noProof/>
+              </w:rPr>
+              <w:t xml:space="preserve"> AWS </w:t>
+            </w:r>
+            <w:r>
+              <w:rPr>
+                <w:rStyle w:val="Hyperlink"/>
+                <w:noProof/>
+              </w:rPr>
+              <w:sym w:font="Wingdings" w:char="F0E0"/>
+            </w:r>
+            <w:r>
+              <w:rPr>
+                <w:rStyle w:val="Hyperlink"/>
+                <w:noProof/>
+              </w:rPr>
+              <w:t xml:space="preserve"> Server </w:t>
+            </w:r>
+            <w:r>
+              <w:rPr>
+                <w:rStyle w:val="Hyperlink"/>
+                <w:noProof/>
+              </w:rPr>
+              <w:sym w:font="Wingdings" w:char="F0E0"/>
+            </w:r>
+            <w:r>
+              <w:rPr>
+                <w:rStyle w:val="Hyperlink"/>
+                <w:noProof/>
+              </w:rPr>
+              <w:t xml:space="preserve"> FB</w:t>
+            </w:r>
+            <w:r>
+              <w:rPr>
+                <w:noProof/>
+                <w:webHidden/>
+              </w:rPr>
+              <w:tab/>
+            </w:r>
+            <w:r>
+              <w:rPr>
+                <w:rStyle w:val="Hyperlink"/>
+                <w:noProof/>
+                <w:rtl/>
+              </w:rPr>
+              <w:fldChar w:fldCharType="begin"/>
+            </w:r>
+            <w:r>
+              <w:rPr>
+                <w:noProof/>
+                <w:webHidden/>
+              </w:rPr>
+              <w:instrText xml:space="preserve"> PAGEREF _Toc530835934 \h </w:instrText>
+            </w:r>
+            <w:r>
+              <w:rPr>
+                <w:rStyle w:val="Hyperlink"/>
+                <w:noProof/>
+                <w:rtl/>
+              </w:rPr>
+            </w:r>
+            <w:r>
+              <w:rPr>
+                <w:rStyle w:val="Hyperlink"/>
+                <w:noProof/>
+                <w:rtl/>
+              </w:rPr>
+              <w:fldChar w:fldCharType="separate"/>
+            </w:r>
+            <w:r>
+              <w:rPr>
+                <w:noProof/>
+                <w:webHidden/>
+              </w:rPr>
+              <w:t>10</w:t>
+            </w:r>
+            <w:r>
+              <w:rPr>
+                <w:rStyle w:val="Hyperlink"/>
+                <w:noProof/>
+                <w:rtl/>
+              </w:rPr>
+              <w:fldChar w:fldCharType="end"/>
+            </w:r>
+          </w:hyperlink>
+        </w:p>
+        <w:p>
+          <w:pPr>
+            <w:pStyle w:val="TOC1"/>
+            <w:tabs>
+              <w:tab w:val="left" w:pos="1820"/>
+            </w:tabs>
+            <w:rPr>
+              <w:rFonts w:eastAsiaTheme="minorEastAsia"/>
+              <w:noProof/>
+            </w:rPr>
+          </w:pPr>
+          <w:hyperlink w:anchor="_Toc530835935" w:history="1">
+            <w:r>
+              <w:rPr>
+                <w:rStyle w:val="Hyperlink"/>
+                <w:noProof/>
+                <w:rtl/>
+              </w:rPr>
+              <w:t>5.</w:t>
+            </w:r>
+            <w:r>
+              <w:rPr>
+                <w:rFonts w:eastAsiaTheme="minorEastAsia"/>
+                <w:noProof/>
+              </w:rPr>
+              <w:tab/>
+            </w:r>
+            <w:r>
+              <w:rPr>
+                <w:rStyle w:val="Hyperlink"/>
+                <w:rFonts w:hint="eastAsia"/>
+                <w:noProof/>
+                <w:rtl/>
+              </w:rPr>
+              <w:t>אכיטקטורה</w:t>
+            </w:r>
+            <w:r>
+              <w:rPr>
+                <w:rStyle w:val="Hyperlink"/>
+                <w:noProof/>
+                <w:rtl/>
+              </w:rPr>
+              <w:t xml:space="preserve"> </w:t>
+            </w:r>
+            <w:r>
+              <w:rPr>
+                <w:rStyle w:val="Hyperlink"/>
+                <w:rFonts w:hint="eastAsia"/>
+                <w:noProof/>
+                <w:rtl/>
+              </w:rPr>
+              <w:t>ומימוש</w:t>
+            </w:r>
+            <w:r>
+              <w:rPr>
+                <w:noProof/>
+                <w:webHidden/>
+              </w:rPr>
+              <w:tab/>
+            </w:r>
+            <w:r>
+              <w:rPr>
+                <w:rStyle w:val="Hyperlink"/>
+                <w:noProof/>
+                <w:rtl/>
+              </w:rPr>
+              <w:fldChar w:fldCharType="begin"/>
+            </w:r>
+            <w:r>
+              <w:rPr>
+                <w:noProof/>
+                <w:webHidden/>
+              </w:rPr>
+              <w:instrText xml:space="preserve"> PAGEREF _Toc530835935 \h </w:instrText>
+            </w:r>
+            <w:r>
+              <w:rPr>
+                <w:rStyle w:val="Hyperlink"/>
+                <w:noProof/>
+                <w:rtl/>
+              </w:rPr>
+            </w:r>
+            <w:r>
+              <w:rPr>
+                <w:rStyle w:val="Hyperlink"/>
+                <w:noProof/>
+                <w:rtl/>
+              </w:rPr>
+              <w:fldChar w:fldCharType="separate"/>
+            </w:r>
+            <w:r>
+              <w:rPr>
+                <w:noProof/>
+                <w:webHidden/>
+              </w:rPr>
+              <w:t>11</w:t>
+            </w:r>
+            <w:r>
+              <w:rPr>
+                <w:rStyle w:val="Hyperlink"/>
+                <w:noProof/>
+                <w:rtl/>
+              </w:rPr>
+              <w:fldChar w:fldCharType="end"/>
+            </w:r>
+          </w:hyperlink>
+        </w:p>
+        <w:p>
+          <w:pPr>
+            <w:pStyle w:val="TOC1"/>
+            <w:rPr>
+              <w:rFonts w:eastAsiaTheme="minorEastAsia"/>
+              <w:noProof/>
+            </w:rPr>
+          </w:pPr>
+          <w:hyperlink w:anchor="_Toc530835936" w:history="1">
+            <w:r>
+              <w:rPr>
+                <w:rStyle w:val="Hyperlink"/>
+                <w:rFonts w:hint="eastAsia"/>
+                <w:noProof/>
+                <w:rtl/>
+              </w:rPr>
+              <w:t>צד</w:t>
+            </w:r>
+            <w:r>
+              <w:rPr>
+                <w:rStyle w:val="Hyperlink"/>
+                <w:noProof/>
+                <w:rtl/>
+              </w:rPr>
+              <w:t xml:space="preserve"> </w:t>
+            </w:r>
+            <w:r>
+              <w:rPr>
+                <w:rStyle w:val="Hyperlink"/>
+                <w:rFonts w:hint="eastAsia"/>
+                <w:noProof/>
+                <w:rtl/>
+              </w:rPr>
+              <w:t>לקוח</w:t>
+            </w:r>
+            <w:r>
+              <w:rPr>
+                <w:rStyle w:val="Hyperlink"/>
+                <w:noProof/>
+                <w:rtl/>
+              </w:rPr>
+              <w:t>:</w:t>
+            </w:r>
+            <w:r>
+              <w:rPr>
+                <w:noProof/>
+                <w:webHidden/>
+              </w:rPr>
+              <w:tab/>
+            </w:r>
+            <w:r>
+              <w:rPr>
+                <w:rStyle w:val="Hyperlink"/>
+                <w:noProof/>
+                <w:rtl/>
+              </w:rPr>
+              <w:fldChar w:fldCharType="begin"/>
+            </w:r>
+            <w:r>
+              <w:rPr>
+                <w:noProof/>
+                <w:webHidden/>
+              </w:rPr>
+              <w:instrText xml:space="preserve"> PAGEREF _Toc530835936 \h </w:instrText>
+            </w:r>
+            <w:r>
+              <w:rPr>
+                <w:rStyle w:val="Hyperlink"/>
+                <w:noProof/>
+                <w:rtl/>
+              </w:rPr>
+            </w:r>
+            <w:r>
+              <w:rPr>
+                <w:rStyle w:val="Hyperlink"/>
+                <w:noProof/>
+                <w:rtl/>
+              </w:rPr>
+              <w:fldChar w:fldCharType="separate"/>
+            </w:r>
+            <w:r>
+              <w:rPr>
+                <w:noProof/>
+                <w:webHidden/>
+              </w:rPr>
+              <w:t>11</w:t>
+            </w:r>
+            <w:r>
+              <w:rPr>
+                <w:rStyle w:val="Hyperlink"/>
+                <w:noProof/>
+                <w:rtl/>
+              </w:rPr>
+              <w:fldChar w:fldCharType="end"/>
+            </w:r>
+          </w:hyperlink>
+        </w:p>
+        <w:p>
+          <w:pPr>
+            <w:pStyle w:val="TOC1"/>
+            <w:rPr>
+              <w:rFonts w:eastAsiaTheme="minorEastAsia"/>
+              <w:noProof/>
+            </w:rPr>
+          </w:pPr>
+          <w:hyperlink w:anchor="_Toc530835937" w:history="1">
+            <w:r>
+              <w:rPr>
+                <w:rStyle w:val="Hyperlink"/>
+                <w:rFonts w:hint="eastAsia"/>
+                <w:noProof/>
+                <w:rtl/>
+              </w:rPr>
+              <w:t>צד</w:t>
+            </w:r>
+            <w:r>
+              <w:rPr>
+                <w:rStyle w:val="Hyperlink"/>
+                <w:noProof/>
+                <w:rtl/>
+              </w:rPr>
+              <w:t xml:space="preserve"> </w:t>
+            </w:r>
+            <w:r>
+              <w:rPr>
+                <w:rStyle w:val="Hyperlink"/>
+                <w:rFonts w:hint="eastAsia"/>
+                <w:noProof/>
+                <w:rtl/>
+              </w:rPr>
+              <w:t>שרת</w:t>
+            </w:r>
+            <w:r>
+              <w:rPr>
+                <w:rStyle w:val="Hyperlink"/>
+                <w:noProof/>
+                <w:rtl/>
+              </w:rPr>
+              <w:t>:</w:t>
+            </w:r>
+            <w:r>
+              <w:rPr>
+                <w:noProof/>
+                <w:webHidden/>
+              </w:rPr>
+              <w:tab/>
+            </w:r>
+            <w:r>
+              <w:rPr>
+                <w:rStyle w:val="Hyperlink"/>
+                <w:noProof/>
+                <w:rtl/>
+              </w:rPr>
+              <w:fldChar w:fldCharType="begin"/>
+            </w:r>
+            <w:r>
+              <w:rPr>
+                <w:noProof/>
+                <w:webHidden/>
+              </w:rPr>
+              <w:instrText xml:space="preserve"> PAGEREF _Toc530835937 \h </w:instrText>
+            </w:r>
+            <w:r>
+              <w:rPr>
+                <w:rStyle w:val="Hyperlink"/>
+                <w:noProof/>
+                <w:rtl/>
+              </w:rPr>
+            </w:r>
+            <w:r>
+              <w:rPr>
+                <w:rStyle w:val="Hyperlink"/>
+                <w:noProof/>
+                <w:rtl/>
+              </w:rPr>
+              <w:fldChar w:fldCharType="separate"/>
+            </w:r>
+            <w:r>
+              <w:rPr>
+                <w:noProof/>
+                <w:webHidden/>
+              </w:rPr>
+              <w:t>16</w:t>
+            </w:r>
+            <w:r>
+              <w:rPr>
+                <w:rStyle w:val="Hyperlink"/>
+                <w:noProof/>
+                <w:rtl/>
+              </w:rPr>
+              <w:fldChar w:fldCharType="end"/>
+            </w:r>
+          </w:hyperlink>
+        </w:p>
+        <w:p>
+          <w:pPr>
+            <w:pStyle w:val="TOC1"/>
+            <w:rPr>
+              <w:rFonts w:eastAsiaTheme="minorEastAsia"/>
+              <w:noProof/>
+            </w:rPr>
+          </w:pPr>
+          <w:hyperlink w:anchor="_Toc530835938" w:history="1">
             <w:r>
               <w:rPr>
                 <w:rStyle w:val="Hyperlink"/>
@@ -1211,6 +1666,7 @@
             <w:r>
               <w:rPr>
                 <w:rStyle w:val="Hyperlink"/>
+                <w:rFonts w:hint="eastAsia"/>
                 <w:noProof/>
                 <w:rtl/>
               </w:rPr>
@@ -1236,7 +1692,7 @@
                 <w:noProof/>
                 <w:webHidden/>
               </w:rPr>
-              <w:instrText xml:space="preserve"> PAGEREF _Toc528696856 \h </w:instrText>
+              <w:instrText xml:space="preserve"> PAGEREF _Toc530835938 \h </w:instrText>
             </w:r>
             <w:r>
               <w:rPr>
@@ -1258,7 +1714,7 @@
                 <w:noProof/>
                 <w:webHidden/>
               </w:rPr>
-              <w:t>17</w:t>
+              <w:t>25</w:t>
             </w:r>
             <w:r>
               <w:rPr>
@@ -1273,16 +1729,12 @@
         <w:p>
           <w:pPr>
             <w:pStyle w:val="TOC1"/>
-            <w:tabs>
-              <w:tab w:val="left" w:pos="1540"/>
-            </w:tabs>
-            <w:bidi/>
             <w:rPr>
               <w:rFonts w:eastAsiaTheme="minorEastAsia"/>
               <w:noProof/>
             </w:rPr>
           </w:pPr>
-          <w:hyperlink w:anchor="_Toc528696857" w:history="1">
+          <w:hyperlink w:anchor="_Toc530835939" w:history="1">
             <w:r>
               <w:rPr>
                 <w:rStyle w:val="Hyperlink"/>
@@ -1302,18 +1754,8 @@
               <w:rPr>
                 <w:rStyle w:val="Hyperlink"/>
                 <w:noProof/>
-                <w:rtl/>
               </w:rPr>
-              <w:t>ביבליאוגרפיה</w:t>
-            </w:r>
-            <w:r>
-              <w:rPr>
-                <w:rStyle w:val="Hyperlink"/>
-                <w:rFonts w:hint="cs"/>
-                <w:noProof/>
-                <w:rtl/>
-              </w:rPr>
-              <w:t>...</w:t>
+              <w:t>Requirements</w:t>
             </w:r>
             <w:r>
               <w:rPr>
@@ -1335,7 +1777,7 @@
                 <w:noProof/>
                 <w:webHidden/>
               </w:rPr>
-              <w:instrText xml:space="preserve"> PAGEREF _Toc528696857 \h </w:instrText>
+              <w:instrText xml:space="preserve"> PAGEREF _Toc530835939 \h </w:instrText>
             </w:r>
             <w:r>
               <w:rPr>
@@ -1357,7 +1799,7 @@
                 <w:noProof/>
                 <w:webHidden/>
               </w:rPr>
-              <w:t>17</w:t>
+              <w:t>26</w:t>
             </w:r>
             <w:r>
               <w:rPr>
@@ -1372,13 +1814,12 @@
         <w:p>
           <w:pPr>
             <w:pStyle w:val="TOC1"/>
-            <w:bidi/>
             <w:rPr>
               <w:rFonts w:eastAsiaTheme="minorEastAsia"/>
               <w:noProof/>
             </w:rPr>
           </w:pPr>
-          <w:hyperlink w:anchor="_Toc528696858" w:history="1">
+          <w:hyperlink w:anchor="_Toc530835940" w:history="1">
             <w:r>
               <w:rPr>
                 <w:rStyle w:val="Hyperlink"/>
@@ -1397,6 +1838,7 @@
             <w:r>
               <w:rPr>
                 <w:rStyle w:val="Hyperlink"/>
+                <w:rFonts w:hint="eastAsia"/>
                 <w:noProof/>
                 <w:rtl/>
               </w:rPr>
@@ -1422,7 +1864,7 @@
                 <w:noProof/>
                 <w:webHidden/>
               </w:rPr>
-              <w:instrText xml:space="preserve"> PAGEREF _Toc528696858 \h </w:instrText>
+              <w:instrText xml:space="preserve"> PAGEREF _Toc530835940 \h </w:instrText>
             </w:r>
             <w:r>
               <w:rPr>
@@ -1444,7 +1886,7 @@
                 <w:noProof/>
                 <w:webHidden/>
               </w:rPr>
-              <w:t>17</w:t>
+              <w:t>27</w:t>
             </w:r>
             <w:r>
               <w:rPr>
@@ -1515,7 +1957,7 @@
           <w:rtl/>
         </w:rPr>
       </w:pPr>
-      <w:bookmarkStart w:id="3" w:name="_Toc528696846"/>
+      <w:bookmarkStart w:id="3" w:name="_Toc530835924"/>
       <w:r>
         <w:rPr>
           <w:rFonts w:hint="cs"/>
@@ -1533,48 +1975,6 @@
           <w:rtl/>
         </w:rPr>
       </w:pPr>
-      <w:r>
-        <w:rPr>
-          <w:rFonts w:hint="cs"/>
-          <w:rtl/>
-        </w:rPr>
-        <w:t xml:space="preserve">חברות הטכנולוגיה הגדולות יודעות עלינו הכל, </w:t>
-      </w:r>
-      <w:r>
-        <w:rPr>
-          <w:rFonts w:hint="cs"/>
-          <w:rtl/>
-        </w:rPr>
-        <w:t>אז למה לא ל</w:t>
-      </w:r>
-      <w:r>
-        <w:rPr>
-          <w:rFonts w:hint="cs"/>
-          <w:rtl/>
-        </w:rPr>
-        <w:t>נצל</w:t>
-      </w:r>
-      <w:r>
-        <w:rPr>
-          <w:rFonts w:hint="cs"/>
-          <w:rtl/>
-        </w:rPr>
-        <w:t xml:space="preserve"> אות</w:t>
-      </w:r>
-      <w:r>
-        <w:rPr>
-          <w:rFonts w:hint="cs"/>
-          <w:rtl/>
-        </w:rPr>
-        <w:t>ן</w:t>
-      </w:r>
-      <w:r>
-        <w:rPr>
-          <w:rFonts w:hint="cs"/>
-          <w:rtl/>
-        </w:rPr>
-        <w:t xml:space="preserve"> להציג לנו מראש את מה שאנחנו אוהבים?</w:t>
-      </w:r>
     </w:p>
     <w:p>
       <w:pPr>
@@ -1589,35 +1989,42 @@
           <w:rFonts w:hint="cs"/>
           <w:rtl/>
         </w:rPr>
-        <w:t xml:space="preserve">ניקח דוגמה: אדם קם בבוקר, רוצה לראות מה חדש בעולם החדשות, הספורט או הסדרות האהובות עליו, הוא כבר עשה "לייק" לעמודים האהובים </w:t>
+        <w:t xml:space="preserve">חברות הטכנולוגיה הגדולות יודעות עלינו הכל, </w:t>
       </w:r>
       <w:r>
         <w:rPr>
           <w:rFonts w:hint="cs"/>
           <w:rtl/>
         </w:rPr>
-        <w:t>עליו</w:t>
+        <w:t>אז למה לא ל</w:t>
       </w:r>
       <w:r>
         <w:rPr>
           <w:rFonts w:hint="cs"/>
           <w:rtl/>
         </w:rPr>
-        <w:t xml:space="preserve"> בפייסבוק, נשאר רק שהמחשב יציג </w:t>
+        <w:t>נצל</w:t>
       </w:r>
       <w:r>
         <w:rPr>
           <w:rFonts w:hint="cs"/>
           <w:rtl/>
         </w:rPr>
-        <w:t>בשבילו</w:t>
+        <w:t xml:space="preserve"> אות</w:t>
       </w:r>
       <w:r>
         <w:rPr>
           <w:rFonts w:hint="cs"/>
           <w:rtl/>
         </w:rPr>
-        <w:t xml:space="preserve"> את העדכונים החדשים מתוכם!</w:t>
+        <w:t>ן</w:t>
+      </w:r>
+      <w:r>
+        <w:rPr>
+          <w:rFonts w:hint="cs"/>
+          <w:rtl/>
+        </w:rPr>
+        <w:t xml:space="preserve"> להציג לנו מראש את מה שאנחנו אוהבים?</w:t>
       </w:r>
     </w:p>
     <w:p>
@@ -1633,6 +2040,50 @@
           <w:rFonts w:hint="cs"/>
           <w:rtl/>
         </w:rPr>
+        <w:t xml:space="preserve">ניקח דוגמה: אדם קם בבוקר, רוצה לראות מה חדש בעולם החדשות, הספורט או הסדרות האהובות עליו, הוא כבר עשה "לייק" לעמודים האהובים </w:t>
+      </w:r>
+      <w:r>
+        <w:rPr>
+          <w:rFonts w:hint="cs"/>
+          <w:rtl/>
+        </w:rPr>
+        <w:t>עליו</w:t>
+      </w:r>
+      <w:r>
+        <w:rPr>
+          <w:rFonts w:hint="cs"/>
+          <w:rtl/>
+        </w:rPr>
+        <w:t xml:space="preserve"> בפייסבוק, נשאר רק שהמחשב יציג </w:t>
+      </w:r>
+      <w:r>
+        <w:rPr>
+          <w:rFonts w:hint="cs"/>
+          <w:rtl/>
+        </w:rPr>
+        <w:t>בשבילו</w:t>
+      </w:r>
+      <w:r>
+        <w:rPr>
+          <w:rFonts w:hint="cs"/>
+          <w:rtl/>
+        </w:rPr>
+        <w:t xml:space="preserve"> את העדכונים החדשים מתוכם!</w:t>
+      </w:r>
+    </w:p>
+    <w:p>
+      <w:pPr>
+        <w:pStyle w:val="a0"/>
+        <w:bidi/>
+        <w:rPr>
+          <w:rtl/>
+        </w:rPr>
+      </w:pPr>
+      <w:r>
+        <w:rPr>
+          <w:rFonts w:hint="cs"/>
+          <w:rtl/>
+        </w:rPr>
         <w:t>כאן הבית החכם נכנס לפעולה: נעמיד מחשב 3</w:t>
       </w:r>
       <w:r>
@@ -1646,7 +2097,21 @@
           <w:rFonts w:hint="cs"/>
           <w:rtl/>
         </w:rPr>
-        <w:t xml:space="preserve"> עם מצלמה ומסך מחוברים אליה, המצלמה תקלוט </w:t>
+        <w:t xml:space="preserve"> עם מצלמה ומסך מחוברים אלי</w:t>
+      </w:r>
+      <w:r>
+        <w:rPr>
+          <w:rFonts w:hint="cs"/>
+          <w:rtl/>
+        </w:rPr>
+        <w:t>ו</w:t>
+      </w:r>
+      <w:r>
+        <w:rPr>
+          <w:rFonts w:hint="cs"/>
+          <w:rtl/>
+        </w:rPr>
+        <w:t xml:space="preserve">, המצלמה תקלוט </w:t>
       </w:r>
       <w:r>
         <w:rPr>
@@ -1794,23 +2259,25 @@
           <w:rtl/>
         </w:rPr>
       </w:pPr>
-      <w:bookmarkStart w:id="4" w:name="_Toc528696847"/>
+      <w:bookmarkStart w:id="4" w:name="_Toc530835925"/>
       <w:r>
         <w:rPr>
           <w:rFonts w:hint="cs"/>
           <w:rtl/>
         </w:rPr>
         <w:lastRenderedPageBreak/>
-        <w:t>אתגרים בפיתוח</w:t>
-      </w:r>
-      <w:r>
-        <w:rPr>
-          <w:rFonts w:hint="cs"/>
-          <w:rtl/>
-        </w:rPr>
-        <w:t xml:space="preserve"> אפליקצייה חכמה</w:t>
+        <w:t>אתגרים בפיתוח אפליקציה חכמה</w:t>
       </w:r>
       <w:bookmarkEnd w:id="4"/>
+    </w:p>
+    <w:p>
+      <w:pPr>
+        <w:pStyle w:val="a0"/>
+        <w:bidi/>
+        <w:rPr>
+          <w:rtl/>
+        </w:rPr>
+      </w:pPr>
     </w:p>
     <w:p>
       <w:pPr>
@@ -3940,21 +4407,6 @@
       <w:pPr>
         <w:pStyle w:val="a0"/>
         <w:bidi/>
-        <w:rPr>
-          <w:rtl/>
-        </w:rPr>
-      </w:pPr>
-    </w:p>
-    <w:p>
-      <w:pPr>
-        <w:pStyle w:val="a0"/>
-        <w:bidi/>
-      </w:pPr>
-    </w:p>
-    <w:p>
-      <w:pPr>
-        <w:pStyle w:val="a0"/>
-        <w:bidi/>
       </w:pPr>
     </w:p>
     <w:p>
@@ -4072,14 +4524,18 @@
         </w:rPr>
         <w:t xml:space="preserve"> רוב המעברים מחלונות ל</w:t>
       </w:r>
-      <w:proofErr w:type="spellStart"/>
-      <w:r>
-        <w:t>raspbian</w:t>
-      </w:r>
-      <w:proofErr w:type="spellEnd"/>
       <w:r>
         <w:rPr>
           <w:rFonts w:hint="cs"/>
+        </w:rPr>
+        <w:t>R</w:t>
+      </w:r>
+      <w:r>
+        <w:t>aspbian</w:t>
+      </w:r>
+      <w:r>
+        <w:rPr>
+          <w:rFonts w:hint="cs"/>
           <w:rtl/>
         </w:rPr>
         <w:t xml:space="preserve"> עברו בצורה חלקה, אך לא ספריית </w:t>
@@ -4097,68 +4553,6 @@
         </w:rPr>
         <w:t>, (עבור זיהוי תנועות ידיים). ספרייה זו איננה ניתנת להורדה למערכת הפעלה זו.</w:t>
       </w:r>
-    </w:p>
-    <w:p>
-      <w:pPr>
-        <w:pStyle w:val="a0"/>
-        <w:bidi/>
-        <w:rPr>
-          <w:rtl/>
-        </w:rPr>
-      </w:pPr>
-      <w:r>
-        <w:rPr>
-          <w:rFonts w:hint="cs"/>
-          <w:rtl/>
-        </w:rPr>
-        <w:t xml:space="preserve">נעשה שימוש במדריך הבא לקומפילציה </w:t>
-      </w:r>
-      <w:r>
-        <w:rPr>
-          <w:rFonts w:hint="cs"/>
-          <w:rtl/>
-        </w:rPr>
-        <w:t>של הספרייה על הראספברי פאי עצמו</w:t>
-      </w:r>
-      <w:r>
-        <w:rPr>
-          <w:rFonts w:hint="cs"/>
-          <w:rtl/>
-        </w:rPr>
-        <w:t>:</w:t>
-      </w:r>
-    </w:p>
-    <w:p>
-      <w:pPr>
-        <w:pStyle w:val="a0"/>
-        <w:bidi/>
-        <w:rPr>
-          <w:rtl/>
-        </w:rPr>
-      </w:pPr>
-    </w:p>
-    <w:p>
-      <w:pPr>
-        <w:pStyle w:val="a0"/>
-        <w:rPr>
-          <w:rtl/>
-        </w:rPr>
-      </w:pPr>
-      <w:hyperlink r:id="rId14" w:history="1">
-        <w:r>
-          <w:rPr>
-            <w:rStyle w:val="Hyperlink"/>
-          </w:rPr>
-          <w:t>https://www.pyimagesearch.com/2016/04/18/install-guide-raspberry-pi-3-raspbian-jessie-opencv-3</w:t>
-        </w:r>
-        <w:r>
-          <w:rPr>
-            <w:rStyle w:val="Hyperlink"/>
-            <w:rtl/>
-          </w:rPr>
-          <w:t>/</w:t>
-        </w:r>
-      </w:hyperlink>
     </w:p>
     <w:p>
       <w:pPr>
@@ -4323,6 +4717,26 @@
         </w:rPr>
         <w:t>צד לקוח וצד שרת. לדוגמה: בזמן זיהוי בפנים אין צורך לבקש זיהוי תנועות ידיים, הקריאות עלולות אפילו להפריע אחת לשנייה!</w:t>
       </w:r>
+      <w:r>
+        <w:rPr>
+          <w:rFonts w:hint="cs"/>
+          <w:rtl/>
+        </w:rPr>
+        <w:t xml:space="preserve"> </w:t>
+      </w:r>
+    </w:p>
+    <w:p>
+      <w:pPr>
+        <w:pStyle w:val="a0"/>
+        <w:bidi/>
+      </w:pPr>
+      <w:r>
+        <w:rPr>
+          <w:rFonts w:hint="cs"/>
+          <w:rtl/>
+        </w:rPr>
+        <w:t>הפתרון הוא כמובן לגרום לעבודה אסינכרונית, שלרוב יעילה יותר, לעבוד באופן סינכרוני, שלרוב איטי יותר אך יציב יותר. השתמשנו ב"מנעול" בצד לקוח, אשר עוצר שליחת תמונות מהמצלמה (וגם את העיבוד שלהן) עד שלא חזרה תשובה על תמונה קודמת.</w:t>
+      </w:r>
     </w:p>
     <w:p>
       <w:pPr>
@@ -4362,17 +4776,37 @@
       <w:pPr>
         <w:pStyle w:val="a"/>
         <w:rPr>
-          <w:rtl/>
-        </w:rPr>
-      </w:pPr>
-      <w:bookmarkStart w:id="5" w:name="_Toc528696848"/>
-      <w:r>
-        <w:t>SDKs</w:t>
-      </w:r>
-      <w:r>
-        <w:t xml:space="preserve"> &amp; APIs</w:t>
+          <w:rFonts w:hint="cs"/>
+          <w:rtl/>
+        </w:rPr>
+      </w:pPr>
+      <w:bookmarkStart w:id="5" w:name="_Toc530835926"/>
+      <w:r>
+        <w:rPr>
+          <w:rFonts w:hint="cs"/>
+        </w:rPr>
+        <w:t>SDK</w:t>
+      </w:r>
+      <w:r>
+        <w:t>s &amp; APIs</w:t>
       </w:r>
       <w:bookmarkEnd w:id="5"/>
+    </w:p>
+    <w:p>
+      <w:pPr>
+        <w:pStyle w:val="Heading1"/>
+        <w:bidi/>
+        <w:rPr>
+          <w:rtl/>
+        </w:rPr>
+      </w:pPr>
+      <w:bookmarkStart w:id="6" w:name="_Toc530835927"/>
+      <w:proofErr w:type="spellStart"/>
+      <w:r>
+        <w:t>facebook-jssdk</w:t>
+      </w:r>
+      <w:bookmarkEnd w:id="6"/>
+      <w:proofErr w:type="spellEnd"/>
     </w:p>
     <w:p>
       <w:pPr>
@@ -4382,6 +4816,162 @@
           <w:rtl/>
         </w:rPr>
       </w:pPr>
+      <w:r>
+        <w:rPr>
+          <w:rFonts w:hint="cs"/>
+          <w:rtl/>
+        </w:rPr>
+        <w:t xml:space="preserve">רץ בצד לקוח ומתממשק עם </w:t>
+      </w:r>
+      <w:proofErr w:type="spellStart"/>
+      <w:r>
+        <w:t>javascript</w:t>
+      </w:r>
+      <w:proofErr w:type="spellEnd"/>
+      <w:r>
+        <w:rPr>
+          <w:rFonts w:hint="cs"/>
+          <w:rtl/>
+        </w:rPr>
+        <w:t>.</w:t>
+      </w:r>
+    </w:p>
+    <w:p>
+      <w:pPr>
+        <w:pStyle w:val="a0"/>
+        <w:bidi/>
+        <w:rPr>
+          <w:rtl/>
+        </w:rPr>
+      </w:pPr>
+      <w:r>
+        <w:rPr>
+          <w:rFonts w:hint="cs"/>
+        </w:rPr>
+        <w:t>SDK</w:t>
+      </w:r>
+      <w:r>
+        <w:rPr>
+          <w:rFonts w:hint="cs"/>
+          <w:rtl/>
+        </w:rPr>
+        <w:t xml:space="preserve"> שאנחנו מקבלים מפייסבוק, אחראי </w:t>
+      </w:r>
+      <w:r>
+        <w:rPr>
+          <w:rFonts w:hint="cs"/>
+          <w:rtl/>
+        </w:rPr>
+        <w:t xml:space="preserve">על יצירת חלון עם עמוד פייסבוק </w:t>
+      </w:r>
+      <w:r>
+        <w:rPr>
+          <w:rFonts w:hint="cs"/>
+          <w:rtl/>
+        </w:rPr>
+        <w:t xml:space="preserve">(או פוסט פייסבוק) </w:t>
+      </w:r>
+      <w:r>
+        <w:rPr>
+          <w:rFonts w:hint="cs"/>
+          <w:rtl/>
+        </w:rPr>
+        <w:t xml:space="preserve">באפליקציה שלנו, אשר מכיל </w:t>
+      </w:r>
+      <w:r>
+        <w:rPr>
+          <w:rFonts w:hint="cs"/>
+          <w:rtl/>
+        </w:rPr>
+        <w:t xml:space="preserve">את </w:t>
+      </w:r>
+      <w:r>
+        <w:rPr>
+          <w:rFonts w:hint="cs"/>
+          <w:rtl/>
+        </w:rPr>
+        <w:t xml:space="preserve">התוכן </w:t>
+      </w:r>
+      <w:r>
+        <w:rPr>
+          <w:rFonts w:hint="cs"/>
+          <w:rtl/>
+        </w:rPr>
+        <w:t>המבוקש</w:t>
+      </w:r>
+      <w:r>
+        <w:rPr>
+          <w:rFonts w:hint="cs"/>
+          <w:rtl/>
+        </w:rPr>
+        <w:t xml:space="preserve">, במקרה זה </w:t>
+      </w:r>
+      <w:r>
+        <w:rPr>
+          <w:rtl/>
+        </w:rPr>
+        <w:t>–</w:t>
+      </w:r>
+      <w:r>
+        <w:rPr>
+          <w:rFonts w:hint="cs"/>
+          <w:rtl/>
+        </w:rPr>
+        <w:t xml:space="preserve"> אחד העמודים האהובים  על המשתמש הנוכחי. נשים לב שהעמוד</w:t>
+      </w:r>
+      <w:r>
+        <w:rPr>
+          <w:rFonts w:hint="cs"/>
+          <w:rtl/>
+        </w:rPr>
+        <w:t xml:space="preserve"> או הפוסט</w:t>
+      </w:r>
+      <w:r>
+        <w:rPr>
+          <w:rFonts w:hint="cs"/>
+          <w:rtl/>
+        </w:rPr>
+        <w:t xml:space="preserve"> חייב להיות </w:t>
+      </w:r>
+      <w:r>
+        <w:rPr>
+          <w:rFonts w:hint="cs"/>
+        </w:rPr>
+        <w:t>PU</w:t>
+      </w:r>
+      <w:r>
+        <w:t>BLIC</w:t>
+      </w:r>
+      <w:r>
+        <w:rPr>
+          <w:rFonts w:hint="cs"/>
+          <w:rtl/>
+        </w:rPr>
+        <w:t>, מכיוון שאנחנו ניגשים</w:t>
+      </w:r>
+      <w:r>
+        <w:rPr>
+          <w:rFonts w:hint="cs"/>
+          <w:rtl/>
+        </w:rPr>
+        <w:t xml:space="preserve"> </w:t>
+      </w:r>
+      <w:r>
+        <w:rPr>
+          <w:rFonts w:hint="cs"/>
+          <w:rtl/>
+        </w:rPr>
+        <w:t>אליו דרך המשתמש הראשי, שייתכן ולא עשה לו לייק.</w:t>
+      </w:r>
+    </w:p>
+    <w:p>
+      <w:pPr>
+        <w:pStyle w:val="a0"/>
+        <w:bidi/>
+        <w:rPr>
+          <w:rtl/>
+        </w:rPr>
+      </w:pPr>
     </w:p>
     <w:p>
       <w:pPr>
@@ -4391,188 +4981,7 @@
           <w:rtl/>
         </w:rPr>
       </w:pPr>
-      <w:bookmarkStart w:id="6" w:name="_Toc528696849"/>
-      <w:proofErr w:type="spellStart"/>
-      <w:r>
-        <w:t>facebook-jssdk</w:t>
-      </w:r>
-      <w:bookmarkEnd w:id="6"/>
-      <w:proofErr w:type="spellEnd"/>
-    </w:p>
-    <w:p>
-      <w:pPr>
-        <w:pStyle w:val="a0"/>
-        <w:bidi/>
-        <w:rPr>
-          <w:rtl/>
-        </w:rPr>
-      </w:pPr>
-      <w:r>
-        <w:rPr>
-          <w:rFonts w:hint="cs"/>
-          <w:rtl/>
-        </w:rPr>
-        <w:t xml:space="preserve">רץ בצד לקוח ומתממשק עם </w:t>
-      </w:r>
-      <w:proofErr w:type="spellStart"/>
-      <w:r>
-        <w:t>javascript</w:t>
-      </w:r>
-      <w:proofErr w:type="spellEnd"/>
-      <w:r>
-        <w:rPr>
-          <w:rFonts w:hint="cs"/>
-          <w:rtl/>
-        </w:rPr>
-        <w:t>.</w:t>
-      </w:r>
-    </w:p>
-    <w:p>
-      <w:pPr>
-        <w:pStyle w:val="a0"/>
-        <w:bidi/>
-        <w:rPr>
-          <w:rtl/>
-        </w:rPr>
-      </w:pPr>
-      <w:r>
-        <w:rPr>
-          <w:rFonts w:hint="cs"/>
-        </w:rPr>
-        <w:t>SDK</w:t>
-      </w:r>
-      <w:r>
-        <w:rPr>
-          <w:rFonts w:hint="cs"/>
-          <w:rtl/>
-        </w:rPr>
-        <w:t xml:space="preserve"> שאנחנו מקבלים מפייסבוק, אחראי </w:t>
-      </w:r>
-      <w:r>
-        <w:rPr>
-          <w:rFonts w:hint="cs"/>
-          <w:rtl/>
-        </w:rPr>
-        <w:t xml:space="preserve">על יצירת חלון עם עמוד פייסבוק </w:t>
-      </w:r>
-      <w:r>
-        <w:rPr>
-          <w:rFonts w:hint="cs"/>
-          <w:rtl/>
-        </w:rPr>
-        <w:t xml:space="preserve">(או פוסט פייסבוק) </w:t>
-      </w:r>
-      <w:r>
-        <w:rPr>
-          <w:rFonts w:hint="cs"/>
-          <w:rtl/>
-        </w:rPr>
-        <w:t xml:space="preserve">באפליקציה שלנו, אשר מכיל </w:t>
-      </w:r>
-      <w:r>
-        <w:rPr>
-          <w:rFonts w:hint="cs"/>
-          <w:rtl/>
-        </w:rPr>
-        <w:t xml:space="preserve">את </w:t>
-      </w:r>
-      <w:r>
-        <w:rPr>
-          <w:rFonts w:hint="cs"/>
-          <w:rtl/>
-        </w:rPr>
-        <w:t xml:space="preserve">התוכן </w:t>
-      </w:r>
-      <w:r>
-        <w:rPr>
-          <w:rFonts w:hint="cs"/>
-          <w:rtl/>
-        </w:rPr>
-        <w:t>המבוקש</w:t>
-      </w:r>
-      <w:r>
-        <w:rPr>
-          <w:rFonts w:hint="cs"/>
-          <w:rtl/>
-        </w:rPr>
-        <w:t xml:space="preserve">, במקרה זה </w:t>
-      </w:r>
-      <w:r>
-        <w:rPr>
-          <w:rtl/>
-        </w:rPr>
-        <w:t>–</w:t>
-      </w:r>
-      <w:r>
-        <w:rPr>
-          <w:rFonts w:hint="cs"/>
-          <w:rtl/>
-        </w:rPr>
-        <w:t xml:space="preserve"> אחד העמודים האהובים  על המשתמש הנוכחי. נשים לב שהעמוד</w:t>
-      </w:r>
-      <w:r>
-        <w:rPr>
-          <w:rFonts w:hint="cs"/>
-          <w:rtl/>
-        </w:rPr>
-        <w:t xml:space="preserve"> או הפוסט</w:t>
-      </w:r>
-      <w:r>
-        <w:rPr>
-          <w:rFonts w:hint="cs"/>
-          <w:rtl/>
-        </w:rPr>
-        <w:t xml:space="preserve"> חייב להיות </w:t>
-      </w:r>
-      <w:r>
-        <w:rPr>
-          <w:rFonts w:hint="cs"/>
-        </w:rPr>
-        <w:t>PU</w:t>
-      </w:r>
-      <w:r>
-        <w:t>BLIC</w:t>
-      </w:r>
-      <w:r>
-        <w:rPr>
-          <w:rFonts w:hint="cs"/>
-          <w:rtl/>
-        </w:rPr>
-        <w:t>, מכיוון שאנחנו ניגשים</w:t>
-      </w:r>
-      <w:r>
-        <w:rPr>
-          <w:rFonts w:hint="cs"/>
-          <w:rtl/>
-        </w:rPr>
-        <w:t xml:space="preserve"> </w:t>
-      </w:r>
-      <w:r>
-        <w:rPr>
-          <w:rFonts w:hint="cs"/>
-          <w:rtl/>
-        </w:rPr>
-        <w:t>אליו דרך המשתמש הראשי, שייתכן ולא עשה לו לייק.</w:t>
-      </w:r>
-    </w:p>
-    <w:p>
-      <w:pPr>
-        <w:pStyle w:val="a0"/>
-        <w:bidi/>
-        <w:rPr>
-          <w:rtl/>
-        </w:rPr>
-      </w:pPr>
-    </w:p>
-    <w:p>
-      <w:pPr>
-        <w:pStyle w:val="Heading1"/>
-        <w:bidi/>
-        <w:rPr>
-          <w:rtl/>
-        </w:rPr>
-      </w:pPr>
-      <w:bookmarkStart w:id="7" w:name="_Toc528696850"/>
+      <w:bookmarkStart w:id="7" w:name="_Toc530835928"/>
       <w:r>
         <w:t xml:space="preserve">AWS - </w:t>
       </w:r>
@@ -4830,7 +5239,7 @@
           <w:rtl/>
         </w:rPr>
       </w:pPr>
-      <w:bookmarkStart w:id="8" w:name="_Toc528696851"/>
+      <w:bookmarkStart w:id="8" w:name="_Toc530835929"/>
       <w:r>
         <w:t>BEAUTIFULSOUP</w:t>
       </w:r>
@@ -5118,13 +5527,19 @@
     </w:p>
     <w:p>
       <w:pPr>
+        <w:pStyle w:val="a0"/>
+        <w:bidi/>
+      </w:pPr>
+    </w:p>
+    <w:p>
+      <w:pPr>
         <w:pStyle w:val="Heading1"/>
         <w:bidi/>
         <w:rPr>
           <w:rtl/>
         </w:rPr>
       </w:pPr>
-      <w:bookmarkStart w:id="9" w:name="_Toc528696852"/>
+      <w:bookmarkStart w:id="9" w:name="_Toc530835930"/>
       <w:r>
         <w:rPr>
           <w:rFonts w:hint="cs"/>
@@ -5139,22 +5554,9 @@
         <w:pStyle w:val="a0"/>
         <w:bidi/>
         <w:rPr>
-          <w:rtl/>
-        </w:rPr>
-      </w:pPr>
-      <w:r>
-        <w:rPr>
           <w:rFonts w:hint="cs"/>
         </w:rPr>
-        <w:t>API</w:t>
-      </w:r>
-      <w:r>
-        <w:rPr>
-          <w:rFonts w:hint="cs"/>
-          <w:rtl/>
-        </w:rPr>
-        <w:t xml:space="preserve"> בפייתון שאחראי על הרצת אתר במתודולוגיה הסטנדרטית של שרת-לקוח. במקרה שלנו השרת הינו מחשב וירטואלי שאנו מפעילים טרם הרצת האפליקציה.</w:t>
-      </w:r>
+      </w:pPr>
     </w:p>
     <w:p>
       <w:pPr>
@@ -5167,6 +5569,28 @@
       <w:r>
         <w:rPr>
           <w:rFonts w:hint="cs"/>
+        </w:rPr>
+        <w:t>API</w:t>
+      </w:r>
+      <w:r>
+        <w:rPr>
+          <w:rFonts w:hint="cs"/>
+          <w:rtl/>
+        </w:rPr>
+        <w:t xml:space="preserve"> בפייתון שאחראי על הרצת אתר במתודולוגיה הסטנדרטית של שרת-לקוח. במקרה שלנו השרת הינו מחשב וירטואלי שאנו מפעילים טרם הרצת האפליקציה.</w:t>
+      </w:r>
+    </w:p>
+    <w:p>
+      <w:pPr>
+        <w:pStyle w:val="a0"/>
+        <w:bidi/>
+        <w:rPr>
+          <w:rtl/>
+        </w:rPr>
+      </w:pPr>
+      <w:r>
+        <w:rPr>
+          <w:rFonts w:hint="cs"/>
           <w:rtl/>
         </w:rPr>
         <w:t>ה</w:t>
@@ -5582,7 +6006,7 @@
         <w:pStyle w:val="Heading1"/>
         <w:bidi/>
       </w:pPr>
-      <w:bookmarkStart w:id="10" w:name="_Toc528696853"/>
+      <w:bookmarkStart w:id="10" w:name="_Toc530835931"/>
       <w:r>
         <w:t>OPENCV4</w:t>
       </w:r>
@@ -5684,6 +6108,7 @@
         <w:pStyle w:val="a0"/>
         <w:bidi/>
         <w:rPr>
+          <w:rFonts w:hint="cs"/>
           <w:rtl/>
         </w:rPr>
       </w:pPr>
@@ -5695,7 +6120,8 @@
           <w:rtl/>
         </w:rPr>
       </w:pPr>
-      <w:bookmarkStart w:id="11" w:name="_Toc528696854"/>
+      <w:bookmarkStart w:id="11" w:name="_Toc530835898"/>
+      <w:bookmarkStart w:id="12" w:name="_Toc530835932"/>
       <w:r>
         <w:rPr>
           <w:rFonts w:hint="cs"/>
@@ -5704,6 +6130,14 @@
         <w:t>מבט על</w:t>
       </w:r>
       <w:bookmarkEnd w:id="11"/>
+      <w:bookmarkEnd w:id="12"/>
+      <w:r>
+        <w:rPr>
+          <w:rFonts w:hint="cs"/>
+          <w:rtl/>
+        </w:rPr>
+        <w:t xml:space="preserve"> </w:t>
+      </w:r>
     </w:p>
     <w:p>
       <w:pPr>
@@ -6438,13 +6872,13 @@
                           </pic:cNvPicPr>
                         </pic:nvPicPr>
                         <pic:blipFill>
-                          <a:blip r:embed="rId15" cstate="print">
+                          <a:blip r:embed="rId14" cstate="print">
                             <a:extLst>
                               <a:ext uri="{28A0092B-C50C-407E-A947-70E740481C1C}">
                                 <a14:useLocalDpi xmlns:a14="http://schemas.microsoft.com/office/drawing/2010/main" val="0"/>
                               </a:ext>
                               <a:ext uri="{837473B0-CC2E-450A-ABE3-18F120FF3D39}">
-                                <a1611:picAttrSrcUrl xmlns:a1611="http://schemas.microsoft.com/office/drawing/2016/11/main" r:id="rId16"/>
+                                <a1611:picAttrSrcUrl xmlns:a1611="http://schemas.microsoft.com/office/drawing/2016/11/main" r:id="rId15"/>
                               </a:ext>
                             </a:extLst>
                           </a:blip>
@@ -7152,7 +7586,7 @@
                   </v:textbox>
                 </v:shape>
                 <v:shape id="Picture 28" o:spid="_x0000_s1038" type="#_x0000_t75" style="position:absolute;left:4374;top:3262;width:12666;height:8344;visibility:visible;mso-wrap-style:square" o:gfxdata="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">
-                  <v:imagedata r:id="rId17" o:title=""/>
+                  <v:imagedata r:id="rId16" o:title=""/>
                 </v:shape>
                 <v:shapetype id="_x0000_t32" coordsize="21600,21600" o:spt="32" o:oned="t" path="m,l21600,21600e" filled="f">
                   <v:path arrowok="t" fillok="f" o:connecttype="none"/>
@@ -7231,20 +7665,16 @@
     </w:p>
     <w:p>
       <w:pPr>
-        <w:pStyle w:val="a0"/>
-      </w:pPr>
-      <w:r>
-        <w:rPr>
-          <w:u w:val="single"/>
-        </w:rPr>
+        <w:pStyle w:val="Heading1"/>
+      </w:pPr>
+      <w:bookmarkStart w:id="13" w:name="_Toc530835933"/>
+      <w:r>
         <w:t xml:space="preserve">Photo </w:t>
       </w:r>
       <w:r>
-        <w:rPr>
-          <w:u w:val="single"/>
-        </w:rPr>
         <w:t>Analyzation</w:t>
       </w:r>
+      <w:bookmarkEnd w:id="13"/>
     </w:p>
     <w:p>
       <w:pPr>
@@ -7260,7 +7690,6 @@
         <w:pStyle w:val="a0"/>
         <w:bidi/>
         <w:rPr>
-          <w:rFonts w:hint="cs"/>
           <w:rtl/>
         </w:rPr>
       </w:pPr>
@@ -7315,7 +7744,7 @@
                     </pic:cNvPicPr>
                   </pic:nvPicPr>
                   <pic:blipFill>
-                    <a:blip r:embed="rId18" cstate="print">
+                    <a:blip r:embed="rId17" cstate="print">
                       <a:extLst>
                         <a:ext uri="{28A0092B-C50C-407E-A947-70E740481C1C}">
                           <a14:useLocalDpi xmlns:a14="http://schemas.microsoft.com/office/drawing/2010/main" val="0"/>
@@ -7499,7 +7928,7 @@
             <wp:cNvGraphicFramePr/>
             <a:graphic xmlns:a="http://schemas.openxmlformats.org/drawingml/2006/main">
               <a:graphicData uri="http://schemas.openxmlformats.org/drawingml/2006/diagram">
-                <dgm:relIds xmlns:dgm="http://schemas.openxmlformats.org/drawingml/2006/diagram" xmlns:r="http://schemas.openxmlformats.org/officeDocument/2006/relationships" r:dm="rId19" r:lo="rId20" r:qs="rId21" r:cs="rId22"/>
+                <dgm:relIds xmlns:dgm="http://schemas.openxmlformats.org/drawingml/2006/diagram" xmlns:r="http://schemas.openxmlformats.org/officeDocument/2006/relationships" r:dm="rId18" r:lo="rId19" r:qs="rId20" r:cs="rId21"/>
               </a:graphicData>
             </a:graphic>
             <wp14:sizeRelV relativeFrom="margin">
@@ -7618,7 +8047,6 @@
         <w:pStyle w:val="a0"/>
         <w:bidi/>
         <w:rPr>
-          <w:rFonts w:hint="cs"/>
           <w:rtl/>
         </w:rPr>
       </w:pPr>
@@ -7639,72 +8067,43 @@
     </w:p>
     <w:p>
       <w:pPr>
-        <w:pStyle w:val="a0"/>
-        <w:rPr>
-          <w:u w:val="single"/>
-          <w:rtl/>
-        </w:rPr>
-      </w:pPr>
-      <w:r>
-        <w:rPr>
-          <w:u w:val="single"/>
-        </w:rPr>
+        <w:pStyle w:val="Heading1"/>
+        <w:rPr>
+          <w:rtl/>
+        </w:rPr>
+      </w:pPr>
+      <w:bookmarkStart w:id="14" w:name="_Toc530835934"/>
+      <w:r>
         <w:t>Photo Recognition Flow</w:t>
       </w:r>
       <w:r>
-        <w:rPr>
-          <w:u w:val="single"/>
-        </w:rPr>
         <w:t>:</w:t>
       </w:r>
       <w:r>
-        <w:rPr>
-          <w:u w:val="single"/>
-        </w:rPr>
         <w:t xml:space="preserve"> </w:t>
       </w:r>
       <w:r>
-        <w:rPr>
-          <w:u w:val="single"/>
-        </w:rPr>
         <w:t xml:space="preserve">Server </w:t>
       </w:r>
       <w:r>
-        <w:rPr>
-          <w:u w:val="single"/>
-        </w:rPr>
         <w:sym w:font="Wingdings" w:char="F0E0"/>
       </w:r>
       <w:r>
-        <w:rPr>
-          <w:u w:val="single"/>
-        </w:rPr>
         <w:t xml:space="preserve"> AWS </w:t>
       </w:r>
       <w:r>
-        <w:rPr>
-          <w:u w:val="single"/>
-        </w:rPr>
         <w:sym w:font="Wingdings" w:char="F0E0"/>
       </w:r>
       <w:r>
-        <w:rPr>
-          <w:u w:val="single"/>
-        </w:rPr>
         <w:t xml:space="preserve"> Server </w:t>
       </w:r>
       <w:r>
-        <w:rPr>
-          <w:u w:val="single"/>
-        </w:rPr>
         <w:sym w:font="Wingdings" w:char="F0E0"/>
       </w:r>
       <w:r>
-        <w:rPr>
-          <w:u w:val="single"/>
-        </w:rPr>
         <w:t xml:space="preserve"> FB</w:t>
       </w:r>
+      <w:bookmarkEnd w:id="14"/>
     </w:p>
     <w:p>
       <w:pPr>
@@ -7738,7 +8137,7 @@
             <wp:cNvGraphicFramePr/>
             <a:graphic xmlns:a="http://schemas.openxmlformats.org/drawingml/2006/main">
               <a:graphicData uri="http://schemas.openxmlformats.org/drawingml/2006/diagram">
-                <dgm:relIds xmlns:dgm="http://schemas.openxmlformats.org/drawingml/2006/diagram" xmlns:r="http://schemas.openxmlformats.org/officeDocument/2006/relationships" r:dm="rId24" r:lo="rId25" r:qs="rId26" r:cs="rId27"/>
+                <dgm:relIds xmlns:dgm="http://schemas.openxmlformats.org/drawingml/2006/diagram" xmlns:r="http://schemas.openxmlformats.org/officeDocument/2006/relationships" r:dm="rId23" r:lo="rId24" r:qs="rId25" r:cs="rId26"/>
               </a:graphicData>
             </a:graphic>
           </wp:inline>
@@ -7765,6 +8164,7 @@
     <w:p>
       <w:pPr>
         <w:pStyle w:val="a0"/>
+        <w:bidi/>
         <w:rPr>
           <w:rtl/>
         </w:rPr>
@@ -7774,42 +8174,37 @@
       <w:pPr>
         <w:pStyle w:val="a"/>
         <w:rPr>
-          <w:rtl/>
-        </w:rPr>
-      </w:pPr>
-      <w:bookmarkStart w:id="12" w:name="_Toc528696855"/>
-      <w:r>
-        <w:rPr>
           <w:rFonts w:hint="cs"/>
           <w:rtl/>
         </w:rPr>
-        <w:t>ארכיטקטורה</w:t>
-      </w:r>
+      </w:pPr>
+      <w:bookmarkStart w:id="15" w:name="_Toc530835935"/>
       <w:r>
         <w:rPr>
           <w:rFonts w:hint="cs"/>
           <w:rtl/>
         </w:rPr>
-        <w:t xml:space="preserve"> ומימוש</w:t>
-      </w:r>
-      <w:bookmarkEnd w:id="12"/>
+        <w:t>אכיטקטורה ומימוש</w:t>
+      </w:r>
+      <w:bookmarkEnd w:id="15"/>
     </w:p>
     <w:p>
       <w:pPr>
         <w:pStyle w:val="Heading1"/>
         <w:bidi/>
         <w:rPr>
+          <w:rtl/>
+        </w:rPr>
+      </w:pPr>
+      <w:bookmarkStart w:id="16" w:name="_Toc530835936"/>
+      <w:r>
+        <w:rPr>
           <w:rFonts w:hint="cs"/>
           <w:rtl/>
         </w:rPr>
-      </w:pPr>
-      <w:r>
-        <w:rPr>
-          <w:rFonts w:hint="cs"/>
-          <w:rtl/>
-        </w:rPr>
         <w:t>צד לקוח:</w:t>
       </w:r>
+      <w:bookmarkEnd w:id="16"/>
     </w:p>
     <w:p>
       <w:pPr>
@@ -9237,7 +9632,6 @@
         <w:pStyle w:val="a0"/>
         <w:bidi/>
         <w:rPr>
-          <w:rFonts w:hint="cs"/>
           <w:sz w:val="14"/>
           <w:szCs w:val="14"/>
           <w:rtl/>
@@ -9301,7 +9695,6 @@
         <w:pStyle w:val="a0"/>
         <w:bidi/>
         <w:rPr>
-          <w:rFonts w:hint="cs"/>
           <w:rtl/>
         </w:rPr>
       </w:pPr>
@@ -9420,7 +9813,7 @@
         <w:pStyle w:val="a0"/>
         <w:bidi/>
         <w:rPr>
-          <w:rFonts w:ascii="Courier New" w:hAnsi="Courier New" w:cs="Courier New" w:hint="cs"/>
+          <w:rFonts w:ascii="Courier New" w:hAnsi="Courier New" w:cs="Courier New"/>
           <w:color w:val="000000"/>
           <w:sz w:val="20"/>
           <w:szCs w:val="20"/>
@@ -9485,7 +9878,6 @@
         <w:pStyle w:val="a0"/>
         <w:bidi/>
         <w:rPr>
-          <w:rFonts w:hint="cs"/>
           <w:rtl/>
         </w:rPr>
       </w:pPr>
@@ -9515,7 +9907,6 @@
         <w:pStyle w:val="a0"/>
         <w:bidi/>
         <w:rPr>
-          <w:rFonts w:hint="cs"/>
           <w:rtl/>
         </w:rPr>
       </w:pPr>
@@ -16165,7 +16556,7 @@
         <w:bidi/>
         <w:spacing w:after="0" w:line="240" w:lineRule="auto"/>
         <w:rPr>
-          <w:rFonts w:ascii="Courier New" w:eastAsia="Times New Roman" w:hAnsi="Courier New" w:cs="Courier New" w:hint="cs"/>
+          <w:rFonts w:ascii="Courier New" w:eastAsia="Times New Roman" w:hAnsi="Courier New" w:cs="Courier New"/>
           <w:color w:val="000000"/>
           <w:sz w:val="16"/>
           <w:szCs w:val="16"/>
@@ -23662,7 +24053,6 @@
         <w:pStyle w:val="a0"/>
         <w:bidi/>
         <w:rPr>
-          <w:rFonts w:hint="cs"/>
           <w:rtl/>
         </w:rPr>
       </w:pPr>
@@ -24984,21 +25374,16 @@
           <w:rtl/>
         </w:rPr>
       </w:pPr>
+      <w:bookmarkStart w:id="17" w:name="_Toc530835937"/>
       <w:r>
         <w:rPr>
           <w:rFonts w:hint="cs"/>
           <w:rtl/>
         </w:rPr>
         <w:lastRenderedPageBreak/>
-        <w:t xml:space="preserve">צד </w:t>
-      </w:r>
-      <w:r>
-        <w:rPr>
-          <w:rFonts w:hint="cs"/>
-          <w:rtl/>
-        </w:rPr>
-        <w:t>שרת:</w:t>
-      </w:r>
+        <w:t>צד שרת:</w:t>
+      </w:r>
+      <w:bookmarkEnd w:id="17"/>
     </w:p>
     <w:p>
       <w:pPr>
@@ -27020,7 +27405,7 @@
         <w:shd w:val="clear" w:color="auto" w:fill="FFFFFF"/>
         <w:bidi/>
         <w:rPr>
-          <w:rFonts w:ascii="Segoe UI Semilight" w:hAnsi="Segoe UI Semilight" w:cs="Segoe UI Semilight" w:hint="cs"/>
+          <w:rFonts w:ascii="Segoe UI Semilight" w:hAnsi="Segoe UI Semilight" w:cs="Segoe UI Semilight"/>
           <w:sz w:val="24"/>
           <w:szCs w:val="24"/>
           <w:rtl/>
@@ -29805,7 +30190,6 @@
       <w:pPr>
         <w:pStyle w:val="a0"/>
         <w:rPr>
-          <w:rFonts w:hint="cs"/>
           <w:sz w:val="10"/>
           <w:szCs w:val="10"/>
         </w:rPr>
@@ -30972,7 +31356,6 @@
       <w:pPr>
         <w:pStyle w:val="a0"/>
         <w:rPr>
-          <w:rFonts w:hint="cs"/>
           <w:sz w:val="10"/>
           <w:szCs w:val="10"/>
         </w:rPr>
@@ -33497,7 +33880,6 @@
       <w:pPr>
         <w:pStyle w:val="a0"/>
         <w:rPr>
-          <w:rFonts w:hint="cs"/>
           <w:sz w:val="10"/>
           <w:szCs w:val="10"/>
         </w:rPr>
@@ -33508,7 +33890,6 @@
         <w:pStyle w:val="a0"/>
         <w:bidi/>
         <w:rPr>
-          <w:rFonts w:hint="cs"/>
           <w:rtl/>
         </w:rPr>
       </w:pPr>
@@ -33518,7 +33899,91 @@
         <w:pStyle w:val="a0"/>
         <w:bidi/>
         <w:rPr>
+          <w:rtl/>
+        </w:rPr>
+      </w:pPr>
+      <w:r>
+        <w:rPr>
           <w:rFonts w:hint="cs"/>
+          <w:rtl/>
+        </w:rPr>
+        <w:t>חשוב לשים לב!</w:t>
+      </w:r>
+    </w:p>
+    <w:p>
+      <w:pPr>
+        <w:pStyle w:val="a0"/>
+        <w:bidi/>
+        <w:rPr>
+          <w:rtl/>
+        </w:rPr>
+      </w:pPr>
+      <w:r>
+        <w:rPr>
+          <w:rFonts w:hint="cs"/>
+          <w:rtl/>
+        </w:rPr>
+        <w:t>באפשרות החינמית של שימוש ב</w:t>
+      </w:r>
+      <w:proofErr w:type="spellStart"/>
+      <w:r>
+        <w:t>rekognition</w:t>
+      </w:r>
+      <w:proofErr w:type="spellEnd"/>
+      <w:r>
+        <w:rPr>
+          <w:rFonts w:hint="cs"/>
+          <w:rtl/>
+        </w:rPr>
+        <w:t>, אנו מקבלים רק 5000 זיהויים חינמיים בחודש.</w:t>
+      </w:r>
+    </w:p>
+    <w:p>
+      <w:pPr>
+        <w:pStyle w:val="a0"/>
+        <w:bidi/>
+        <w:rPr>
+          <w:rtl/>
+        </w:rPr>
+      </w:pPr>
+      <w:r>
+        <w:rPr>
+          <w:rFonts w:hint="cs"/>
+          <w:rtl/>
+        </w:rPr>
+        <w:t>תחילה המערכת שלנו העלתה כל תמונה רביעית לצורך זיהוי, אך מנגנון זה הוחלף בהעלאת רק תמונות "חשודות" להגעת משתמש חדש.</w:t>
+      </w:r>
+    </w:p>
+    <w:p>
+      <w:pPr>
+        <w:pStyle w:val="a0"/>
+        <w:bidi/>
+        <w:rPr>
+          <w:rtl/>
+        </w:rPr>
+      </w:pPr>
+      <w:r>
+        <w:rPr>
+          <w:rFonts w:hint="cs"/>
+          <w:rtl/>
+        </w:rPr>
+        <w:t>נזכיר שעל מנך שהמערכת תחפש אדם חדש, עליו לעשות "שלום" בריבוע הכחול.</w:t>
+      </w:r>
+    </w:p>
+    <w:p>
+      <w:pPr>
+        <w:pStyle w:val="a0"/>
+        <w:bidi/>
+        <w:rPr>
+          <w:rtl/>
+        </w:rPr>
+      </w:pPr>
+    </w:p>
+    <w:p>
+      <w:pPr>
+        <w:pStyle w:val="a0"/>
+        <w:bidi/>
+        <w:rPr>
           <w:rtl/>
         </w:rPr>
       </w:pPr>
@@ -34007,123 +34472,21 @@
     </w:p>
     <w:p>
       <w:pPr>
-        <w:pStyle w:val="a0"/>
-        <w:bidi/>
-        <w:rPr>
+        <w:rPr>
+          <w:rFonts w:ascii="Segoe UI Semilight" w:hAnsi="Segoe UI Semilight" w:cs="Segoe UI Semilight"/>
+          <w:sz w:val="24"/>
+          <w:szCs w:val="24"/>
           <w:u w:val="single"/>
           <w:rtl/>
         </w:rPr>
       </w:pPr>
-    </w:p>
-    <w:p>
-      <w:pPr>
-        <w:pStyle w:val="a0"/>
-        <w:bidi/>
+      <w:r>
         <w:rPr>
           <w:u w:val="single"/>
           <w:rtl/>
         </w:rPr>
-      </w:pPr>
-    </w:p>
-    <w:p>
-      <w:pPr>
-        <w:pStyle w:val="a0"/>
-        <w:bidi/>
-        <w:rPr>
-          <w:u w:val="single"/>
-          <w:rtl/>
-        </w:rPr>
-      </w:pPr>
-    </w:p>
-    <w:p>
-      <w:pPr>
-        <w:pStyle w:val="a0"/>
-        <w:bidi/>
-        <w:rPr>
-          <w:u w:val="single"/>
-          <w:rtl/>
-        </w:rPr>
-      </w:pPr>
-    </w:p>
-    <w:p>
-      <w:pPr>
-        <w:pStyle w:val="a0"/>
-        <w:bidi/>
-        <w:rPr>
-          <w:u w:val="single"/>
-          <w:rtl/>
-        </w:rPr>
-      </w:pPr>
-    </w:p>
-    <w:p>
-      <w:pPr>
-        <w:pStyle w:val="a0"/>
-        <w:bidi/>
-        <w:rPr>
-          <w:u w:val="single"/>
-          <w:rtl/>
-        </w:rPr>
-      </w:pPr>
-    </w:p>
-    <w:p>
-      <w:pPr>
-        <w:pStyle w:val="a0"/>
-        <w:bidi/>
-        <w:rPr>
-          <w:u w:val="single"/>
-          <w:rtl/>
-        </w:rPr>
-      </w:pPr>
-    </w:p>
-    <w:p>
-      <w:pPr>
-        <w:pStyle w:val="a0"/>
-        <w:bidi/>
-        <w:rPr>
-          <w:u w:val="single"/>
-          <w:rtl/>
-        </w:rPr>
-      </w:pPr>
-    </w:p>
-    <w:p>
-      <w:pPr>
-        <w:pStyle w:val="a0"/>
-        <w:bidi/>
-        <w:rPr>
-          <w:u w:val="single"/>
-          <w:rtl/>
-        </w:rPr>
-      </w:pPr>
-    </w:p>
-    <w:p>
-      <w:pPr>
-        <w:pStyle w:val="a0"/>
-        <w:bidi/>
-        <w:rPr>
-          <w:u w:val="single"/>
-          <w:rtl/>
-        </w:rPr>
-      </w:pPr>
-    </w:p>
-    <w:p>
-      <w:pPr>
-        <w:pStyle w:val="a0"/>
-        <w:bidi/>
-        <w:rPr>
-          <w:u w:val="single"/>
-          <w:rtl/>
-        </w:rPr>
-      </w:pPr>
-    </w:p>
-    <w:p>
-      <w:pPr>
-        <w:pStyle w:val="a0"/>
-        <w:bidi/>
-        <w:rPr>
-          <w:u w:val="single"/>
-          <w:rtl/>
-        </w:rPr>
-      </w:pPr>
+        <w:br w:type="page"/>
+      </w:r>
     </w:p>
     <w:p>
       <w:pPr>
@@ -34305,7 +34668,7 @@
                     </pic:cNvPicPr>
                   </pic:nvPicPr>
                   <pic:blipFill>
-                    <a:blip r:embed="rId29">
+                    <a:blip r:embed="rId28">
                       <a:extLst>
                         <a:ext uri="{28A0092B-C50C-407E-A947-70E740481C1C}">
                           <a14:useLocalDpi xmlns:a14="http://schemas.microsoft.com/office/drawing/2010/main" val="0"/>
@@ -34404,7 +34767,7 @@
                     </pic:cNvPicPr>
                   </pic:nvPicPr>
                   <pic:blipFill>
-                    <a:blip r:embed="rId30">
+                    <a:blip r:embed="rId29">
                       <a:extLst>
                         <a:ext uri="{28A0092B-C50C-407E-A947-70E740481C1C}">
                           <a14:useLocalDpi xmlns:a14="http://schemas.microsoft.com/office/drawing/2010/main" val="0"/>
@@ -34490,7 +34853,7 @@
                     </pic:cNvPicPr>
                   </pic:nvPicPr>
                   <pic:blipFill>
-                    <a:blip r:embed="rId31">
+                    <a:blip r:embed="rId30">
                       <a:extLst>
                         <a:ext uri="{28A0092B-C50C-407E-A947-70E740481C1C}">
                           <a14:useLocalDpi xmlns:a14="http://schemas.microsoft.com/office/drawing/2010/main" val="0"/>
@@ -34599,7 +34962,7 @@
                     </pic:cNvPicPr>
                   </pic:nvPicPr>
                   <pic:blipFill>
-                    <a:blip r:embed="rId32">
+                    <a:blip r:embed="rId31">
                       <a:extLst>
                         <a:ext uri="{28A0092B-C50C-407E-A947-70E740481C1C}">
                           <a14:useLocalDpi xmlns:a14="http://schemas.microsoft.com/office/drawing/2010/main" val="0"/>
@@ -34746,7 +35109,6 @@
       <w:pPr>
         <w:pStyle w:val="ListParagraph"/>
         <w:rPr>
-          <w:rFonts w:hint="cs"/>
           <w:rtl/>
         </w:rPr>
       </w:pPr>
@@ -34931,7 +35293,15 @@
         <w:pStyle w:val="a0"/>
         <w:bidi/>
         <w:rPr>
-          <w:rFonts w:hint="cs"/>
+          <w:rtl/>
+        </w:rPr>
+      </w:pPr>
+    </w:p>
+    <w:p>
+      <w:pPr>
+        <w:pStyle w:val="a0"/>
+        <w:bidi/>
+        <w:rPr>
           <w:rtl/>
         </w:rPr>
       </w:pPr>
@@ -35027,7 +35397,7 @@
                     </pic:cNvPicPr>
                   </pic:nvPicPr>
                   <pic:blipFill>
-                    <a:blip r:embed="rId18" cstate="print">
+                    <a:blip r:embed="rId17" cstate="print">
                       <a:extLst>
                         <a:ext uri="{28A0092B-C50C-407E-A947-70E740481C1C}">
                           <a14:useLocalDpi xmlns:a14="http://schemas.microsoft.com/office/drawing/2010/main" val="0"/>
@@ -35181,16 +35551,6 @@
     <w:p>
       <w:pPr>
         <w:pStyle w:val="a0"/>
-        <w:bidi/>
-        <w:ind w:left="720"/>
-        <w:rPr>
-          <w:rtl/>
-        </w:rPr>
-      </w:pPr>
-    </w:p>
-    <w:p>
-      <w:pPr>
-        <w:pStyle w:val="a0"/>
         <w:numPr>
           <w:ilvl w:val="0"/>
           <w:numId w:val="5"/>
@@ -35261,9 +35621,6 @@
         <w:pStyle w:val="a0"/>
         <w:bidi/>
         <w:ind w:left="1080"/>
-        <w:rPr>
-          <w:rFonts w:hint="cs"/>
-        </w:rPr>
       </w:pPr>
       <w:r>
         <w:rPr>
@@ -35271,9 +35628,9 @@
           <w:noProof/>
         </w:rPr>
         <w:drawing>
-          <wp:inline distT="0" distB="0" distL="0" distR="0" wp14:anchorId="4CB83A95" wp14:editId="223ACCF8">
-            <wp:extent cx="2524125" cy="1901184"/>
-            <wp:effectExtent l="0" t="0" r="0" b="4445"/>
+          <wp:inline distT="0" distB="0" distL="0" distR="0" wp14:anchorId="4CB83A95" wp14:editId="78D9B7C5">
+            <wp:extent cx="2351840" cy="1771418"/>
+            <wp:effectExtent l="0" t="0" r="0" b="635"/>
             <wp:docPr id="9" name="Picture 9"/>
             <wp:cNvGraphicFramePr>
               <a:graphicFrameLocks xmlns:a="http://schemas.openxmlformats.org/drawingml/2006/main" noChangeAspect="1"/>
@@ -35283,6 +35640,96 @@
                 <pic:pic xmlns:pic="http://schemas.openxmlformats.org/drawingml/2006/picture">
                   <pic:nvPicPr>
                     <pic:cNvPr id="0" name="Picture 3"/>
+                    <pic:cNvPicPr>
+                      <a:picLocks noChangeAspect="1" noChangeArrowheads="1"/>
+                    </pic:cNvPicPr>
+                  </pic:nvPicPr>
+                  <pic:blipFill>
+                    <a:blip r:embed="rId32" cstate="print">
+                      <a:extLst>
+                        <a:ext uri="{28A0092B-C50C-407E-A947-70E740481C1C}">
+                          <a14:useLocalDpi xmlns:a14="http://schemas.microsoft.com/office/drawing/2010/main" val="0"/>
+                        </a:ext>
+                      </a:extLst>
+                    </a:blip>
+                    <a:srcRect/>
+                    <a:stretch>
+                      <a:fillRect/>
+                    </a:stretch>
+                  </pic:blipFill>
+                  <pic:spPr bwMode="auto">
+                    <a:xfrm>
+                      <a:off x="0" y="0"/>
+                      <a:ext cx="2379667" cy="1792378"/>
+                    </a:xfrm>
+                    <a:prstGeom prst="rect">
+                      <a:avLst/>
+                    </a:prstGeom>
+                    <a:noFill/>
+                    <a:ln>
+                      <a:noFill/>
+                    </a:ln>
+                  </pic:spPr>
+                </pic:pic>
+              </a:graphicData>
+            </a:graphic>
+          </wp:inline>
+        </w:drawing>
+      </w:r>
+    </w:p>
+    <w:p>
+      <w:pPr>
+        <w:pStyle w:val="a0"/>
+        <w:bidi/>
+        <w:ind w:left="720"/>
+        <w:rPr>
+          <w:rtl/>
+        </w:rPr>
+      </w:pPr>
+    </w:p>
+    <w:p>
+      <w:pPr>
+        <w:pStyle w:val="a0"/>
+        <w:numPr>
+          <w:ilvl w:val="0"/>
+          <w:numId w:val="11"/>
+        </w:numPr>
+        <w:bidi/>
+      </w:pPr>
+      <w:r>
+        <w:rPr>
+          <w:rFonts w:hint="cs"/>
+          <w:rtl/>
+        </w:rPr>
+        <w:t>כעת נעביר אותה לגווני אפור:</w:t>
+      </w:r>
+    </w:p>
+    <w:p>
+      <w:pPr>
+        <w:pStyle w:val="a0"/>
+        <w:bidi/>
+        <w:ind w:left="1080"/>
+        <w:rPr>
+          <w:rtl/>
+        </w:rPr>
+      </w:pPr>
+      <w:r>
+        <w:rPr>
+          <w:noProof/>
+        </w:rPr>
+        <w:drawing>
+          <wp:inline distT="0" distB="0" distL="0" distR="0" wp14:anchorId="4D9D089F" wp14:editId="1283EE40">
+            <wp:extent cx="2343785" cy="1737305"/>
+            <wp:effectExtent l="0" t="0" r="0" b="0"/>
+            <wp:docPr id="10" name="Picture 10"/>
+            <wp:cNvGraphicFramePr>
+              <a:graphicFrameLocks xmlns:a="http://schemas.openxmlformats.org/drawingml/2006/main" noChangeAspect="1"/>
+            </wp:cNvGraphicFramePr>
+            <a:graphic xmlns:a="http://schemas.openxmlformats.org/drawingml/2006/main">
+              <a:graphicData uri="http://schemas.openxmlformats.org/drawingml/2006/picture">
+                <pic:pic xmlns:pic="http://schemas.openxmlformats.org/drawingml/2006/picture">
+                  <pic:nvPicPr>
+                    <pic:cNvPr id="0" name="Picture 4"/>
                     <pic:cNvPicPr>
                       <a:picLocks noChangeAspect="1" noChangeArrowheads="1"/>
                     </pic:cNvPicPr>
@@ -35303,7 +35750,7 @@
                   <pic:spPr bwMode="auto">
                     <a:xfrm>
                       <a:off x="0" y="0"/>
-                      <a:ext cx="2540479" cy="1913502"/>
+                      <a:ext cx="2374443" cy="1760030"/>
                     </a:xfrm>
                     <a:prstGeom prst="rect">
                       <a:avLst/>
@@ -35324,7 +35771,7 @@
       <w:pPr>
         <w:pStyle w:val="a0"/>
         <w:bidi/>
-        <w:ind w:left="720"/>
+        <w:ind w:left="1080"/>
         <w:rPr>
           <w:rtl/>
         </w:rPr>
@@ -35344,7 +35791,7 @@
           <w:rFonts w:hint="cs"/>
           <w:rtl/>
         </w:rPr>
-        <w:t>כעת נעביר אותה לגווני אפור:</w:t>
+        <w:t>נקטב את התמונה לשחור ולבן אבסולוטיים:</w:t>
       </w:r>
     </w:p>
     <w:p>
@@ -35361,10 +35808,10 @@
           <w:noProof/>
         </w:rPr>
         <w:drawing>
-          <wp:inline distT="0" distB="0" distL="0" distR="0" wp14:anchorId="4D9D089F" wp14:editId="7AEB4A71">
-            <wp:extent cx="2505770" cy="1857375"/>
-            <wp:effectExtent l="0" t="0" r="8890" b="0"/>
-            <wp:docPr id="10" name="Picture 10"/>
+          <wp:inline distT="0" distB="0" distL="0" distR="0" wp14:anchorId="77817B4A" wp14:editId="329DA4BE">
+            <wp:extent cx="2345565" cy="1746144"/>
+            <wp:effectExtent l="0" t="0" r="0" b="6985"/>
+            <wp:docPr id="11" name="Picture 11"/>
             <wp:cNvGraphicFramePr>
               <a:graphicFrameLocks xmlns:a="http://schemas.openxmlformats.org/drawingml/2006/main" noChangeAspect="1"/>
             </wp:cNvGraphicFramePr>
@@ -35372,7 +35819,7 @@
               <a:graphicData uri="http://schemas.openxmlformats.org/drawingml/2006/picture">
                 <pic:pic xmlns:pic="http://schemas.openxmlformats.org/drawingml/2006/picture">
                   <pic:nvPicPr>
-                    <pic:cNvPr id="0" name="Picture 4"/>
+                    <pic:cNvPr id="0" name="Picture 5"/>
                     <pic:cNvPicPr>
                       <a:picLocks noChangeAspect="1" noChangeArrowheads="1"/>
                     </pic:cNvPicPr>
@@ -35393,7 +35840,7 @@
                   <pic:spPr bwMode="auto">
                     <a:xfrm>
                       <a:off x="0" y="0"/>
-                      <a:ext cx="2529671" cy="1875091"/>
+                      <a:ext cx="2379808" cy="1771636"/>
                     </a:xfrm>
                     <a:prstGeom prst="rect">
                       <a:avLst/>
@@ -35423,6 +35870,33 @@
     <w:p>
       <w:pPr>
         <w:pStyle w:val="a0"/>
+        <w:bidi/>
+        <w:rPr>
+          <w:rtl/>
+        </w:rPr>
+      </w:pPr>
+    </w:p>
+    <w:p>
+      <w:pPr>
+        <w:pStyle w:val="a0"/>
+        <w:bidi/>
+        <w:rPr>
+          <w:rtl/>
+        </w:rPr>
+      </w:pPr>
+    </w:p>
+    <w:p>
+      <w:pPr>
+        <w:pStyle w:val="a0"/>
+        <w:bidi/>
+        <w:rPr>
+          <w:rtl/>
+        </w:rPr>
+      </w:pPr>
+    </w:p>
+    <w:p>
+      <w:pPr>
+        <w:pStyle w:val="a0"/>
         <w:numPr>
           <w:ilvl w:val="0"/>
           <w:numId w:val="11"/>
@@ -35434,7 +35908,8 @@
           <w:rFonts w:hint="cs"/>
           <w:rtl/>
         </w:rPr>
-        <w:t>נקטב את התמונה לשחור ולבן אבסולוטיים:</w:t>
+        <w:lastRenderedPageBreak/>
+        <w:t>נטשטש את התמונה כדי להמנע מרעשים:</w:t>
       </w:r>
     </w:p>
     <w:p>
@@ -35451,10 +35926,10 @@
           <w:noProof/>
         </w:rPr>
         <w:drawing>
-          <wp:inline distT="0" distB="0" distL="0" distR="0" wp14:anchorId="77817B4A" wp14:editId="4C5F57F0">
-            <wp:extent cx="2526968" cy="1881188"/>
-            <wp:effectExtent l="0" t="0" r="6985" b="5080"/>
-            <wp:docPr id="11" name="Picture 11"/>
+          <wp:inline distT="0" distB="0" distL="0" distR="0" wp14:anchorId="395C6DE4" wp14:editId="51198BFC">
+            <wp:extent cx="2342798" cy="1747838"/>
+            <wp:effectExtent l="0" t="0" r="635" b="5080"/>
+            <wp:docPr id="14" name="Picture 14"/>
             <wp:cNvGraphicFramePr>
               <a:graphicFrameLocks xmlns:a="http://schemas.openxmlformats.org/drawingml/2006/main" noChangeAspect="1"/>
             </wp:cNvGraphicFramePr>
@@ -35462,7 +35937,7 @@
               <a:graphicData uri="http://schemas.openxmlformats.org/drawingml/2006/picture">
                 <pic:pic xmlns:pic="http://schemas.openxmlformats.org/drawingml/2006/picture">
                   <pic:nvPicPr>
-                    <pic:cNvPr id="0" name="Picture 5"/>
+                    <pic:cNvPr id="0" name="Picture 6"/>
                     <pic:cNvPicPr>
                       <a:picLocks noChangeAspect="1" noChangeArrowheads="1"/>
                     </pic:cNvPicPr>
@@ -35483,7 +35958,7 @@
                   <pic:spPr bwMode="auto">
                     <a:xfrm>
                       <a:off x="0" y="0"/>
-                      <a:ext cx="2549235" cy="1897765"/>
+                      <a:ext cx="2377472" cy="1773707"/>
                     </a:xfrm>
                     <a:prstGeom prst="rect">
                       <a:avLst/>
@@ -35513,33 +35988,6 @@
     <w:p>
       <w:pPr>
         <w:pStyle w:val="a0"/>
-        <w:bidi/>
-        <w:rPr>
-          <w:rtl/>
-        </w:rPr>
-      </w:pPr>
-    </w:p>
-    <w:p>
-      <w:pPr>
-        <w:pStyle w:val="a0"/>
-        <w:bidi/>
-        <w:rPr>
-          <w:rtl/>
-        </w:rPr>
-      </w:pPr>
-    </w:p>
-    <w:p>
-      <w:pPr>
-        <w:pStyle w:val="a0"/>
-        <w:bidi/>
-        <w:rPr>
-          <w:rtl/>
-        </w:rPr>
-      </w:pPr>
-    </w:p>
-    <w:p>
-      <w:pPr>
-        <w:pStyle w:val="a0"/>
         <w:numPr>
           <w:ilvl w:val="0"/>
           <w:numId w:val="11"/>
@@ -35551,7 +35999,7 @@
           <w:rFonts w:hint="cs"/>
           <w:rtl/>
         </w:rPr>
-        <w:t>נטשטש את התמונה כדי להמנע מרעשים:</w:t>
+        <w:t>נקטב שוב, על מנת להשאר עם קווים ברורים:</w:t>
       </w:r>
     </w:p>
     <w:p>
@@ -35563,15 +36011,25 @@
           <w:rtl/>
         </w:rPr>
       </w:pPr>
+    </w:p>
+    <w:p>
+      <w:pPr>
+        <w:pStyle w:val="a0"/>
+        <w:bidi/>
+        <w:ind w:left="1080"/>
+        <w:rPr>
+          <w:rtl/>
+        </w:rPr>
+      </w:pPr>
       <w:r>
         <w:rPr>
           <w:noProof/>
         </w:rPr>
         <w:drawing>
-          <wp:inline distT="0" distB="0" distL="0" distR="0" wp14:anchorId="395C6DE4" wp14:editId="4012C93E">
-            <wp:extent cx="2576195" cy="1921963"/>
-            <wp:effectExtent l="0" t="0" r="0" b="2540"/>
-            <wp:docPr id="14" name="Picture 14"/>
+          <wp:inline distT="0" distB="0" distL="0" distR="0" wp14:anchorId="21F28C16" wp14:editId="787EA1AF">
+            <wp:extent cx="2379980" cy="1754473"/>
+            <wp:effectExtent l="0" t="0" r="1270" b="0"/>
+            <wp:docPr id="15" name="Picture 15"/>
             <wp:cNvGraphicFramePr>
               <a:graphicFrameLocks xmlns:a="http://schemas.openxmlformats.org/drawingml/2006/main" noChangeAspect="1"/>
             </wp:cNvGraphicFramePr>
@@ -35579,7 +36037,7 @@
               <a:graphicData uri="http://schemas.openxmlformats.org/drawingml/2006/picture">
                 <pic:pic xmlns:pic="http://schemas.openxmlformats.org/drawingml/2006/picture">
                   <pic:nvPicPr>
-                    <pic:cNvPr id="0" name="Picture 6"/>
+                    <pic:cNvPr id="0" name="Picture 7"/>
                     <pic:cNvPicPr>
                       <a:picLocks noChangeAspect="1" noChangeArrowheads="1"/>
                     </pic:cNvPicPr>
@@ -35600,7 +36058,7 @@
                   <pic:spPr bwMode="auto">
                     <a:xfrm>
                       <a:off x="0" y="0"/>
-                      <a:ext cx="2607652" cy="1945432"/>
+                      <a:ext cx="2414822" cy="1780158"/>
                     </a:xfrm>
                     <a:prstGeom prst="rect">
                       <a:avLst/>
@@ -35641,198 +36099,8 @@
           <w:rFonts w:hint="cs"/>
           <w:rtl/>
         </w:rPr>
-        <w:t>נקטב שוב, על מנת להשאר עם קווים ברורים:</w:t>
-      </w:r>
-    </w:p>
-    <w:p>
-      <w:pPr>
-        <w:pStyle w:val="a0"/>
-        <w:bidi/>
-        <w:ind w:left="1080"/>
-        <w:rPr>
-          <w:rtl/>
-        </w:rPr>
-      </w:pPr>
-    </w:p>
-    <w:p>
-      <w:pPr>
-        <w:pStyle w:val="a0"/>
-        <w:bidi/>
-        <w:ind w:left="1080"/>
-        <w:rPr>
-          <w:rtl/>
-        </w:rPr>
-      </w:pPr>
-      <w:r>
-        <w:rPr>
-          <w:noProof/>
-        </w:rPr>
-        <w:drawing>
-          <wp:inline distT="0" distB="0" distL="0" distR="0" wp14:anchorId="21F28C16" wp14:editId="3D31E986">
-            <wp:extent cx="2532490" cy="1866900"/>
-            <wp:effectExtent l="0" t="0" r="1270" b="0"/>
-            <wp:docPr id="15" name="Picture 15"/>
-            <wp:cNvGraphicFramePr>
-              <a:graphicFrameLocks xmlns:a="http://schemas.openxmlformats.org/drawingml/2006/main" noChangeAspect="1"/>
-            </wp:cNvGraphicFramePr>
-            <a:graphic xmlns:a="http://schemas.openxmlformats.org/drawingml/2006/main">
-              <a:graphicData uri="http://schemas.openxmlformats.org/drawingml/2006/picture">
-                <pic:pic xmlns:pic="http://schemas.openxmlformats.org/drawingml/2006/picture">
-                  <pic:nvPicPr>
-                    <pic:cNvPr id="0" name="Picture 7"/>
-                    <pic:cNvPicPr>
-                      <a:picLocks noChangeAspect="1" noChangeArrowheads="1"/>
-                    </pic:cNvPicPr>
-                  </pic:nvPicPr>
-                  <pic:blipFill>
-                    <a:blip r:embed="rId37" cstate="print">
-                      <a:extLst>
-                        <a:ext uri="{28A0092B-C50C-407E-A947-70E740481C1C}">
-                          <a14:useLocalDpi xmlns:a14="http://schemas.microsoft.com/office/drawing/2010/main" val="0"/>
-                        </a:ext>
-                      </a:extLst>
-                    </a:blip>
-                    <a:srcRect/>
-                    <a:stretch>
-                      <a:fillRect/>
-                    </a:stretch>
-                  </pic:blipFill>
-                  <pic:spPr bwMode="auto">
-                    <a:xfrm>
-                      <a:off x="0" y="0"/>
-                      <a:ext cx="2555757" cy="1884052"/>
-                    </a:xfrm>
-                    <a:prstGeom prst="rect">
-                      <a:avLst/>
-                    </a:prstGeom>
-                    <a:noFill/>
-                    <a:ln>
-                      <a:noFill/>
-                    </a:ln>
-                  </pic:spPr>
-                </pic:pic>
-              </a:graphicData>
-            </a:graphic>
-          </wp:inline>
-        </w:drawing>
-      </w:r>
-    </w:p>
-    <w:p>
-      <w:pPr>
-        <w:pStyle w:val="a0"/>
-        <w:bidi/>
-        <w:ind w:left="1080"/>
-        <w:rPr>
-          <w:rtl/>
-        </w:rPr>
-      </w:pPr>
-    </w:p>
-    <w:p>
-      <w:pPr>
-        <w:pStyle w:val="a0"/>
-        <w:numPr>
-          <w:ilvl w:val="0"/>
-          <w:numId w:val="11"/>
-        </w:numPr>
-        <w:bidi/>
-      </w:pPr>
-      <w:r>
-        <w:rPr>
-          <w:rFonts w:hint="cs"/>
-          <w:rtl/>
-        </w:rPr>
         <w:t>מהתמונה האחרונה ניתן לחתוך את החלקים שמעניינים אותנו בהתאם למיקום המלבנים (כחול לזיהוי וירוק לתנועה).</w:t>
       </w:r>
-    </w:p>
-    <w:p>
-      <w:pPr>
-        <w:pStyle w:val="a0"/>
-        <w:bidi/>
-        <w:rPr>
-          <w:rtl/>
-        </w:rPr>
-      </w:pPr>
-    </w:p>
-    <w:p>
-      <w:pPr>
-        <w:pStyle w:val="a0"/>
-        <w:bidi/>
-        <w:rPr>
-          <w:rtl/>
-        </w:rPr>
-      </w:pPr>
-    </w:p>
-    <w:p>
-      <w:pPr>
-        <w:pStyle w:val="a0"/>
-        <w:bidi/>
-        <w:rPr>
-          <w:rtl/>
-        </w:rPr>
-      </w:pPr>
-    </w:p>
-    <w:p>
-      <w:pPr>
-        <w:pStyle w:val="a0"/>
-        <w:bidi/>
-        <w:rPr>
-          <w:rtl/>
-        </w:rPr>
-      </w:pPr>
-    </w:p>
-    <w:p>
-      <w:pPr>
-        <w:pStyle w:val="a0"/>
-        <w:bidi/>
-        <w:rPr>
-          <w:rtl/>
-        </w:rPr>
-      </w:pPr>
-    </w:p>
-    <w:p>
-      <w:pPr>
-        <w:pStyle w:val="a0"/>
-        <w:bidi/>
-        <w:rPr>
-          <w:rtl/>
-        </w:rPr>
-      </w:pPr>
-    </w:p>
-    <w:p>
-      <w:pPr>
-        <w:pStyle w:val="a0"/>
-        <w:bidi/>
-        <w:rPr>
-          <w:rtl/>
-        </w:rPr>
-      </w:pPr>
-    </w:p>
-    <w:p>
-      <w:pPr>
-        <w:pStyle w:val="a0"/>
-        <w:bidi/>
-        <w:rPr>
-          <w:rtl/>
-        </w:rPr>
-      </w:pPr>
-    </w:p>
-    <w:p>
-      <w:pPr>
-        <w:pStyle w:val="a0"/>
-        <w:bidi/>
-        <w:rPr>
-          <w:rtl/>
-        </w:rPr>
-      </w:pPr>
-    </w:p>
-    <w:p>
-      <w:pPr>
-        <w:pStyle w:val="a0"/>
-        <w:bidi/>
-        <w:rPr>
-          <w:rtl/>
-        </w:rPr>
-      </w:pPr>
     </w:p>
     <w:p>
       <w:pPr>
@@ -35963,14 +36231,29 @@
           <w:rFonts w:hint="cs"/>
           <w:rtl/>
         </w:rPr>
-        <w:t>התמונה שלו כאשר הוא עשה "שלום" למצלמה, מכיוון שבדרך זו מתקבלים מלבנים ירוקים נקיים מתנועה, עם התאורה באותו רגע של שימוש.</w:t>
-      </w:r>
-    </w:p>
-    <w:p>
-      <w:pPr>
+        <w:t>התמונה שלו כאשר הוא עשה "שלום" למצלמה, מכיוון שבדרך זו מתקבלים מלבנים ירוקים נקיים מתנועה, עם התאורה באותו רגע של שימוש</w:t>
+      </w:r>
+      <w:r>
+        <w:rPr>
+          <w:rFonts w:hint="cs"/>
+          <w:rtl/>
+        </w:rPr>
+        <w:t>.</w:t>
+      </w:r>
+    </w:p>
+    <w:p>
+      <w:pPr>
+        <w:pStyle w:val="a0"/>
         <w:bidi/>
         <w:rPr>
-          <w:rFonts w:ascii="Segoe UI Semilight" w:hAnsi="Segoe UI Semilight" w:cs="Segoe UI Semilight" w:hint="cs"/>
+          <w:rtl/>
+        </w:rPr>
+      </w:pPr>
+    </w:p>
+    <w:p>
+      <w:pPr>
+        <w:rPr>
+          <w:rFonts w:ascii="Segoe UI Semilight" w:hAnsi="Segoe UI Semilight" w:cs="Segoe UI Semilight"/>
           <w:sz w:val="24"/>
           <w:szCs w:val="24"/>
           <w:rtl/>
@@ -35987,6 +36270,9 @@
       <w:pPr>
         <w:pStyle w:val="a0"/>
         <w:bidi/>
+        <w:rPr>
+          <w:rtl/>
+        </w:rPr>
       </w:pPr>
     </w:p>
     <w:p>
@@ -35996,7 +36282,7 @@
           <w:rtl/>
         </w:rPr>
       </w:pPr>
-      <w:bookmarkStart w:id="13" w:name="_Toc528696856"/>
+      <w:bookmarkStart w:id="18" w:name="_Toc530835938"/>
       <w:r>
         <w:rPr>
           <w:rFonts w:hint="cs"/>
@@ -36004,15 +36290,7 @@
         </w:rPr>
         <w:t>סיכום</w:t>
       </w:r>
-      <w:bookmarkEnd w:id="13"/>
-    </w:p>
-    <w:p>
-      <w:pPr>
-        <w:pStyle w:val="a0"/>
-        <w:rPr>
-          <w:rtl/>
-        </w:rPr>
-      </w:pPr>
+      <w:bookmarkEnd w:id="18"/>
     </w:p>
     <w:p>
       <w:pPr>
@@ -36022,13 +36300,6 @@
           <w:rtl/>
         </w:rPr>
       </w:pPr>
-      <w:r>
-        <w:rPr>
-          <w:rFonts w:hint="cs"/>
-          <w:rtl/>
-        </w:rPr>
-        <w:t xml:space="preserve">ניתן לראות שהתממשקות עם פייסבוק היא אפשרית, עם עמידה באתגרי אבטחה. זיהוי פנים ותנועות ידיים מבוצע בצורה טובה אפילו עם מצלמה פשוטה יחסית. </w:t>
-      </w:r>
     </w:p>
     <w:p>
       <w:pPr>
@@ -36043,7 +36314,76 @@
           <w:rFonts w:hint="cs"/>
           <w:rtl/>
         </w:rPr>
-        <w:t>המסקנה היא שניתן ליצור בית חכם ונוח לשימוש כפי שהוגדר ביעדים.</w:t>
+        <w:t xml:space="preserve">ניתן לראות שהתממשקות עם פייסבוק </w:t>
+      </w:r>
+      <w:r>
+        <w:rPr>
+          <w:rFonts w:hint="cs"/>
+          <w:rtl/>
+        </w:rPr>
+        <w:t>ו</w:t>
+      </w:r>
+      <w:r>
+        <w:rPr>
+          <w:rFonts w:hint="cs"/>
+        </w:rPr>
+        <w:t>AWS</w:t>
+      </w:r>
+      <w:r>
+        <w:rPr>
+          <w:rFonts w:hint="cs"/>
+          <w:rtl/>
+        </w:rPr>
+        <w:t xml:space="preserve"> </w:t>
+      </w:r>
+      <w:r>
+        <w:rPr>
+          <w:rFonts w:hint="cs"/>
+          <w:rtl/>
+        </w:rPr>
+        <w:t>הי</w:t>
+      </w:r>
+      <w:r>
+        <w:rPr>
+          <w:rFonts w:hint="cs"/>
+          <w:rtl/>
+        </w:rPr>
+        <w:t>נן</w:t>
+      </w:r>
+      <w:r>
+        <w:rPr>
+          <w:rFonts w:hint="cs"/>
+          <w:rtl/>
+        </w:rPr>
+        <w:t xml:space="preserve"> אפשרי</w:t>
+      </w:r>
+      <w:r>
+        <w:rPr>
+          <w:rFonts w:hint="cs"/>
+          <w:rtl/>
+        </w:rPr>
+        <w:t>ו</w:t>
+      </w:r>
+      <w:r>
+        <w:rPr>
+          <w:rFonts w:hint="cs"/>
+          <w:rtl/>
+        </w:rPr>
+        <w:t>ת, עם עמידה באתגרי אבטחה. זיהוי פנים ותנועות ידיים מבוצע בצורה טובה</w:t>
+      </w:r>
+      <w:r>
+        <w:rPr>
+          <w:rFonts w:hint="cs"/>
+          <w:rtl/>
+        </w:rPr>
+        <w:t xml:space="preserve"> ומהירה עם כל מצלמה.</w:t>
+      </w:r>
+      <w:r>
+        <w:rPr>
+          <w:rFonts w:hint="cs"/>
+          <w:rtl/>
+        </w:rPr>
+        <w:t xml:space="preserve"> </w:t>
       </w:r>
     </w:p>
     <w:p>
@@ -36054,6 +36394,13 @@
           <w:rtl/>
         </w:rPr>
       </w:pPr>
+      <w:r>
+        <w:rPr>
+          <w:rFonts w:hint="cs"/>
+          <w:rtl/>
+        </w:rPr>
+        <w:t>המסקנה היא שניתן ליצור בית חכם ונוח לשימוש כפי שהוגדר ביעדים.</w:t>
+      </w:r>
     </w:p>
     <w:p>
       <w:pPr>
@@ -36066,6 +36413,563 @@
     </w:p>
     <w:p>
       <w:pPr>
+        <w:rPr>
+          <w:rFonts w:ascii="Segoe UI Semilight" w:hAnsi="Segoe UI Semilight" w:cs="Segoe UI Semilight"/>
+          <w:sz w:val="24"/>
+          <w:szCs w:val="24"/>
+          <w:rtl/>
+        </w:rPr>
+      </w:pPr>
+      <w:r>
+        <w:rPr>
+          <w:rtl/>
+        </w:rPr>
+        <w:br w:type="page"/>
+      </w:r>
+    </w:p>
+    <w:p>
+      <w:pPr>
+        <w:pStyle w:val="a"/>
+        <w:rPr>
+          <w:rtl/>
+        </w:rPr>
+      </w:pPr>
+      <w:bookmarkStart w:id="19" w:name="_Toc530835939"/>
+      <w:r>
+        <w:lastRenderedPageBreak/>
+        <w:t>Requirements</w:t>
+      </w:r>
+      <w:bookmarkEnd w:id="19"/>
+    </w:p>
+    <w:p>
+      <w:pPr>
+        <w:pStyle w:val="a0"/>
+      </w:pPr>
+    </w:p>
+    <w:p>
+      <w:pPr>
+        <w:pStyle w:val="a0"/>
+        <w:numPr>
+          <w:ilvl w:val="0"/>
+          <w:numId w:val="13"/>
+        </w:numPr>
+      </w:pPr>
+      <w:r>
+        <w:t xml:space="preserve">Manual assumes you already have user in AWS and </w:t>
+      </w:r>
+      <w:proofErr w:type="spellStart"/>
+      <w:r>
+        <w:t>Rekognition</w:t>
+      </w:r>
+      <w:proofErr w:type="spellEnd"/>
+      <w:r>
+        <w:t xml:space="preserve"> service.</w:t>
+      </w:r>
+    </w:p>
+    <w:p>
+      <w:pPr>
+        <w:pStyle w:val="a0"/>
+        <w:numPr>
+          <w:ilvl w:val="0"/>
+          <w:numId w:val="13"/>
+        </w:numPr>
+      </w:pPr>
+      <w:r>
+        <w:t xml:space="preserve">Install flask + activate virtual machine from here: </w:t>
+      </w:r>
+    </w:p>
+    <w:p>
+      <w:pPr>
+        <w:pStyle w:val="a0"/>
+        <w:ind w:left="720"/>
+      </w:pPr>
+      <w:hyperlink r:id="rId37" w:history="1">
+        <w:r>
+          <w:rPr>
+            <w:rStyle w:val="Hyperlink"/>
+          </w:rPr>
+          <w:t>http://flask.pocoo.org/docs/1.0/installation/</w:t>
+        </w:r>
+      </w:hyperlink>
+      <w:r>
+        <w:t xml:space="preserve"> </w:t>
+      </w:r>
+    </w:p>
+    <w:p>
+      <w:pPr>
+        <w:pStyle w:val="a0"/>
+        <w:ind w:left="720"/>
+      </w:pPr>
+      <w:r>
+        <w:t>Run it.</w:t>
+      </w:r>
+    </w:p>
+    <w:p>
+      <w:pPr>
+        <w:pStyle w:val="a0"/>
+        <w:numPr>
+          <w:ilvl w:val="0"/>
+          <w:numId w:val="13"/>
+        </w:numPr>
+      </w:pPr>
+      <w:r>
+        <w:t>Make sure you have python 2.7 and up on the virtual machine.</w:t>
+      </w:r>
+    </w:p>
+    <w:p>
+      <w:pPr>
+        <w:pStyle w:val="a0"/>
+        <w:numPr>
+          <w:ilvl w:val="0"/>
+          <w:numId w:val="13"/>
+        </w:numPr>
+      </w:pPr>
+      <w:r>
+        <w:t>With pip install in virtual environment:</w:t>
+      </w:r>
+    </w:p>
+    <w:p>
+      <w:pPr>
+        <w:pStyle w:val="a0"/>
+        <w:numPr>
+          <w:ilvl w:val="1"/>
+          <w:numId w:val="5"/>
+        </w:numPr>
+      </w:pPr>
+      <w:r>
+        <w:t xml:space="preserve">Install </w:t>
+      </w:r>
+      <w:proofErr w:type="spellStart"/>
+      <w:r>
+        <w:t>beautifulsoup</w:t>
+      </w:r>
+      <w:proofErr w:type="spellEnd"/>
+      <w:r>
+        <w:t xml:space="preserve"> (for FB html parsing)</w:t>
+      </w:r>
+    </w:p>
+    <w:p>
+      <w:pPr>
+        <w:pStyle w:val="a0"/>
+        <w:numPr>
+          <w:ilvl w:val="1"/>
+          <w:numId w:val="5"/>
+        </w:numPr>
+      </w:pPr>
+      <w:r>
+        <w:t xml:space="preserve">Install boto3 (AWS – </w:t>
+      </w:r>
+      <w:proofErr w:type="spellStart"/>
+      <w:r>
+        <w:t>Rekognition</w:t>
+      </w:r>
+      <w:proofErr w:type="spellEnd"/>
+      <w:r>
+        <w:t xml:space="preserve"> API)</w:t>
+      </w:r>
+    </w:p>
+    <w:p>
+      <w:pPr>
+        <w:pStyle w:val="a0"/>
+        <w:numPr>
+          <w:ilvl w:val="0"/>
+          <w:numId w:val="13"/>
+        </w:numPr>
+      </w:pPr>
+      <w:r>
+        <w:t>Install OpenCV2 with following steps:</w:t>
+      </w:r>
+    </w:p>
+    <w:p>
+      <w:pPr>
+        <w:pStyle w:val="a0"/>
+        <w:numPr>
+          <w:ilvl w:val="1"/>
+          <w:numId w:val="5"/>
+        </w:numPr>
+      </w:pPr>
+      <w:r>
+        <w:t>On windows:</w:t>
+      </w:r>
+    </w:p>
+    <w:p>
+      <w:pPr>
+        <w:pStyle w:val="a0"/>
+        <w:ind w:left="1440"/>
+      </w:pPr>
+      <w:r>
+        <w:t xml:space="preserve">From virtual environment: </w:t>
+      </w:r>
+    </w:p>
+    <w:p>
+      <w:pPr>
+        <w:pStyle w:val="a0"/>
+        <w:ind w:left="1440"/>
+      </w:pPr>
+      <w:r>
+        <w:t xml:space="preserve">pip install </w:t>
+      </w:r>
+      <w:proofErr w:type="spellStart"/>
+      <w:r>
+        <w:t>opencv</w:t>
+      </w:r>
+      <w:proofErr w:type="spellEnd"/>
+      <w:r>
+        <w:t>-python</w:t>
+      </w:r>
+    </w:p>
+    <w:p>
+      <w:pPr>
+        <w:pStyle w:val="a0"/>
+        <w:numPr>
+          <w:ilvl w:val="1"/>
+          <w:numId w:val="5"/>
+        </w:numPr>
+      </w:pPr>
+      <w:r>
+        <w:t>On RaspberryPi3 (R</w:t>
+      </w:r>
+      <w:r>
+        <w:t>aspbian</w:t>
+      </w:r>
+      <w:r>
+        <w:t>):</w:t>
+      </w:r>
+    </w:p>
+    <w:p>
+      <w:pPr>
+        <w:pStyle w:val="a0"/>
+        <w:ind w:left="1440"/>
+      </w:pPr>
+      <w:r>
+        <w:t xml:space="preserve">There is no install file for RP3, therefore it is required to download </w:t>
+      </w:r>
+      <w:proofErr w:type="spellStart"/>
+      <w:r>
+        <w:t>opencv</w:t>
+      </w:r>
+      <w:proofErr w:type="spellEnd"/>
+      <w:r>
+        <w:t xml:space="preserve"> libraries, and then compile and install them</w:t>
+      </w:r>
+      <w:r>
+        <w:t>,</w:t>
+      </w:r>
+      <w:r>
+        <w:t xml:space="preserve"> </w:t>
+      </w:r>
+      <w:r>
+        <w:t xml:space="preserve">the </w:t>
+      </w:r>
+      <w:r>
+        <w:t>process takes approximately 2-3 hours.</w:t>
+      </w:r>
+      <w:r>
+        <w:t xml:space="preserve"> </w:t>
+      </w:r>
+      <w:r>
+        <w:t>Follow the instructions from here:</w:t>
+      </w:r>
+    </w:p>
+    <w:p>
+      <w:pPr>
+        <w:pStyle w:val="a0"/>
+        <w:ind w:left="1440"/>
+      </w:pPr>
+      <w:hyperlink r:id="rId38" w:history="1">
+        <w:r>
+          <w:rPr>
+            <w:rStyle w:val="Hyperlink"/>
+          </w:rPr>
+          <w:t>https://www.pyimagesearch.com/2016/04/18/install-guide-raspberry-pi-3-raspbian-jessie-opencv-3/</w:t>
+        </w:r>
+      </w:hyperlink>
+    </w:p>
+    <w:p>
+      <w:pPr>
+        <w:pStyle w:val="a0"/>
+        <w:numPr>
+          <w:ilvl w:val="0"/>
+          <w:numId w:val="13"/>
+        </w:numPr>
+      </w:pPr>
+      <w:r>
+        <w:t xml:space="preserve">Enter </w:t>
+      </w:r>
+      <w:r>
+        <w:t>the following environment parameters to virtual machine with your values:</w:t>
+      </w:r>
+    </w:p>
+    <w:p>
+      <w:pPr>
+        <w:pStyle w:val="a0"/>
+        <w:numPr>
+          <w:ilvl w:val="1"/>
+          <w:numId w:val="5"/>
+        </w:numPr>
+      </w:pPr>
+      <w:r>
+        <w:t>export AWS_DEFAULT_REGION=us-east-1</w:t>
+      </w:r>
+    </w:p>
+    <w:p>
+      <w:pPr>
+        <w:pStyle w:val="a0"/>
+        <w:numPr>
+          <w:ilvl w:val="1"/>
+          <w:numId w:val="5"/>
+        </w:numPr>
+      </w:pPr>
+      <w:r>
+        <w:t>export AWS_ACCESS_KEY_ID=</w:t>
+      </w:r>
+      <w:r>
+        <w:t>&lt;</w:t>
+      </w:r>
+      <w:proofErr w:type="spellStart"/>
+      <w:r>
+        <w:t>your_value</w:t>
+      </w:r>
+      <w:proofErr w:type="spellEnd"/>
+      <w:r>
+        <w:t>&gt;</w:t>
+      </w:r>
+    </w:p>
+    <w:p>
+      <w:pPr>
+        <w:pStyle w:val="a0"/>
+        <w:numPr>
+          <w:ilvl w:val="1"/>
+          <w:numId w:val="5"/>
+        </w:numPr>
+      </w:pPr>
+      <w:r>
+        <w:t>export AWS_SECRET_ACCESS_KEY=</w:t>
+      </w:r>
+      <w:r>
+        <w:t>&lt;</w:t>
+      </w:r>
+      <w:proofErr w:type="spellStart"/>
+      <w:r>
+        <w:t>your_value</w:t>
+      </w:r>
+      <w:proofErr w:type="spellEnd"/>
+      <w:r>
+        <w:t>&gt;</w:t>
+      </w:r>
+    </w:p>
+    <w:p>
+      <w:pPr>
+        <w:pStyle w:val="a0"/>
+        <w:numPr>
+          <w:ilvl w:val="1"/>
+          <w:numId w:val="5"/>
+        </w:numPr>
+      </w:pPr>
+      <w:r>
+        <w:t>export USER_MAIL_PROJ=</w:t>
+      </w:r>
+      <w:r>
+        <w:t>&lt;</w:t>
+      </w:r>
+      <w:proofErr w:type="spellStart"/>
+      <w:r>
+        <w:t>your_value</w:t>
+      </w:r>
+      <w:proofErr w:type="spellEnd"/>
+      <w:r>
+        <w:t>&gt;</w:t>
+      </w:r>
+    </w:p>
+    <w:p>
+      <w:pPr>
+        <w:pStyle w:val="a0"/>
+        <w:numPr>
+          <w:ilvl w:val="1"/>
+          <w:numId w:val="5"/>
+        </w:numPr>
+      </w:pPr>
+      <w:r>
+        <w:t>export PASSWORD_PROJ=&lt;</w:t>
+      </w:r>
+      <w:proofErr w:type="spellStart"/>
+      <w:r>
+        <w:t>your_value</w:t>
+      </w:r>
+      <w:proofErr w:type="spellEnd"/>
+      <w:r>
+        <w:t>&gt;</w:t>
+      </w:r>
+    </w:p>
+    <w:p>
+      <w:pPr>
+        <w:pStyle w:val="a0"/>
+        <w:numPr>
+          <w:ilvl w:val="0"/>
+          <w:numId w:val="13"/>
+        </w:numPr>
+      </w:pPr>
+      <w:r>
+        <w:t>Run Facebook in your browser with your user.</w:t>
+      </w:r>
+    </w:p>
+    <w:p>
+      <w:pPr>
+        <w:pStyle w:val="a0"/>
+        <w:numPr>
+          <w:ilvl w:val="0"/>
+          <w:numId w:val="13"/>
+        </w:numPr>
+      </w:pPr>
+      <w:r>
+        <w:t>Run the program (flask run).</w:t>
+      </w:r>
+    </w:p>
+    <w:p>
+      <w:pPr>
+        <w:pStyle w:val="a0"/>
+      </w:pPr>
+    </w:p>
+    <w:p>
+      <w:pPr>
+        <w:pStyle w:val="a0"/>
+      </w:pPr>
+      <w:r>
+        <w:t xml:space="preserve">In case of security error with AWS, run following command </w:t>
+      </w:r>
+      <w:r>
+        <w:t>(with correct dat</w:t>
+      </w:r>
+      <w:r>
+        <w:t>e</w:t>
+      </w:r>
+      <w:r>
+        <w:t xml:space="preserve"> and time) </w:t>
+      </w:r>
+      <w:r>
+        <w:t>and wait a minute:</w:t>
+      </w:r>
+    </w:p>
+    <w:p>
+      <w:pPr>
+        <w:pStyle w:val="a0"/>
+      </w:pPr>
+      <w:proofErr w:type="spellStart"/>
+      <w:r>
+        <w:t>sudo</w:t>
+      </w:r>
+      <w:proofErr w:type="spellEnd"/>
+      <w:r>
+        <w:t xml:space="preserve"> </w:t>
+      </w:r>
+      <w:proofErr w:type="spellStart"/>
+      <w:r>
+        <w:t>timedatectl</w:t>
+      </w:r>
+      <w:proofErr w:type="spellEnd"/>
+      <w:r>
+        <w:t xml:space="preserve"> set-time '2018-11-05 15:58'</w:t>
+      </w:r>
+    </w:p>
+    <w:p>
+      <w:pPr>
+        <w:pStyle w:val="a0"/>
+      </w:pPr>
+      <w:r>
+        <w:t xml:space="preserve">It is strongly advised to use </w:t>
+      </w:r>
+      <w:r>
+        <w:t xml:space="preserve">Ethernet cable and not </w:t>
+      </w:r>
+      <w:proofErr w:type="spellStart"/>
+      <w:r>
+        <w:t>WiFi</w:t>
+      </w:r>
+      <w:proofErr w:type="spellEnd"/>
+      <w:r>
+        <w:t>.</w:t>
+      </w:r>
+    </w:p>
+    <w:p>
+      <w:pPr>
+        <w:pStyle w:val="a0"/>
+      </w:pPr>
+    </w:p>
+    <w:p>
+      <w:pPr>
+        <w:pStyle w:val="a0"/>
+      </w:pPr>
+      <w:r>
+        <w:t>In case you want to run with raspberry camera:</w:t>
+      </w:r>
+    </w:p>
+    <w:p>
+      <w:pPr>
+        <w:pStyle w:val="a0"/>
+      </w:pPr>
+      <w:proofErr w:type="spellStart"/>
+      <w:r>
+        <w:t>sudo</w:t>
+      </w:r>
+      <w:proofErr w:type="spellEnd"/>
+      <w:r>
+        <w:t xml:space="preserve"> </w:t>
+      </w:r>
+      <w:proofErr w:type="spellStart"/>
+      <w:r>
+        <w:t>modprobe</w:t>
+      </w:r>
+      <w:proofErr w:type="spellEnd"/>
+      <w:r>
+        <w:t xml:space="preserve"> bcm2835-v4l2</w:t>
+      </w:r>
+    </w:p>
+    <w:p>
+      <w:pPr>
+        <w:pStyle w:val="a0"/>
+      </w:pPr>
+      <w:r>
+        <w:t xml:space="preserve">But note it might not work with </w:t>
+      </w:r>
+      <w:proofErr w:type="spellStart"/>
+      <w:r>
+        <w:t>Javascript</w:t>
+      </w:r>
+      <w:proofErr w:type="spellEnd"/>
+      <w:r>
+        <w:t>.</w:t>
+      </w:r>
+      <w:bookmarkStart w:id="20" w:name="_GoBack"/>
+      <w:bookmarkEnd w:id="20"/>
+    </w:p>
+    <w:p>
+      <w:pPr>
+        <w:pStyle w:val="a0"/>
+        <w:ind w:left="720"/>
+        <w:rPr>
+          <w:rtl/>
+        </w:rPr>
+      </w:pPr>
+    </w:p>
+    <w:p>
+      <w:pPr>
+        <w:pStyle w:val="a"/>
+        <w:rPr>
+          <w:rtl/>
+        </w:rPr>
+      </w:pPr>
+      <w:bookmarkStart w:id="21" w:name="_Toc530835940"/>
+      <w:r>
+        <w:rPr>
+          <w:rFonts w:hint="cs"/>
+          <w:rtl/>
+        </w:rPr>
+        <w:t>נספחים</w:t>
+      </w:r>
+      <w:bookmarkEnd w:id="21"/>
+    </w:p>
+    <w:p>
+      <w:pPr>
         <w:pStyle w:val="a0"/>
         <w:bidi/>
         <w:rPr>
@@ -36075,31 +36979,25 @@
     </w:p>
     <w:p>
       <w:pPr>
-        <w:pStyle w:val="a"/>
-        <w:rPr>
-          <w:rtl/>
-        </w:rPr>
-      </w:pPr>
-      <w:bookmarkStart w:id="14" w:name="_Toc528696857"/>
-      <w:r>
-        <w:rPr>
-          <w:rFonts w:hint="cs"/>
-          <w:rtl/>
-        </w:rPr>
-        <w:t>ביבליאוגרפיה</w:t>
-      </w:r>
-      <w:bookmarkEnd w:id="14"/>
-    </w:p>
-    <w:p>
-      <w:pPr>
         <w:pStyle w:val="a0"/>
         <w:bidi/>
         <w:rPr>
           <w:rtl/>
         </w:rPr>
       </w:pPr>
-      <w:bookmarkStart w:id="15" w:name="_GoBack"/>
-      <w:bookmarkEnd w:id="15"/>
+      <w:r>
+        <w:rPr>
+          <w:rFonts w:hint="cs"/>
+        </w:rPr>
+        <w:t>JSON</w:t>
+      </w:r>
+      <w:r>
+        <w:rPr>
+          <w:rFonts w:hint="cs"/>
+          <w:rtl/>
+        </w:rPr>
+        <w:t>:</w:t>
+      </w:r>
     </w:p>
     <w:p>
       <w:pPr>
@@ -36109,96 +37007,21 @@
           <w:rtl/>
         </w:rPr>
       </w:pPr>
-    </w:p>
-    <w:p>
-      <w:pPr>
-        <w:pStyle w:val="a0"/>
-        <w:bidi/>
-        <w:rPr>
-          <w:rtl/>
-        </w:rPr>
-      </w:pPr>
-    </w:p>
-    <w:p>
-      <w:pPr>
-        <w:pStyle w:val="a0"/>
-        <w:bidi/>
-        <w:rPr>
-          <w:rtl/>
-        </w:rPr>
-      </w:pPr>
-    </w:p>
-    <w:p>
-      <w:pPr>
-        <w:pStyle w:val="a"/>
-        <w:rPr>
-          <w:rtl/>
-        </w:rPr>
-      </w:pPr>
-      <w:bookmarkStart w:id="16" w:name="_Toc528696858"/>
       <w:r>
         <w:rPr>
           <w:rFonts w:hint="cs"/>
           <w:rtl/>
         </w:rPr>
-        <w:t>נספחים</w:t>
-      </w:r>
-      <w:bookmarkEnd w:id="16"/>
-    </w:p>
-    <w:p>
-      <w:pPr>
-        <w:pStyle w:val="a0"/>
-        <w:bidi/>
-        <w:rPr>
-          <w:rtl/>
-        </w:rPr>
-      </w:pPr>
-    </w:p>
-    <w:p>
-      <w:pPr>
-        <w:pStyle w:val="a0"/>
-        <w:bidi/>
-        <w:rPr>
-          <w:rtl/>
-        </w:rPr>
-      </w:pPr>
+        <w:t>מתוך ויקיפדיה:</w:t>
+      </w:r>
       <w:r>
         <w:rPr>
           <w:rFonts w:hint="cs"/>
-        </w:rPr>
-        <w:t>JSON</w:t>
-      </w:r>
-      <w:r>
-        <w:rPr>
-          <w:rFonts w:hint="cs"/>
-          <w:rtl/>
-        </w:rPr>
-        <w:t>:</w:t>
-      </w:r>
-    </w:p>
-    <w:p>
-      <w:pPr>
-        <w:pStyle w:val="a0"/>
-        <w:bidi/>
-        <w:rPr>
-          <w:rtl/>
-        </w:rPr>
-      </w:pPr>
-      <w:r>
-        <w:rPr>
-          <w:rFonts w:hint="cs"/>
-          <w:rtl/>
-        </w:rPr>
-        <w:t>מתוך ויקיפדיה:</w:t>
-      </w:r>
-      <w:r>
-        <w:rPr>
-          <w:rFonts w:hint="cs"/>
           <w:rtl/>
         </w:rPr>
         <w:t xml:space="preserve"> </w:t>
       </w:r>
-      <w:hyperlink r:id="rId38" w:history="1">
+      <w:hyperlink r:id="rId39" w:history="1">
         <w:r>
           <w:rPr>
             <w:rStyle w:val="Hyperlink"/>
@@ -36371,7 +37194,7 @@
         </w:rPr>
         <w:t>הוא </w:t>
       </w:r>
-      <w:hyperlink r:id="rId39" w:tooltip="פורמט קובץ" w:history="1">
+      <w:hyperlink r:id="rId40" w:tooltip="פורמט קובץ" w:history="1">
         <w:r>
           <w:rPr>
             <w:rStyle w:val="Hyperlink"/>
@@ -36442,18 +37265,33 @@
     <w:p>
       <w:pPr>
         <w:pStyle w:val="a0"/>
+        <w:bidi/>
         <w:rPr>
           <w:rFonts w:ascii="Arial" w:hAnsi="Arial" w:cs="Arial"/>
           <w:color w:val="222222"/>
           <w:sz w:val="21"/>
           <w:szCs w:val="21"/>
           <w:shd w:val="clear" w:color="auto" w:fill="FFFFFF"/>
+          <w:rtl/>
+        </w:rPr>
+      </w:pPr>
+    </w:p>
+    <w:p>
+      <w:pPr>
+        <w:pStyle w:val="a0"/>
+        <w:bidi/>
+        <w:rPr>
+          <w:rFonts w:ascii="Arial" w:hAnsi="Arial" w:cs="Arial"/>
+          <w:color w:val="222222"/>
+          <w:sz w:val="21"/>
+          <w:szCs w:val="21"/>
+          <w:shd w:val="clear" w:color="auto" w:fill="FFFFFF"/>
         </w:rPr>
       </w:pPr>
     </w:p>
     <w:sectPr>
-      <w:headerReference w:type="default" r:id="rId40"/>
-      <w:footerReference w:type="default" r:id="rId41"/>
+      <w:headerReference w:type="default" r:id="rId41"/>
+      <w:footerReference w:type="default" r:id="rId42"/>
       <w:pgSz w:w="12240" w:h="15840"/>
       <w:pgMar w:top="1440" w:right="1440" w:bottom="1440" w:left="1440" w:header="720" w:footer="720" w:gutter="0"/>
       <w:cols w:space="720"/>
@@ -37720,6 +38558,95 @@
     </w:lvl>
   </w:abstractNum>
   <w:abstractNum w:abstractNumId="10" w15:restartNumberingAfterBreak="0">
+    <w:nsid w:val="53CA26BC"/>
+    <w:multiLevelType w:val="hybridMultilevel"/>
+    <w:tmpl w:val="361E8C32"/>
+    <w:lvl w:ilvl="0" w:tplc="0409000F">
+      <w:start w:val="1"/>
+      <w:numFmt w:val="decimal"/>
+      <w:lvlText w:val="%1."/>
+      <w:lvlJc w:val="left"/>
+      <w:pPr>
+        <w:ind w:left="720" w:hanging="360"/>
+      </w:pPr>
+      <w:rPr>
+        <w:rFonts w:hint="default"/>
+      </w:rPr>
+    </w:lvl>
+    <w:lvl w:ilvl="1" w:tplc="04090019">
+      <w:start w:val="1"/>
+      <w:numFmt w:val="lowerLetter"/>
+      <w:lvlText w:val="%2."/>
+      <w:lvlJc w:val="left"/>
+      <w:pPr>
+        <w:ind w:left="1440" w:hanging="360"/>
+      </w:pPr>
+    </w:lvl>
+    <w:lvl w:ilvl="2" w:tplc="0409001B" w:tentative="1">
+      <w:start w:val="1"/>
+      <w:numFmt w:val="lowerRoman"/>
+      <w:lvlText w:val="%3."/>
+      <w:lvlJc w:val="right"/>
+      <w:pPr>
+        <w:ind w:left="2160" w:hanging="180"/>
+      </w:pPr>
+    </w:lvl>
+    <w:lvl w:ilvl="3" w:tplc="0409000F" w:tentative="1">
+      <w:start w:val="1"/>
+      <w:numFmt w:val="decimal"/>
+      <w:lvlText w:val="%4."/>
+      <w:lvlJc w:val="left"/>
+      <w:pPr>
+        <w:ind w:left="2880" w:hanging="360"/>
+      </w:pPr>
+    </w:lvl>
+    <w:lvl w:ilvl="4" w:tplc="04090019" w:tentative="1">
+      <w:start w:val="1"/>
+      <w:numFmt w:val="lowerLetter"/>
+      <w:lvlText w:val="%5."/>
+      <w:lvlJc w:val="left"/>
+      <w:pPr>
+        <w:ind w:left="3600" w:hanging="360"/>
+      </w:pPr>
+    </w:lvl>
+    <w:lvl w:ilvl="5" w:tplc="0409001B" w:tentative="1">
+      <w:start w:val="1"/>
+      <w:numFmt w:val="lowerRoman"/>
+      <w:lvlText w:val="%6."/>
+      <w:lvlJc w:val="right"/>
+      <w:pPr>
+        <w:ind w:left="4320" w:hanging="180"/>
+      </w:pPr>
+    </w:lvl>
+    <w:lvl w:ilvl="6" w:tplc="0409000F" w:tentative="1">
+      <w:start w:val="1"/>
+      <w:numFmt w:val="decimal"/>
+      <w:lvlText w:val="%7."/>
+      <w:lvlJc w:val="left"/>
+      <w:pPr>
+        <w:ind w:left="5040" w:hanging="360"/>
+      </w:pPr>
+    </w:lvl>
+    <w:lvl w:ilvl="7" w:tplc="04090019" w:tentative="1">
+      <w:start w:val="1"/>
+      <w:numFmt w:val="lowerLetter"/>
+      <w:lvlText w:val="%8."/>
+      <w:lvlJc w:val="left"/>
+      <w:pPr>
+        <w:ind w:left="5760" w:hanging="360"/>
+      </w:pPr>
+    </w:lvl>
+    <w:lvl w:ilvl="8" w:tplc="0409001B" w:tentative="1">
+      <w:start w:val="1"/>
+      <w:numFmt w:val="lowerRoman"/>
+      <w:lvlText w:val="%9."/>
+      <w:lvlJc w:val="right"/>
+      <w:pPr>
+        <w:ind w:left="6480" w:hanging="180"/>
+      </w:pPr>
+    </w:lvl>
+  </w:abstractNum>
+  <w:abstractNum w:abstractNumId="11" w15:restartNumberingAfterBreak="0">
     <w:nsid w:val="5DED1202"/>
     <w:multiLevelType w:val="hybridMultilevel"/>
     <w:tmpl w:val="370C40E2"/>
@@ -37808,7 +38735,7 @@
       </w:pPr>
     </w:lvl>
   </w:abstractNum>
-  <w:abstractNum w:abstractNumId="11" w15:restartNumberingAfterBreak="0">
+  <w:abstractNum w:abstractNumId="12" w15:restartNumberingAfterBreak="0">
     <w:nsid w:val="6CB660E1"/>
     <w:multiLevelType w:val="hybridMultilevel"/>
     <w:tmpl w:val="B6CE6D12"/>
@@ -37898,7 +38825,7 @@
     <w:abstractNumId w:val="9"/>
   </w:num>
   <w:num w:numId="2">
-    <w:abstractNumId w:val="10"/>
+    <w:abstractNumId w:val="11"/>
   </w:num>
   <w:num w:numId="3">
     <w:abstractNumId w:val="6"/>
@@ -37919,7 +38846,7 @@
     <w:abstractNumId w:val="3"/>
   </w:num>
   <w:num w:numId="9">
-    <w:abstractNumId w:val="11"/>
+    <w:abstractNumId w:val="12"/>
   </w:num>
   <w:num w:numId="10">
     <w:abstractNumId w:val="1"/>
@@ -37929,6 +38856,9 @@
   </w:num>
   <w:num w:numId="12">
     <w:abstractNumId w:val="7"/>
+  </w:num>
+  <w:num w:numId="13">
+    <w:abstractNumId w:val="10"/>
   </w:num>
 </w:numbering>
 </file>
@@ -38375,9 +39305,32 @@
       <w:szCs w:val="26"/>
     </w:rPr>
   </w:style>
+  <w:style w:type="paragraph" w:styleId="Heading3">
+    <w:name w:val="heading 3"/>
+    <w:basedOn w:val="Normal"/>
+    <w:next w:val="Normal"/>
+    <w:link w:val="Heading3Char"/>
+    <w:uiPriority w:val="9"/>
+    <w:unhideWhenUsed/>
+    <w:qFormat/>
+    <w:rsid w:val="00E832F8"/>
+    <w:pPr>
+      <w:keepNext/>
+      <w:keepLines/>
+      <w:spacing w:before="40" w:after="0"/>
+      <w:outlineLvl w:val="2"/>
+    </w:pPr>
+    <w:rPr>
+      <w:rFonts w:asciiTheme="majorHAnsi" w:eastAsiaTheme="majorEastAsia" w:hAnsiTheme="majorHAnsi" w:cstheme="majorBidi"/>
+      <w:color w:val="1F3763" w:themeColor="accent1" w:themeShade="7F"/>
+      <w:sz w:val="24"/>
+      <w:szCs w:val="24"/>
+    </w:rPr>
+  </w:style>
   <w:style w:type="character" w:default="1" w:styleId="DefaultParagraphFont">
     <w:name w:val="Default Paragraph Font"/>
     <w:uiPriority w:val="1"/>
+    <w:semiHidden/>
     <w:unhideWhenUsed/>
   </w:style>
   <w:style w:type="table" w:default="1" w:styleId="TableNormal">
@@ -38529,13 +39482,14 @@
     <w:autoRedefine/>
     <w:uiPriority w:val="39"/>
     <w:unhideWhenUsed/>
-    <w:rsid w:val="004C469A"/>
+    <w:rsid w:val="008947A7"/>
     <w:pPr>
       <w:tabs>
         <w:tab w:val="left" w:pos="270"/>
         <w:tab w:val="left" w:pos="660"/>
         <w:tab w:val="right" w:leader="dot" w:pos="9350"/>
       </w:tabs>
+      <w:bidi/>
       <w:spacing w:after="100"/>
       <w:jc w:val="both"/>
     </w:pPr>
@@ -38824,6 +39778,40 @@
     <w:rPr>
       <w:color w:val="605E5C"/>
       <w:shd w:val="clear" w:color="auto" w:fill="E1DFDD"/>
+    </w:rPr>
+  </w:style>
+  <w:style w:type="character" w:customStyle="1" w:styleId="Heading3Char">
+    <w:name w:val="Heading 3 Char"/>
+    <w:basedOn w:val="DefaultParagraphFont"/>
+    <w:link w:val="Heading3"/>
+    <w:uiPriority w:val="9"/>
+    <w:rsid w:val="00E832F8"/>
+    <w:rPr>
+      <w:rFonts w:asciiTheme="majorHAnsi" w:eastAsiaTheme="majorEastAsia" w:hAnsiTheme="majorHAnsi" w:cstheme="majorBidi"/>
+      <w:color w:val="1F3763" w:themeColor="accent1" w:themeShade="7F"/>
+      <w:sz w:val="24"/>
+      <w:szCs w:val="24"/>
+    </w:rPr>
+  </w:style>
+  <w:style w:type="paragraph" w:styleId="NoSpacing">
+    <w:name w:val="No Spacing"/>
+    <w:uiPriority w:val="1"/>
+    <w:qFormat/>
+    <w:rsid w:val="001476C1"/>
+    <w:pPr>
+      <w:spacing w:after="0" w:line="240" w:lineRule="auto"/>
+    </w:pPr>
+  </w:style>
+  <w:style w:type="character" w:styleId="FollowedHyperlink">
+    <w:name w:val="FollowedHyperlink"/>
+    <w:basedOn w:val="DefaultParagraphFont"/>
+    <w:uiPriority w:val="99"/>
+    <w:semiHidden/>
+    <w:unhideWhenUsed/>
+    <w:rsid w:val="00536916"/>
+    <w:rPr>
+      <w:color w:val="954F72" w:themeColor="followedHyperlink"/>
+      <w:u w:val="single"/>
     </w:rPr>
   </w:style>
 </w:styles>
@@ -40875,7 +41863,7 @@
   <dgm:whole/>
   <dgm:extLst>
     <a:ext uri="http://schemas.microsoft.com/office/drawing/2008/diagram">
-      <dsp:dataModelExt xmlns:dsp="http://schemas.microsoft.com/office/drawing/2008/diagram" relId="rId23" minVer="http://schemas.openxmlformats.org/drawingml/2006/diagram"/>
+      <dsp:dataModelExt xmlns:dsp="http://schemas.microsoft.com/office/drawing/2008/diagram" relId="rId22" minVer="http://schemas.openxmlformats.org/drawingml/2006/diagram"/>
     </a:ext>
   </dgm:extLst>
 </dgm:dataModel>
@@ -41701,7 +42689,7 @@
   <dgm:whole/>
   <dgm:extLst>
     <a:ext uri="http://schemas.microsoft.com/office/drawing/2008/diagram">
-      <dsp:dataModelExt xmlns:dsp="http://schemas.microsoft.com/office/drawing/2008/diagram" relId="rId28" minVer="http://schemas.openxmlformats.org/drawingml/2006/diagram"/>
+      <dsp:dataModelExt xmlns:dsp="http://schemas.microsoft.com/office/drawing/2008/diagram" relId="rId27" minVer="http://schemas.openxmlformats.org/drawingml/2006/diagram"/>
     </a:ext>
   </dgm:extLst>
 </dgm:dataModel>
@@ -48448,7 +49436,7 @@
 </file>
 
 <file path=customXml/itemProps1.xml><?xml version="1.0" encoding="utf-8"?>
-<ds:datastoreItem xmlns:ds="http://schemas.openxmlformats.org/officeDocument/2006/customXml" ds:itemID="{BC542C3C-50CF-47C6-84F8-AEFD065779EE}">
+<ds:datastoreItem xmlns:ds="http://schemas.openxmlformats.org/officeDocument/2006/customXml" ds:itemID="{41BC5928-DD59-494C-AC5F-AB26708466EE}">
   <ds:schemaRefs>
     <ds:schemaRef ds:uri="http://schemas.openxmlformats.org/officeDocument/2006/bibliography"/>
   </ds:schemaRefs>

</xml_diff>

<commit_message>
Fix to project book + presentation
</commit_message>
<xml_diff>
--- a/Smart_Home_Project_Book.docx
+++ b/Smart_Home_Project_Book.docx
@@ -287,7 +287,25 @@
           <w:szCs w:val="28"/>
           <w:rtl/>
         </w:rPr>
-        <w:t>אורן קלינצקי</w:t>
+        <w:t>אורן קלינ</w:t>
+      </w:r>
+      <w:r>
+        <w:rPr>
+          <w:rFonts w:ascii="Segoe UI Semilight" w:hAnsi="Segoe UI Semilight" w:cs="Segoe UI Semilight" w:hint="cs"/>
+          <w:sz w:val="28"/>
+          <w:szCs w:val="28"/>
+          <w:rtl/>
+        </w:rPr>
+        <w:t>ס</w:t>
+      </w:r>
+      <w:r>
+        <w:rPr>
+          <w:rFonts w:ascii="Segoe UI Semilight" w:hAnsi="Segoe UI Semilight" w:cs="Segoe UI Semilight" w:hint="cs"/>
+          <w:sz w:val="28"/>
+          <w:szCs w:val="28"/>
+          <w:rtl/>
+        </w:rPr>
+        <w:t>קי</w:t>
       </w:r>
     </w:p>
     <w:p>
@@ -309,9 +327,9 @@
         <w:br w:type="page"/>
       </w:r>
     </w:p>
-    <w:bookmarkStart w:id="0" w:name="_Toc509164548" w:displacedByCustomXml="next"/>
+    <w:bookmarkStart w:id="0" w:name="_Toc509165400" w:displacedByCustomXml="next"/>
     <w:bookmarkStart w:id="1" w:name="_Toc509165105" w:displacedByCustomXml="next"/>
-    <w:bookmarkStart w:id="2" w:name="_Toc509165400" w:displacedByCustomXml="next"/>
+    <w:bookmarkStart w:id="2" w:name="_Toc509164548" w:displacedByCustomXml="next"/>
     <w:sdt>
       <w:sdtPr>
         <w:rPr>
@@ -363,7 +381,6 @@
             <w:pStyle w:val="TOC1"/>
             <w:rPr>
               <w:rFonts w:eastAsiaTheme="minorEastAsia"/>
-              <w:noProof/>
             </w:rPr>
           </w:pPr>
           <w:r>
@@ -375,11 +392,10 @@
           <w:r>
             <w:fldChar w:fldCharType="separate"/>
           </w:r>
-          <w:hyperlink w:anchor="_Toc530835924" w:history="1">
+          <w:hyperlink w:anchor="_Toc530945498" w:history="1">
             <w:r>
               <w:rPr>
                 <w:rStyle w:val="Hyperlink"/>
-                <w:noProof/>
                 <w:rtl/>
               </w:rPr>
               <w:t>1.</w:t>
@@ -387,22 +403,18 @@
             <w:r>
               <w:rPr>
                 <w:rFonts w:eastAsiaTheme="minorEastAsia"/>
-                <w:noProof/>
               </w:rPr>
               <w:tab/>
             </w:r>
             <w:r>
               <w:rPr>
                 <w:rStyle w:val="Hyperlink"/>
-                <w:rFonts w:hint="eastAsia"/>
-                <w:noProof/>
                 <w:rtl/>
               </w:rPr>
               <w:t>מבוא</w:t>
             </w:r>
             <w:r>
               <w:rPr>
-                <w:noProof/>
                 <w:webHidden/>
               </w:rPr>
               <w:tab/>
@@ -410,36 +422,31 @@
             <w:r>
               <w:rPr>
                 <w:rStyle w:val="Hyperlink"/>
-                <w:noProof/>
                 <w:rtl/>
               </w:rPr>
               <w:fldChar w:fldCharType="begin"/>
             </w:r>
             <w:r>
               <w:rPr>
-                <w:noProof/>
                 <w:webHidden/>
               </w:rPr>
-              <w:instrText xml:space="preserve"> PAGEREF _Toc530835924 \h </w:instrText>
+              <w:instrText xml:space="preserve"> PAGEREF _Toc530945498 \h </w:instrText>
             </w:r>
             <w:r>
               <w:rPr>
                 <w:rStyle w:val="Hyperlink"/>
-                <w:noProof/>
                 <w:rtl/>
               </w:rPr>
             </w:r>
             <w:r>
               <w:rPr>
                 <w:rStyle w:val="Hyperlink"/>
-                <w:noProof/>
                 <w:rtl/>
               </w:rPr>
               <w:fldChar w:fldCharType="separate"/>
             </w:r>
             <w:r>
               <w:rPr>
-                <w:noProof/>
                 <w:webHidden/>
               </w:rPr>
               <w:t>3</w:t>
@@ -447,7 +454,6 @@
             <w:r>
               <w:rPr>
                 <w:rStyle w:val="Hyperlink"/>
-                <w:noProof/>
                 <w:rtl/>
               </w:rPr>
               <w:fldChar w:fldCharType="end"/>
@@ -462,14 +468,12 @@
             </w:tabs>
             <w:rPr>
               <w:rFonts w:eastAsiaTheme="minorEastAsia"/>
-              <w:noProof/>
             </w:rPr>
           </w:pPr>
-          <w:hyperlink w:anchor="_Toc530835925" w:history="1">
+          <w:hyperlink w:anchor="_Toc530945499" w:history="1">
             <w:r>
               <w:rPr>
                 <w:rStyle w:val="Hyperlink"/>
-                <w:noProof/>
                 <w:rtl/>
               </w:rPr>
               <w:t>2.</w:t>
@@ -477,73 +481,18 @@
             <w:r>
               <w:rPr>
                 <w:rFonts w:eastAsiaTheme="minorEastAsia"/>
-                <w:noProof/>
               </w:rPr>
               <w:tab/>
             </w:r>
             <w:r>
               <w:rPr>
                 <w:rStyle w:val="Hyperlink"/>
-                <w:rFonts w:hint="eastAsia"/>
-                <w:noProof/>
                 <w:rtl/>
               </w:rPr>
-              <w:t>אתגרים</w:t>
+              <w:t>אתגרים בפיתוח אפליקציה חכמה</w:t>
             </w:r>
             <w:r>
               <w:rPr>
-                <w:rStyle w:val="Hyperlink"/>
-                <w:noProof/>
-                <w:rtl/>
-              </w:rPr>
-              <w:t xml:space="preserve"> </w:t>
-            </w:r>
-            <w:r>
-              <w:rPr>
-                <w:rStyle w:val="Hyperlink"/>
-                <w:rFonts w:hint="eastAsia"/>
-                <w:noProof/>
-                <w:rtl/>
-              </w:rPr>
-              <w:t>בפיתוח</w:t>
-            </w:r>
-            <w:r>
-              <w:rPr>
-                <w:rStyle w:val="Hyperlink"/>
-                <w:noProof/>
-                <w:rtl/>
-              </w:rPr>
-              <w:t xml:space="preserve"> </w:t>
-            </w:r>
-            <w:r>
-              <w:rPr>
-                <w:rStyle w:val="Hyperlink"/>
-                <w:rFonts w:hint="eastAsia"/>
-                <w:noProof/>
-                <w:rtl/>
-              </w:rPr>
-              <w:t>אפליקציה</w:t>
-            </w:r>
-            <w:r>
-              <w:rPr>
-                <w:rStyle w:val="Hyperlink"/>
-                <w:noProof/>
-                <w:rtl/>
-              </w:rPr>
-              <w:t xml:space="preserve"> </w:t>
-            </w:r>
-            <w:r>
-              <w:rPr>
-                <w:rStyle w:val="Hyperlink"/>
-                <w:rFonts w:hint="eastAsia"/>
-                <w:noProof/>
-                <w:rtl/>
-              </w:rPr>
-              <w:t>חכמה</w:t>
-            </w:r>
-            <w:r>
-              <w:rPr>
-                <w:noProof/>
                 <w:webHidden/>
               </w:rPr>
               <w:tab/>
@@ -551,36 +500,31 @@
             <w:r>
               <w:rPr>
                 <w:rStyle w:val="Hyperlink"/>
-                <w:noProof/>
                 <w:rtl/>
               </w:rPr>
               <w:fldChar w:fldCharType="begin"/>
             </w:r>
             <w:r>
               <w:rPr>
-                <w:noProof/>
                 <w:webHidden/>
               </w:rPr>
-              <w:instrText xml:space="preserve"> PAGEREF _Toc530835925 \h </w:instrText>
+              <w:instrText xml:space="preserve"> PAGEREF _Toc530945499 \h </w:instrText>
             </w:r>
             <w:r>
               <w:rPr>
                 <w:rStyle w:val="Hyperlink"/>
-                <w:noProof/>
                 <w:rtl/>
               </w:rPr>
             </w:r>
             <w:r>
               <w:rPr>
                 <w:rStyle w:val="Hyperlink"/>
-                <w:noProof/>
                 <w:rtl/>
               </w:rPr>
               <w:fldChar w:fldCharType="separate"/>
             </w:r>
             <w:r>
               <w:rPr>
-                <w:noProof/>
                 <w:webHidden/>
               </w:rPr>
               <w:t>4</w:t>
@@ -588,7 +532,6 @@
             <w:r>
               <w:rPr>
                 <w:rStyle w:val="Hyperlink"/>
-                <w:noProof/>
                 <w:rtl/>
               </w:rPr>
               <w:fldChar w:fldCharType="end"/>
@@ -600,14 +543,12 @@
             <w:pStyle w:val="TOC1"/>
             <w:rPr>
               <w:rFonts w:eastAsiaTheme="minorEastAsia"/>
-              <w:noProof/>
             </w:rPr>
           </w:pPr>
-          <w:hyperlink w:anchor="_Toc530835926" w:history="1">
+          <w:hyperlink w:anchor="_Toc530945500" w:history="1">
             <w:r>
               <w:rPr>
                 <w:rStyle w:val="Hyperlink"/>
-                <w:noProof/>
                 <w:rtl/>
               </w:rPr>
               <w:t>3.</w:t>
@@ -615,20 +556,17 @@
             <w:r>
               <w:rPr>
                 <w:rFonts w:eastAsiaTheme="minorEastAsia"/>
-                <w:noProof/>
               </w:rPr>
               <w:tab/>
             </w:r>
             <w:r>
               <w:rPr>
                 <w:rStyle w:val="Hyperlink"/>
-                <w:noProof/>
               </w:rPr>
               <w:t>SDKs &amp; APIs</w:t>
             </w:r>
             <w:r>
               <w:rPr>
-                <w:noProof/>
                 <w:webHidden/>
               </w:rPr>
               <w:tab/>
@@ -636,44 +574,38 @@
             <w:r>
               <w:rPr>
                 <w:rStyle w:val="Hyperlink"/>
-                <w:noProof/>
                 <w:rtl/>
               </w:rPr>
               <w:fldChar w:fldCharType="begin"/>
             </w:r>
             <w:r>
               <w:rPr>
-                <w:noProof/>
                 <w:webHidden/>
               </w:rPr>
-              <w:instrText xml:space="preserve"> PAGEREF _Toc530835926 \h </w:instrText>
+              <w:instrText xml:space="preserve"> PAGEREF _Toc530945500 \h </w:instrText>
             </w:r>
             <w:r>
               <w:rPr>
                 <w:rStyle w:val="Hyperlink"/>
-                <w:noProof/>
                 <w:rtl/>
               </w:rPr>
             </w:r>
             <w:r>
               <w:rPr>
                 <w:rStyle w:val="Hyperlink"/>
-                <w:noProof/>
                 <w:rtl/>
               </w:rPr>
               <w:fldChar w:fldCharType="separate"/>
             </w:r>
             <w:r>
               <w:rPr>
-                <w:noProof/>
                 <w:webHidden/>
               </w:rPr>
-              <w:t>6</w:t>
+              <w:t>7</w:t>
             </w:r>
             <w:r>
               <w:rPr>
                 <w:rStyle w:val="Hyperlink"/>
-                <w:noProof/>
                 <w:rtl/>
               </w:rPr>
               <w:fldChar w:fldCharType="end"/>
@@ -685,20 +617,17 @@
             <w:pStyle w:val="TOC1"/>
             <w:rPr>
               <w:rFonts w:eastAsiaTheme="minorEastAsia"/>
-              <w:noProof/>
             </w:rPr>
           </w:pPr>
-          <w:hyperlink w:anchor="_Toc530835927" w:history="1">
+          <w:hyperlink w:anchor="_Toc530945501" w:history="1">
             <w:r>
               <w:rPr>
                 <w:rStyle w:val="Hyperlink"/>
-                <w:noProof/>
               </w:rPr>
               <w:t>facebook-jssdk</w:t>
             </w:r>
             <w:r>
               <w:rPr>
-                <w:noProof/>
                 <w:webHidden/>
               </w:rPr>
               <w:tab/>
@@ -706,44 +635,38 @@
             <w:r>
               <w:rPr>
                 <w:rStyle w:val="Hyperlink"/>
-                <w:noProof/>
                 <w:rtl/>
               </w:rPr>
               <w:fldChar w:fldCharType="begin"/>
             </w:r>
             <w:r>
               <w:rPr>
-                <w:noProof/>
                 <w:webHidden/>
               </w:rPr>
-              <w:instrText xml:space="preserve"> PAGEREF _Toc530835927 \h </w:instrText>
+              <w:instrText xml:space="preserve"> PAGEREF _Toc530945501 \h </w:instrText>
             </w:r>
             <w:r>
               <w:rPr>
                 <w:rStyle w:val="Hyperlink"/>
-                <w:noProof/>
                 <w:rtl/>
               </w:rPr>
             </w:r>
             <w:r>
               <w:rPr>
                 <w:rStyle w:val="Hyperlink"/>
-                <w:noProof/>
                 <w:rtl/>
               </w:rPr>
               <w:fldChar w:fldCharType="separate"/>
             </w:r>
             <w:r>
               <w:rPr>
-                <w:noProof/>
                 <w:webHidden/>
               </w:rPr>
-              <w:t>6</w:t>
+              <w:t>7</w:t>
             </w:r>
             <w:r>
               <w:rPr>
                 <w:rStyle w:val="Hyperlink"/>
-                <w:noProof/>
                 <w:rtl/>
               </w:rPr>
               <w:fldChar w:fldCharType="end"/>
@@ -755,20 +678,17 @@
             <w:pStyle w:val="TOC1"/>
             <w:rPr>
               <w:rFonts w:eastAsiaTheme="minorEastAsia"/>
-              <w:noProof/>
             </w:rPr>
           </w:pPr>
-          <w:hyperlink w:anchor="_Toc530835928" w:history="1">
+          <w:hyperlink w:anchor="_Toc530945502" w:history="1">
             <w:r>
               <w:rPr>
                 <w:rStyle w:val="Hyperlink"/>
-                <w:noProof/>
               </w:rPr>
               <w:t>AWS - Rekognition</w:t>
             </w:r>
             <w:r>
               <w:rPr>
-                <w:noProof/>
                 <w:webHidden/>
               </w:rPr>
               <w:tab/>
@@ -776,44 +696,38 @@
             <w:r>
               <w:rPr>
                 <w:rStyle w:val="Hyperlink"/>
-                <w:noProof/>
                 <w:rtl/>
               </w:rPr>
               <w:fldChar w:fldCharType="begin"/>
             </w:r>
             <w:r>
               <w:rPr>
-                <w:noProof/>
                 <w:webHidden/>
               </w:rPr>
-              <w:instrText xml:space="preserve"> PAGEREF _Toc530835928 \h </w:instrText>
+              <w:instrText xml:space="preserve"> PAGEREF _Toc530945502 \h </w:instrText>
             </w:r>
             <w:r>
               <w:rPr>
                 <w:rStyle w:val="Hyperlink"/>
-                <w:noProof/>
                 <w:rtl/>
               </w:rPr>
             </w:r>
             <w:r>
               <w:rPr>
                 <w:rStyle w:val="Hyperlink"/>
-                <w:noProof/>
                 <w:rtl/>
               </w:rPr>
               <w:fldChar w:fldCharType="separate"/>
             </w:r>
             <w:r>
               <w:rPr>
-                <w:noProof/>
                 <w:webHidden/>
               </w:rPr>
-              <w:t>6</w:t>
+              <w:t>7</w:t>
             </w:r>
             <w:r>
               <w:rPr>
                 <w:rStyle w:val="Hyperlink"/>
-                <w:noProof/>
                 <w:rtl/>
               </w:rPr>
               <w:fldChar w:fldCharType="end"/>
@@ -825,20 +739,17 @@
             <w:pStyle w:val="TOC1"/>
             <w:rPr>
               <w:rFonts w:eastAsiaTheme="minorEastAsia"/>
-              <w:noProof/>
             </w:rPr>
           </w:pPr>
-          <w:hyperlink w:anchor="_Toc530835929" w:history="1">
+          <w:hyperlink w:anchor="_Toc530945503" w:history="1">
             <w:r>
               <w:rPr>
                 <w:rStyle w:val="Hyperlink"/>
-                <w:noProof/>
               </w:rPr>
               <w:t>BEAUTIFULSOUP</w:t>
             </w:r>
             <w:r>
               <w:rPr>
-                <w:noProof/>
                 <w:webHidden/>
               </w:rPr>
               <w:tab/>
@@ -846,44 +757,38 @@
             <w:r>
               <w:rPr>
                 <w:rStyle w:val="Hyperlink"/>
-                <w:noProof/>
                 <w:rtl/>
               </w:rPr>
               <w:fldChar w:fldCharType="begin"/>
             </w:r>
             <w:r>
               <w:rPr>
-                <w:noProof/>
                 <w:webHidden/>
               </w:rPr>
-              <w:instrText xml:space="preserve"> PAGEREF _Toc530835929 \h </w:instrText>
+              <w:instrText xml:space="preserve"> PAGEREF _Toc530945503 \h </w:instrText>
             </w:r>
             <w:r>
               <w:rPr>
                 <w:rStyle w:val="Hyperlink"/>
-                <w:noProof/>
                 <w:rtl/>
               </w:rPr>
             </w:r>
             <w:r>
               <w:rPr>
                 <w:rStyle w:val="Hyperlink"/>
-                <w:noProof/>
                 <w:rtl/>
               </w:rPr>
               <w:fldChar w:fldCharType="separate"/>
             </w:r>
             <w:r>
               <w:rPr>
-                <w:noProof/>
                 <w:webHidden/>
               </w:rPr>
-              <w:t>6</w:t>
+              <w:t>7</w:t>
             </w:r>
             <w:r>
               <w:rPr>
                 <w:rStyle w:val="Hyperlink"/>
-                <w:noProof/>
                 <w:rtl/>
               </w:rPr>
               <w:fldChar w:fldCharType="end"/>
@@ -895,30 +800,23 @@
             <w:pStyle w:val="TOC1"/>
             <w:rPr>
               <w:rFonts w:eastAsiaTheme="minorEastAsia" w:hint="cs"/>
-              <w:noProof/>
-              <w:rtl/>
             </w:rPr>
           </w:pPr>
-          <w:hyperlink w:anchor="_Toc530835930" w:history="1">
+          <w:hyperlink w:anchor="_Toc530945504" w:history="1">
             <w:r>
               <w:rPr>
                 <w:rStyle w:val="Hyperlink"/>
-                <w:noProof/>
               </w:rPr>
               <w:t>FLASK</w:t>
             </w:r>
             <w:r>
               <w:rPr>
-                <w:rFonts w:hint="cs"/>
-                <w:noProof/>
                 <w:webHidden/>
-                <w:rtl/>
               </w:rPr>
-              <w:t>...</w:t>
+              <w:t xml:space="preserve">   </w:t>
             </w:r>
             <w:r>
               <w:rPr>
-                <w:noProof/>
                 <w:webHidden/>
               </w:rPr>
               <w:tab/>
@@ -926,44 +824,38 @@
             <w:r>
               <w:rPr>
                 <w:rStyle w:val="Hyperlink"/>
-                <w:noProof/>
                 <w:rtl/>
               </w:rPr>
               <w:fldChar w:fldCharType="begin"/>
             </w:r>
             <w:r>
               <w:rPr>
-                <w:noProof/>
                 <w:webHidden/>
               </w:rPr>
-              <w:instrText xml:space="preserve"> PAGEREF _Toc530835930 \h </w:instrText>
+              <w:instrText xml:space="preserve"> PAGEREF _Toc530945504 \h </w:instrText>
             </w:r>
             <w:r>
               <w:rPr>
                 <w:rStyle w:val="Hyperlink"/>
-                <w:noProof/>
                 <w:rtl/>
               </w:rPr>
             </w:r>
             <w:r>
               <w:rPr>
                 <w:rStyle w:val="Hyperlink"/>
-                <w:noProof/>
                 <w:rtl/>
               </w:rPr>
               <w:fldChar w:fldCharType="separate"/>
             </w:r>
             <w:r>
               <w:rPr>
-                <w:noProof/>
                 <w:webHidden/>
               </w:rPr>
-              <w:t>7</w:t>
+              <w:t>8</w:t>
             </w:r>
             <w:r>
               <w:rPr>
                 <w:rStyle w:val="Hyperlink"/>
-                <w:noProof/>
                 <w:rtl/>
               </w:rPr>
               <w:fldChar w:fldCharType="end"/>
@@ -975,20 +867,17 @@
             <w:pStyle w:val="TOC1"/>
             <w:rPr>
               <w:rFonts w:eastAsiaTheme="minorEastAsia"/>
-              <w:noProof/>
             </w:rPr>
           </w:pPr>
-          <w:hyperlink w:anchor="_Toc530835931" w:history="1">
+          <w:hyperlink w:anchor="_Toc530945505" w:history="1">
             <w:r>
               <w:rPr>
                 <w:rStyle w:val="Hyperlink"/>
-                <w:noProof/>
               </w:rPr>
               <w:t>OPENCV4 + NUMPY</w:t>
             </w:r>
             <w:r>
               <w:rPr>
-                <w:noProof/>
                 <w:webHidden/>
               </w:rPr>
               <w:tab/>
@@ -996,44 +885,38 @@
             <w:r>
               <w:rPr>
                 <w:rStyle w:val="Hyperlink"/>
-                <w:noProof/>
                 <w:rtl/>
               </w:rPr>
               <w:fldChar w:fldCharType="begin"/>
             </w:r>
             <w:r>
               <w:rPr>
-                <w:noProof/>
                 <w:webHidden/>
               </w:rPr>
-              <w:instrText xml:space="preserve"> PAGEREF _Toc530835931 \h </w:instrText>
+              <w:instrText xml:space="preserve"> PAGEREF _Toc530945505 \h </w:instrText>
             </w:r>
             <w:r>
               <w:rPr>
                 <w:rStyle w:val="Hyperlink"/>
-                <w:noProof/>
                 <w:rtl/>
               </w:rPr>
             </w:r>
             <w:r>
               <w:rPr>
                 <w:rStyle w:val="Hyperlink"/>
-                <w:noProof/>
                 <w:rtl/>
               </w:rPr>
               <w:fldChar w:fldCharType="separate"/>
             </w:r>
             <w:r>
               <w:rPr>
-                <w:noProof/>
                 <w:webHidden/>
               </w:rPr>
-              <w:t>7</w:t>
+              <w:t>8</w:t>
             </w:r>
             <w:r>
               <w:rPr>
                 <w:rStyle w:val="Hyperlink"/>
-                <w:noProof/>
                 <w:rtl/>
               </w:rPr>
               <w:fldChar w:fldCharType="end"/>
@@ -1048,14 +931,12 @@
             </w:tabs>
             <w:rPr>
               <w:rFonts w:eastAsiaTheme="minorEastAsia"/>
-              <w:noProof/>
             </w:rPr>
           </w:pPr>
-          <w:hyperlink w:anchor="_Toc530835932" w:history="1">
+          <w:hyperlink w:anchor="_Toc530945506" w:history="1">
             <w:r>
               <w:rPr>
                 <w:rStyle w:val="Hyperlink"/>
-                <w:noProof/>
                 <w:rtl/>
               </w:rPr>
               <w:t>4.</w:t>
@@ -1063,93 +944,67 @@
             <w:r>
               <w:rPr>
                 <w:rFonts w:eastAsiaTheme="minorEastAsia"/>
-                <w:noProof/>
               </w:rPr>
               <w:tab/>
             </w:r>
             <w:r>
               <w:rPr>
                 <w:rStyle w:val="Hyperlink"/>
-                <w:rFonts w:hint="eastAsia"/>
-                <w:noProof/>
                 <w:rtl/>
               </w:rPr>
-              <w:t>מבט</w:t>
+              <w:t>מבט על</w:t>
             </w:r>
             <w:r>
               <w:rPr>
                 <w:rStyle w:val="Hyperlink"/>
-                <w:noProof/>
+                <w:rFonts w:hint="cs"/>
                 <w:rtl/>
               </w:rPr>
-              <w:t xml:space="preserve"> </w:t>
+              <w:t xml:space="preserve">   </w:t>
             </w:r>
             <w:r>
               <w:rPr>
-                <w:rStyle w:val="Hyperlink"/>
-                <w:rFonts w:hint="eastAsia"/>
-                <w:noProof/>
-                <w:rtl/>
-              </w:rPr>
-              <w:t>על</w:t>
-            </w:r>
-            <w:r>
-              <w:rPr>
-                <w:rFonts w:hint="cs"/>
-                <w:noProof/>
-                <w:webHidden/>
-                <w:rtl/>
-              </w:rPr>
-              <w:t>...</w:t>
-            </w:r>
-            <w:r>
-              <w:rPr>
-                <w:noProof/>
                 <w:webHidden/>
               </w:rPr>
               <w:tab/>
             </w:r>
+            <w:bookmarkStart w:id="3" w:name="_GoBack"/>
+            <w:bookmarkEnd w:id="3"/>
             <w:r>
               <w:rPr>
                 <w:rStyle w:val="Hyperlink"/>
-                <w:noProof/>
                 <w:rtl/>
               </w:rPr>
               <w:fldChar w:fldCharType="begin"/>
             </w:r>
             <w:r>
               <w:rPr>
-                <w:noProof/>
                 <w:webHidden/>
               </w:rPr>
-              <w:instrText xml:space="preserve"> PAGEREF _Toc530835932 \h </w:instrText>
+              <w:instrText xml:space="preserve"> PAGEREF _Toc530945506 \h </w:instrText>
             </w:r>
             <w:r>
               <w:rPr>
                 <w:rStyle w:val="Hyperlink"/>
-                <w:noProof/>
                 <w:rtl/>
               </w:rPr>
             </w:r>
             <w:r>
               <w:rPr>
                 <w:rStyle w:val="Hyperlink"/>
-                <w:noProof/>
                 <w:rtl/>
               </w:rPr>
               <w:fldChar w:fldCharType="separate"/>
             </w:r>
             <w:r>
               <w:rPr>
-                <w:noProof/>
                 <w:webHidden/>
               </w:rPr>
-              <w:t>8</w:t>
+              <w:t>9</w:t>
             </w:r>
             <w:r>
               <w:rPr>
                 <w:rStyle w:val="Hyperlink"/>
-                <w:noProof/>
                 <w:rtl/>
               </w:rPr>
               <w:fldChar w:fldCharType="end"/>
@@ -1161,20 +1016,17 @@
             <w:pStyle w:val="TOC1"/>
             <w:rPr>
               <w:rFonts w:eastAsiaTheme="minorEastAsia"/>
-              <w:noProof/>
             </w:rPr>
           </w:pPr>
-          <w:hyperlink w:anchor="_Toc530835933" w:history="1">
+          <w:hyperlink w:anchor="_Toc530945507" w:history="1">
             <w:r>
               <w:rPr>
                 <w:rStyle w:val="Hyperlink"/>
-                <w:noProof/>
               </w:rPr>
               <w:t>Photo Analyzation</w:t>
             </w:r>
             <w:r>
               <w:rPr>
-                <w:noProof/>
                 <w:webHidden/>
               </w:rPr>
               <w:tab/>
@@ -1182,44 +1034,38 @@
             <w:r>
               <w:rPr>
                 <w:rStyle w:val="Hyperlink"/>
-                <w:noProof/>
                 <w:rtl/>
               </w:rPr>
               <w:fldChar w:fldCharType="begin"/>
             </w:r>
             <w:r>
               <w:rPr>
-                <w:noProof/>
                 <w:webHidden/>
               </w:rPr>
-              <w:instrText xml:space="preserve"> PAGEREF _Toc530835933 \h </w:instrText>
+              <w:instrText xml:space="preserve"> PAGEREF _Toc530945507 \h </w:instrText>
             </w:r>
             <w:r>
               <w:rPr>
                 <w:rStyle w:val="Hyperlink"/>
-                <w:noProof/>
                 <w:rtl/>
               </w:rPr>
             </w:r>
             <w:r>
               <w:rPr>
                 <w:rStyle w:val="Hyperlink"/>
-                <w:noProof/>
                 <w:rtl/>
               </w:rPr>
               <w:fldChar w:fldCharType="separate"/>
             </w:r>
             <w:r>
               <w:rPr>
-                <w:noProof/>
                 <w:webHidden/>
               </w:rPr>
-              <w:t>9</w:t>
+              <w:t>10</w:t>
             </w:r>
             <w:r>
               <w:rPr>
                 <w:rStyle w:val="Hyperlink"/>
-                <w:noProof/>
                 <w:rtl/>
               </w:rPr>
               <w:fldChar w:fldCharType="end"/>
@@ -1231,62 +1077,53 @@
             <w:pStyle w:val="TOC1"/>
             <w:rPr>
               <w:rFonts w:eastAsiaTheme="minorEastAsia"/>
-              <w:noProof/>
             </w:rPr>
           </w:pPr>
-          <w:hyperlink w:anchor="_Toc530835934" w:history="1">
+          <w:hyperlink w:anchor="_Toc530945508" w:history="1">
             <w:r>
               <w:rPr>
                 <w:rStyle w:val="Hyperlink"/>
-                <w:noProof/>
               </w:rPr>
               <w:t xml:space="preserve">Photo Recognition Flow: Server </w:t>
             </w:r>
             <w:r>
               <w:rPr>
                 <w:rStyle w:val="Hyperlink"/>
-                <w:noProof/>
               </w:rPr>
               <w:sym w:font="Wingdings" w:char="F0E0"/>
             </w:r>
             <w:r>
               <w:rPr>
                 <w:rStyle w:val="Hyperlink"/>
-                <w:noProof/>
               </w:rPr>
               <w:t xml:space="preserve"> AWS </w:t>
             </w:r>
             <w:r>
               <w:rPr>
                 <w:rStyle w:val="Hyperlink"/>
-                <w:noProof/>
               </w:rPr>
               <w:sym w:font="Wingdings" w:char="F0E0"/>
             </w:r>
             <w:r>
               <w:rPr>
                 <w:rStyle w:val="Hyperlink"/>
-                <w:noProof/>
               </w:rPr>
               <w:t xml:space="preserve"> Server </w:t>
             </w:r>
             <w:r>
               <w:rPr>
                 <w:rStyle w:val="Hyperlink"/>
-                <w:noProof/>
               </w:rPr>
               <w:sym w:font="Wingdings" w:char="F0E0"/>
             </w:r>
             <w:r>
               <w:rPr>
                 <w:rStyle w:val="Hyperlink"/>
-                <w:noProof/>
               </w:rPr>
               <w:t xml:space="preserve"> FB</w:t>
             </w:r>
             <w:r>
               <w:rPr>
-                <w:noProof/>
                 <w:webHidden/>
               </w:rPr>
               <w:tab/>
@@ -1294,44 +1131,38 @@
             <w:r>
               <w:rPr>
                 <w:rStyle w:val="Hyperlink"/>
-                <w:noProof/>
                 <w:rtl/>
               </w:rPr>
               <w:fldChar w:fldCharType="begin"/>
             </w:r>
             <w:r>
               <w:rPr>
-                <w:noProof/>
                 <w:webHidden/>
               </w:rPr>
-              <w:instrText xml:space="preserve"> PAGEREF _Toc530835934 \h </w:instrText>
+              <w:instrText xml:space="preserve"> PAGEREF _Toc530945508 \h </w:instrText>
             </w:r>
             <w:r>
               <w:rPr>
                 <w:rStyle w:val="Hyperlink"/>
-                <w:noProof/>
                 <w:rtl/>
               </w:rPr>
             </w:r>
             <w:r>
               <w:rPr>
                 <w:rStyle w:val="Hyperlink"/>
-                <w:noProof/>
                 <w:rtl/>
               </w:rPr>
               <w:fldChar w:fldCharType="separate"/>
             </w:r>
             <w:r>
               <w:rPr>
-                <w:noProof/>
                 <w:webHidden/>
               </w:rPr>
-              <w:t>10</w:t>
+              <w:t>11</w:t>
             </w:r>
             <w:r>
               <w:rPr>
                 <w:rStyle w:val="Hyperlink"/>
-                <w:noProof/>
                 <w:rtl/>
               </w:rPr>
               <w:fldChar w:fldCharType="end"/>
@@ -1346,14 +1177,12 @@
             </w:tabs>
             <w:rPr>
               <w:rFonts w:eastAsiaTheme="minorEastAsia"/>
-              <w:noProof/>
             </w:rPr>
           </w:pPr>
-          <w:hyperlink w:anchor="_Toc530835935" w:history="1">
+          <w:hyperlink w:anchor="_Toc530945509" w:history="1">
             <w:r>
               <w:rPr>
                 <w:rStyle w:val="Hyperlink"/>
-                <w:noProof/>
                 <w:rtl/>
               </w:rPr>
               <w:t>5.</w:t>
@@ -1361,39 +1190,18 @@
             <w:r>
               <w:rPr>
                 <w:rFonts w:eastAsiaTheme="minorEastAsia"/>
-                <w:noProof/>
               </w:rPr>
               <w:tab/>
             </w:r>
             <w:r>
               <w:rPr>
                 <w:rStyle w:val="Hyperlink"/>
-                <w:rFonts w:hint="eastAsia"/>
-                <w:noProof/>
                 <w:rtl/>
               </w:rPr>
-              <w:t>אכיטקטורה</w:t>
+              <w:t>אכיטקטורה ומימוש</w:t>
             </w:r>
             <w:r>
               <w:rPr>
-                <w:rStyle w:val="Hyperlink"/>
-                <w:noProof/>
-                <w:rtl/>
-              </w:rPr>
-              <w:t xml:space="preserve"> </w:t>
-            </w:r>
-            <w:r>
-              <w:rPr>
-                <w:rStyle w:val="Hyperlink"/>
-                <w:rFonts w:hint="eastAsia"/>
-                <w:noProof/>
-                <w:rtl/>
-              </w:rPr>
-              <w:t>ומימוש</w:t>
-            </w:r>
-            <w:r>
-              <w:rPr>
-                <w:noProof/>
                 <w:webHidden/>
               </w:rPr>
               <w:tab/>
@@ -1401,44 +1209,38 @@
             <w:r>
               <w:rPr>
                 <w:rStyle w:val="Hyperlink"/>
-                <w:noProof/>
                 <w:rtl/>
               </w:rPr>
               <w:fldChar w:fldCharType="begin"/>
             </w:r>
             <w:r>
               <w:rPr>
-                <w:noProof/>
                 <w:webHidden/>
               </w:rPr>
-              <w:instrText xml:space="preserve"> PAGEREF _Toc530835935 \h </w:instrText>
+              <w:instrText xml:space="preserve"> PAGEREF _Toc530945509 \h </w:instrText>
             </w:r>
             <w:r>
               <w:rPr>
                 <w:rStyle w:val="Hyperlink"/>
-                <w:noProof/>
                 <w:rtl/>
               </w:rPr>
             </w:r>
             <w:r>
               <w:rPr>
                 <w:rStyle w:val="Hyperlink"/>
-                <w:noProof/>
                 <w:rtl/>
               </w:rPr>
               <w:fldChar w:fldCharType="separate"/>
             </w:r>
             <w:r>
               <w:rPr>
-                <w:noProof/>
                 <w:webHidden/>
               </w:rPr>
-              <w:t>11</w:t>
+              <w:t>12</w:t>
             </w:r>
             <w:r>
               <w:rPr>
                 <w:rStyle w:val="Hyperlink"/>
-                <w:noProof/>
                 <w:rtl/>
               </w:rPr>
               <w:fldChar w:fldCharType="end"/>
@@ -1450,47 +1252,18 @@
             <w:pStyle w:val="TOC1"/>
             <w:rPr>
               <w:rFonts w:eastAsiaTheme="minorEastAsia"/>
-              <w:noProof/>
             </w:rPr>
           </w:pPr>
-          <w:hyperlink w:anchor="_Toc530835936" w:history="1">
+          <w:hyperlink w:anchor="_Toc530945510" w:history="1">
             <w:r>
               <w:rPr>
                 <w:rStyle w:val="Hyperlink"/>
-                <w:rFonts w:hint="eastAsia"/>
-                <w:noProof/>
                 <w:rtl/>
               </w:rPr>
-              <w:t>צד</w:t>
+              <w:t>צד לקוח:</w:t>
             </w:r>
             <w:r>
               <w:rPr>
-                <w:rStyle w:val="Hyperlink"/>
-                <w:noProof/>
-                <w:rtl/>
-              </w:rPr>
-              <w:t xml:space="preserve"> </w:t>
-            </w:r>
-            <w:r>
-              <w:rPr>
-                <w:rStyle w:val="Hyperlink"/>
-                <w:rFonts w:hint="eastAsia"/>
-                <w:noProof/>
-                <w:rtl/>
-              </w:rPr>
-              <w:t>לקוח</w:t>
-            </w:r>
-            <w:r>
-              <w:rPr>
-                <w:rStyle w:val="Hyperlink"/>
-                <w:noProof/>
-                <w:rtl/>
-              </w:rPr>
-              <w:t>:</w:t>
-            </w:r>
-            <w:r>
-              <w:rPr>
-                <w:noProof/>
                 <w:webHidden/>
               </w:rPr>
               <w:tab/>
@@ -1498,44 +1271,38 @@
             <w:r>
               <w:rPr>
                 <w:rStyle w:val="Hyperlink"/>
-                <w:noProof/>
                 <w:rtl/>
               </w:rPr>
               <w:fldChar w:fldCharType="begin"/>
             </w:r>
             <w:r>
               <w:rPr>
-                <w:noProof/>
                 <w:webHidden/>
               </w:rPr>
-              <w:instrText xml:space="preserve"> PAGEREF _Toc530835936 \h </w:instrText>
+              <w:instrText xml:space="preserve"> PAGEREF _Toc530945510 \h </w:instrText>
             </w:r>
             <w:r>
               <w:rPr>
                 <w:rStyle w:val="Hyperlink"/>
-                <w:noProof/>
                 <w:rtl/>
               </w:rPr>
             </w:r>
             <w:r>
               <w:rPr>
                 <w:rStyle w:val="Hyperlink"/>
-                <w:noProof/>
                 <w:rtl/>
               </w:rPr>
               <w:fldChar w:fldCharType="separate"/>
             </w:r>
             <w:r>
               <w:rPr>
-                <w:noProof/>
                 <w:webHidden/>
               </w:rPr>
-              <w:t>11</w:t>
+              <w:t>12</w:t>
             </w:r>
             <w:r>
               <w:rPr>
                 <w:rStyle w:val="Hyperlink"/>
-                <w:noProof/>
                 <w:rtl/>
               </w:rPr>
               <w:fldChar w:fldCharType="end"/>
@@ -1547,47 +1314,18 @@
             <w:pStyle w:val="TOC1"/>
             <w:rPr>
               <w:rFonts w:eastAsiaTheme="minorEastAsia"/>
-              <w:noProof/>
             </w:rPr>
           </w:pPr>
-          <w:hyperlink w:anchor="_Toc530835937" w:history="1">
+          <w:hyperlink w:anchor="_Toc530945511" w:history="1">
             <w:r>
               <w:rPr>
                 <w:rStyle w:val="Hyperlink"/>
-                <w:rFonts w:hint="eastAsia"/>
-                <w:noProof/>
                 <w:rtl/>
               </w:rPr>
-              <w:t>צד</w:t>
+              <w:t>צד שרת:</w:t>
             </w:r>
             <w:r>
               <w:rPr>
-                <w:rStyle w:val="Hyperlink"/>
-                <w:noProof/>
-                <w:rtl/>
-              </w:rPr>
-              <w:t xml:space="preserve"> </w:t>
-            </w:r>
-            <w:r>
-              <w:rPr>
-                <w:rStyle w:val="Hyperlink"/>
-                <w:rFonts w:hint="eastAsia"/>
-                <w:noProof/>
-                <w:rtl/>
-              </w:rPr>
-              <w:t>שרת</w:t>
-            </w:r>
-            <w:r>
-              <w:rPr>
-                <w:rStyle w:val="Hyperlink"/>
-                <w:noProof/>
-                <w:rtl/>
-              </w:rPr>
-              <w:t>:</w:t>
-            </w:r>
-            <w:r>
-              <w:rPr>
-                <w:noProof/>
                 <w:webHidden/>
               </w:rPr>
               <w:tab/>
@@ -1595,44 +1333,38 @@
             <w:r>
               <w:rPr>
                 <w:rStyle w:val="Hyperlink"/>
-                <w:noProof/>
                 <w:rtl/>
               </w:rPr>
               <w:fldChar w:fldCharType="begin"/>
             </w:r>
             <w:r>
               <w:rPr>
-                <w:noProof/>
                 <w:webHidden/>
               </w:rPr>
-              <w:instrText xml:space="preserve"> PAGEREF _Toc530835937 \h </w:instrText>
+              <w:instrText xml:space="preserve"> PAGEREF _Toc530945511 \h </w:instrText>
             </w:r>
             <w:r>
               <w:rPr>
                 <w:rStyle w:val="Hyperlink"/>
-                <w:noProof/>
                 <w:rtl/>
               </w:rPr>
             </w:r>
             <w:r>
               <w:rPr>
                 <w:rStyle w:val="Hyperlink"/>
-                <w:noProof/>
                 <w:rtl/>
               </w:rPr>
               <w:fldChar w:fldCharType="separate"/>
             </w:r>
             <w:r>
               <w:rPr>
-                <w:noProof/>
                 <w:webHidden/>
               </w:rPr>
-              <w:t>16</w:t>
+              <w:t>17</w:t>
             </w:r>
             <w:r>
               <w:rPr>
                 <w:rStyle w:val="Hyperlink"/>
-                <w:noProof/>
                 <w:rtl/>
               </w:rPr>
               <w:fldChar w:fldCharType="end"/>
@@ -1644,14 +1376,12 @@
             <w:pStyle w:val="TOC1"/>
             <w:rPr>
               <w:rFonts w:eastAsiaTheme="minorEastAsia"/>
-              <w:noProof/>
             </w:rPr>
           </w:pPr>
-          <w:hyperlink w:anchor="_Toc530835938" w:history="1">
+          <w:hyperlink w:anchor="_Toc530945512" w:history="1">
             <w:r>
               <w:rPr>
                 <w:rStyle w:val="Hyperlink"/>
-                <w:noProof/>
                 <w:rtl/>
               </w:rPr>
               <w:t>6.</w:t>
@@ -1659,22 +1389,18 @@
             <w:r>
               <w:rPr>
                 <w:rFonts w:eastAsiaTheme="minorEastAsia"/>
-                <w:noProof/>
               </w:rPr>
               <w:tab/>
             </w:r>
             <w:r>
               <w:rPr>
                 <w:rStyle w:val="Hyperlink"/>
-                <w:rFonts w:hint="eastAsia"/>
-                <w:noProof/>
                 <w:rtl/>
               </w:rPr>
               <w:t>סיכום</w:t>
             </w:r>
             <w:r>
               <w:rPr>
-                <w:noProof/>
                 <w:webHidden/>
               </w:rPr>
               <w:tab/>
@@ -1682,44 +1408,38 @@
             <w:r>
               <w:rPr>
                 <w:rStyle w:val="Hyperlink"/>
-                <w:noProof/>
                 <w:rtl/>
               </w:rPr>
               <w:fldChar w:fldCharType="begin"/>
             </w:r>
             <w:r>
               <w:rPr>
-                <w:noProof/>
                 <w:webHidden/>
               </w:rPr>
-              <w:instrText xml:space="preserve"> PAGEREF _Toc530835938 \h </w:instrText>
+              <w:instrText xml:space="preserve"> PAGEREF _Toc530945512 \h </w:instrText>
             </w:r>
             <w:r>
               <w:rPr>
                 <w:rStyle w:val="Hyperlink"/>
-                <w:noProof/>
                 <w:rtl/>
               </w:rPr>
             </w:r>
             <w:r>
               <w:rPr>
                 <w:rStyle w:val="Hyperlink"/>
-                <w:noProof/>
                 <w:rtl/>
               </w:rPr>
               <w:fldChar w:fldCharType="separate"/>
             </w:r>
             <w:r>
               <w:rPr>
-                <w:noProof/>
                 <w:webHidden/>
               </w:rPr>
-              <w:t>25</w:t>
+              <w:t>26</w:t>
             </w:r>
             <w:r>
               <w:rPr>
                 <w:rStyle w:val="Hyperlink"/>
-                <w:noProof/>
                 <w:rtl/>
               </w:rPr>
               <w:fldChar w:fldCharType="end"/>
@@ -1731,14 +1451,12 @@
             <w:pStyle w:val="TOC1"/>
             <w:rPr>
               <w:rFonts w:eastAsiaTheme="minorEastAsia"/>
-              <w:noProof/>
             </w:rPr>
           </w:pPr>
-          <w:hyperlink w:anchor="_Toc530835939" w:history="1">
+          <w:hyperlink w:anchor="_Toc530945513" w:history="1">
             <w:r>
               <w:rPr>
                 <w:rStyle w:val="Hyperlink"/>
-                <w:noProof/>
                 <w:rtl/>
               </w:rPr>
               <w:t>7.</w:t>
@@ -1746,20 +1464,17 @@
             <w:r>
               <w:rPr>
                 <w:rFonts w:eastAsiaTheme="minorEastAsia"/>
-                <w:noProof/>
               </w:rPr>
               <w:tab/>
             </w:r>
             <w:r>
               <w:rPr>
                 <w:rStyle w:val="Hyperlink"/>
-                <w:noProof/>
               </w:rPr>
               <w:t>Requirements</w:t>
             </w:r>
             <w:r>
               <w:rPr>
-                <w:noProof/>
                 <w:webHidden/>
               </w:rPr>
               <w:tab/>
@@ -1767,44 +1482,38 @@
             <w:r>
               <w:rPr>
                 <w:rStyle w:val="Hyperlink"/>
-                <w:noProof/>
                 <w:rtl/>
               </w:rPr>
               <w:fldChar w:fldCharType="begin"/>
             </w:r>
             <w:r>
               <w:rPr>
-                <w:noProof/>
                 <w:webHidden/>
               </w:rPr>
-              <w:instrText xml:space="preserve"> PAGEREF _Toc530835939 \h </w:instrText>
+              <w:instrText xml:space="preserve"> PAGEREF _Toc530945513 \h </w:instrText>
             </w:r>
             <w:r>
               <w:rPr>
                 <w:rStyle w:val="Hyperlink"/>
-                <w:noProof/>
                 <w:rtl/>
               </w:rPr>
             </w:r>
             <w:r>
               <w:rPr>
                 <w:rStyle w:val="Hyperlink"/>
-                <w:noProof/>
                 <w:rtl/>
               </w:rPr>
               <w:fldChar w:fldCharType="separate"/>
             </w:r>
             <w:r>
               <w:rPr>
-                <w:noProof/>
                 <w:webHidden/>
               </w:rPr>
-              <w:t>26</w:t>
+              <w:t>27</w:t>
             </w:r>
             <w:r>
               <w:rPr>
                 <w:rStyle w:val="Hyperlink"/>
-                <w:noProof/>
                 <w:rtl/>
               </w:rPr>
               <w:fldChar w:fldCharType="end"/>
@@ -1816,14 +1525,12 @@
             <w:pStyle w:val="TOC1"/>
             <w:rPr>
               <w:rFonts w:eastAsiaTheme="minorEastAsia"/>
-              <w:noProof/>
             </w:rPr>
           </w:pPr>
-          <w:hyperlink w:anchor="_Toc530835940" w:history="1">
+          <w:hyperlink w:anchor="_Toc530945514" w:history="1">
             <w:r>
               <w:rPr>
                 <w:rStyle w:val="Hyperlink"/>
-                <w:noProof/>
                 <w:rtl/>
               </w:rPr>
               <w:t>8.</w:t>
@@ -1831,22 +1538,18 @@
             <w:r>
               <w:rPr>
                 <w:rFonts w:eastAsiaTheme="minorEastAsia"/>
-                <w:noProof/>
               </w:rPr>
               <w:tab/>
             </w:r>
             <w:r>
               <w:rPr>
                 <w:rStyle w:val="Hyperlink"/>
-                <w:rFonts w:hint="eastAsia"/>
-                <w:noProof/>
                 <w:rtl/>
               </w:rPr>
               <w:t>נספחים</w:t>
             </w:r>
             <w:r>
               <w:rPr>
-                <w:noProof/>
                 <w:webHidden/>
               </w:rPr>
               <w:tab/>
@@ -1854,44 +1557,189 @@
             <w:r>
               <w:rPr>
                 <w:rStyle w:val="Hyperlink"/>
-                <w:noProof/>
                 <w:rtl/>
               </w:rPr>
               <w:fldChar w:fldCharType="begin"/>
             </w:r>
             <w:r>
               <w:rPr>
-                <w:noProof/>
                 <w:webHidden/>
               </w:rPr>
-              <w:instrText xml:space="preserve"> PAGEREF _Toc530835940 \h </w:instrText>
+              <w:instrText xml:space="preserve"> PAGEREF _Toc530945514 \h </w:instrText>
             </w:r>
             <w:r>
               <w:rPr>
                 <w:rStyle w:val="Hyperlink"/>
-                <w:noProof/>
                 <w:rtl/>
               </w:rPr>
             </w:r>
             <w:r>
               <w:rPr>
                 <w:rStyle w:val="Hyperlink"/>
-                <w:noProof/>
                 <w:rtl/>
               </w:rPr>
               <w:fldChar w:fldCharType="separate"/>
             </w:r>
             <w:r>
               <w:rPr>
-                <w:noProof/>
                 <w:webHidden/>
               </w:rPr>
-              <w:t>27</w:t>
+              <w:t>28</w:t>
             </w:r>
             <w:r>
               <w:rPr>
                 <w:rStyle w:val="Hyperlink"/>
-                <w:noProof/>
+                <w:rtl/>
+              </w:rPr>
+              <w:fldChar w:fldCharType="end"/>
+            </w:r>
+          </w:hyperlink>
+        </w:p>
+        <w:p>
+          <w:pPr>
+            <w:pStyle w:val="TOC1"/>
+            <w:rPr>
+              <w:rFonts w:eastAsiaTheme="minorEastAsia"/>
+            </w:rPr>
+          </w:pPr>
+          <w:hyperlink w:anchor="_Toc530945515" w:history="1">
+            <w:r>
+              <w:rPr>
+                <w:rStyle w:val="Hyperlink"/>
+                <w:rtl/>
+              </w:rPr>
+              <w:t>קישור לפרוייקט ב</w:t>
+            </w:r>
+            <w:r>
+              <w:rPr>
+                <w:rStyle w:val="Hyperlink"/>
+              </w:rPr>
+              <w:t>GitHub</w:t>
+            </w:r>
+            <w:r>
+              <w:rPr>
+                <w:rStyle w:val="Hyperlink"/>
+                <w:rtl/>
+              </w:rPr>
+              <w:t>:</w:t>
+            </w:r>
+            <w:r>
+              <w:rPr>
+                <w:webHidden/>
+              </w:rPr>
+              <w:tab/>
+            </w:r>
+            <w:r>
+              <w:rPr>
+                <w:rStyle w:val="Hyperlink"/>
+                <w:rtl/>
+              </w:rPr>
+              <w:fldChar w:fldCharType="begin"/>
+            </w:r>
+            <w:r>
+              <w:rPr>
+                <w:webHidden/>
+              </w:rPr>
+              <w:instrText xml:space="preserve"> PAGEREF _Toc530945515 \h </w:instrText>
+            </w:r>
+            <w:r>
+              <w:rPr>
+                <w:rStyle w:val="Hyperlink"/>
+                <w:rtl/>
+              </w:rPr>
+            </w:r>
+            <w:r>
+              <w:rPr>
+                <w:rStyle w:val="Hyperlink"/>
+                <w:rtl/>
+              </w:rPr>
+              <w:fldChar w:fldCharType="separate"/>
+            </w:r>
+            <w:r>
+              <w:rPr>
+                <w:webHidden/>
+              </w:rPr>
+              <w:t>28</w:t>
+            </w:r>
+            <w:r>
+              <w:rPr>
+                <w:rStyle w:val="Hyperlink"/>
+                <w:rtl/>
+              </w:rPr>
+              <w:fldChar w:fldCharType="end"/>
+            </w:r>
+          </w:hyperlink>
+        </w:p>
+        <w:p>
+          <w:pPr>
+            <w:pStyle w:val="TOC1"/>
+            <w:rPr>
+              <w:rFonts w:eastAsiaTheme="minorEastAsia"/>
+            </w:rPr>
+          </w:pPr>
+          <w:hyperlink w:anchor="_Toc530945516" w:history="1">
+            <w:r>
+              <w:rPr>
+                <w:rStyle w:val="Hyperlink"/>
+              </w:rPr>
+              <w:t>JSON</w:t>
+            </w:r>
+            <w:r>
+              <w:rPr>
+                <w:rStyle w:val="Hyperlink"/>
+                <w:rtl/>
+              </w:rPr>
+              <w:t>:</w:t>
+            </w:r>
+            <w:r>
+              <w:rPr>
+                <w:rStyle w:val="Hyperlink"/>
+                <w:rFonts w:hint="cs"/>
+                <w:rtl/>
+              </w:rPr>
+              <w:t xml:space="preserve">   </w:t>
+            </w:r>
+            <w:r>
+              <w:rPr>
+                <w:webHidden/>
+              </w:rPr>
+              <w:tab/>
+            </w:r>
+            <w:r>
+              <w:rPr>
+                <w:rStyle w:val="Hyperlink"/>
+                <w:rtl/>
+              </w:rPr>
+              <w:fldChar w:fldCharType="begin"/>
+            </w:r>
+            <w:r>
+              <w:rPr>
+                <w:webHidden/>
+              </w:rPr>
+              <w:instrText xml:space="preserve"> PAGEREF _Toc530945516 \h </w:instrText>
+            </w:r>
+            <w:r>
+              <w:rPr>
+                <w:rStyle w:val="Hyperlink"/>
+                <w:rtl/>
+              </w:rPr>
+            </w:r>
+            <w:r>
+              <w:rPr>
+                <w:rStyle w:val="Hyperlink"/>
+                <w:rtl/>
+              </w:rPr>
+              <w:fldChar w:fldCharType="separate"/>
+            </w:r>
+            <w:r>
+              <w:rPr>
+                <w:webHidden/>
+              </w:rPr>
+              <w:t>28</w:t>
+            </w:r>
+            <w:r>
+              <w:rPr>
+                <w:rStyle w:val="Hyperlink"/>
                 <w:rtl/>
               </w:rPr>
               <w:fldChar w:fldCharType="end"/>
@@ -1957,7 +1805,7 @@
           <w:rtl/>
         </w:rPr>
       </w:pPr>
-      <w:bookmarkStart w:id="3" w:name="_Toc530835924"/>
+      <w:bookmarkStart w:id="4" w:name="_Toc530945498"/>
       <w:r>
         <w:rPr>
           <w:rFonts w:hint="cs"/>
@@ -1965,7 +1813,7 @@
         </w:rPr>
         <w:t>מבוא</w:t>
       </w:r>
-      <w:bookmarkEnd w:id="3"/>
+      <w:bookmarkEnd w:id="4"/>
     </w:p>
     <w:p>
       <w:pPr>
@@ -2259,7 +2107,7 @@
           <w:rtl/>
         </w:rPr>
       </w:pPr>
-      <w:bookmarkStart w:id="4" w:name="_Toc530835925"/>
+      <w:bookmarkStart w:id="5" w:name="_Toc530945499"/>
       <w:r>
         <w:rPr>
           <w:rFonts w:hint="cs"/>
@@ -2268,7 +2116,7 @@
         <w:lastRenderedPageBreak/>
         <w:t>אתגרים בפיתוח אפליקציה חכמה</w:t>
       </w:r>
-      <w:bookmarkEnd w:id="4"/>
+      <w:bookmarkEnd w:id="5"/>
     </w:p>
     <w:p>
       <w:pPr>
@@ -4241,6 +4089,123 @@
     <w:p>
       <w:pPr>
         <w:pStyle w:val="a0"/>
+        <w:numPr>
+          <w:ilvl w:val="0"/>
+          <w:numId w:val="5"/>
+        </w:numPr>
+        <w:bidi/>
+        <w:ind w:left="0"/>
+      </w:pPr>
+      <w:r>
+        <w:rPr>
+          <w:rFonts w:hint="cs"/>
+          <w:rtl/>
+        </w:rPr>
+        <w:t>אתגר שצץ לאורך הפרוייקט ומתקשר ל</w:t>
+      </w:r>
+      <w:r>
+        <w:rPr>
+          <w:rFonts w:hint="cs"/>
+        </w:rPr>
+        <w:t>API</w:t>
+      </w:r>
+      <w:r>
+        <w:rPr>
+          <w:rFonts w:hint="cs"/>
+          <w:rtl/>
+        </w:rPr>
+        <w:t xml:space="preserve"> של פייסבוק, הינו אופן הצגת המידע. תחילה הצגנו דף של פייסבוק, וניתן היה לגלול בין דפים בעזרת תנועות ידיים לצדדים. אך הסתבר שלא ניתן לגלול את העמוד למעלה ולמטה עם תנועות ידיים (או בכלל מהקוד), פייסבוק לא חושפים את החלקים הפנימיים של ה</w:t>
+      </w:r>
+      <w:r>
+        <w:rPr>
+          <w:rFonts w:hint="cs"/>
+        </w:rPr>
+        <w:t>PLUGIN</w:t>
+      </w:r>
+      <w:r>
+        <w:rPr>
+          <w:rFonts w:hint="cs"/>
+          <w:rtl/>
+        </w:rPr>
+        <w:t xml:space="preserve"> שלהם לשינוי ע"י קוד.</w:t>
+      </w:r>
+    </w:p>
+    <w:p>
+      <w:pPr>
+        <w:pStyle w:val="a0"/>
+        <w:bidi/>
+        <w:rPr>
+          <w:rtl/>
+        </w:rPr>
+      </w:pPr>
+      <w:r>
+        <w:rPr>
+          <w:rFonts w:hint="cs"/>
+          <w:rtl/>
+        </w:rPr>
+        <w:t>לאחר מחשבה הוחלט לבצע "פתרון</w:t>
+      </w:r>
+      <w:r>
+        <w:rPr>
+          <w:rFonts w:hint="cs"/>
+          <w:rtl/>
+        </w:rPr>
+        <w:t xml:space="preserve"> </w:t>
+      </w:r>
+      <w:r>
+        <w:rPr>
+          <w:rFonts w:hint="cs"/>
+          <w:rtl/>
+        </w:rPr>
+        <w:t>מקורי", במקום להציג את דף הפייסבוק, נציג פוסט אחד בלבד בכל פעם, ועם תנועות ידיים מעלה ומטה, נגלול בין פוסטים של אותו עמוד.</w:t>
+      </w:r>
+    </w:p>
+    <w:p>
+      <w:pPr>
+        <w:pStyle w:val="a0"/>
+        <w:bidi/>
+        <w:rPr>
+          <w:rtl/>
+        </w:rPr>
+      </w:pPr>
+      <w:r>
+        <w:rPr>
+          <w:rFonts w:hint="cs"/>
+          <w:rtl/>
+        </w:rPr>
+        <w:t>פתרון זה עבד ללא קושי, מלבד העובדה שהיה צורך לבצע פארסינג גם לעמוד פייסבוק אהוב (בנוסף לפארסינג לכלל העמודים האהובים של המשתמש) כדי למצוא לינקים לפוסטים.</w:t>
+      </w:r>
+    </w:p>
+    <w:p>
+      <w:pPr>
+        <w:pStyle w:val="a0"/>
+        <w:bidi/>
+        <w:rPr>
+          <w:rtl/>
+        </w:rPr>
+      </w:pPr>
+    </w:p>
+    <w:p>
+      <w:pPr>
+        <w:pStyle w:val="a0"/>
+        <w:bidi/>
+        <w:rPr>
+          <w:rtl/>
+        </w:rPr>
+      </w:pPr>
+    </w:p>
+    <w:p>
+      <w:pPr>
+        <w:pStyle w:val="a0"/>
+        <w:bidi/>
+        <w:rPr>
+          <w:rtl/>
+        </w:rPr>
+      </w:pPr>
+    </w:p>
+    <w:p>
+      <w:pPr>
+        <w:pStyle w:val="a0"/>
         <w:bidi/>
         <w:rPr>
           <w:rtl/>
@@ -4666,76 +4631,58 @@
           <w:rFonts w:hint="cs"/>
           <w:rtl/>
         </w:rPr>
-        <w:t>אתגר</w:t>
-      </w:r>
-      <w:r>
-        <w:rPr>
-          <w:rFonts w:hint="cs"/>
-          <w:rtl/>
-        </w:rPr>
-        <w:t xml:space="preserve"> אחרון</w:t>
-      </w:r>
-      <w:r>
-        <w:rPr>
-          <w:rFonts w:hint="cs"/>
-          <w:rtl/>
-        </w:rPr>
-        <w:t xml:space="preserve"> </w:t>
-      </w:r>
-      <w:r>
-        <w:rPr>
-          <w:rFonts w:hint="cs"/>
-          <w:rtl/>
-        </w:rPr>
-        <w:t>א</w:t>
-      </w:r>
-      <w:r>
-        <w:rPr>
-          <w:rFonts w:hint="cs"/>
-          <w:rtl/>
-        </w:rPr>
-        <w:t>ש</w:t>
-      </w:r>
-      <w:r>
-        <w:rPr>
-          <w:rFonts w:hint="cs"/>
-          <w:rtl/>
-        </w:rPr>
-        <w:t xml:space="preserve">ר </w:t>
-      </w:r>
-      <w:r>
-        <w:rPr>
-          <w:rFonts w:hint="cs"/>
-          <w:rtl/>
-        </w:rPr>
-        <w:t xml:space="preserve">עמד לפנינו לאורך הפרוייקט היה סנכרון של תקשורת אסינכרונית בין </w:t>
-      </w:r>
-      <w:r>
-        <w:rPr>
-          <w:rFonts w:hint="cs"/>
-          <w:rtl/>
-        </w:rPr>
-        <w:t>צד לקוח וצד שרת. לדוגמה: בזמן זיהוי בפנים אין צורך לבקש זיהוי תנועות ידיים, הקריאות עלולות אפילו להפריע אחת לשנייה!</w:t>
-      </w:r>
-      <w:r>
-        <w:rPr>
-          <w:rFonts w:hint="cs"/>
-          <w:rtl/>
-        </w:rPr>
-        <w:t xml:space="preserve"> </w:t>
+        <w:t xml:space="preserve">אתגר מהירות התוכנה: כמו כל תוכנה, גם אפליקציה זו הייתה חייבת להיות </w:t>
+      </w:r>
+      <w:r>
+        <w:rPr>
+          <w:rFonts w:hint="cs"/>
+          <w:rtl/>
+        </w:rPr>
+        <w:t>בעל תגובה מהירה עבור המשתמש. ראספברי פאי איטי, גם האינטרנט לא תמיד מהיר (בייחוד בויפי), הניסיון הראשון היה לתת לדפים האהובים עם הפוסטים שלהם להטען ביחד לזיכרון ברגע שמזוהה משתשמש. היתרון של ניסיון זה היה מהירות תגובה אדירה בעת תזוזות ידיים, והחיסרון הוא שמרגע זיהוי משתמש, ועד להצגת דפים לקח כ40 שניות</w:t>
+      </w:r>
+      <w:r>
+        <w:rPr>
+          <w:rFonts w:hint="cs"/>
+          <w:rtl/>
+        </w:rPr>
+        <w:t xml:space="preserve"> (וזה תחת הנחה שלוקחים מספר מועט של עמודים ופוסטים בכל אחד)</w:t>
+      </w:r>
+      <w:r>
+        <w:rPr>
+          <w:rFonts w:hint="cs"/>
+          <w:rtl/>
+        </w:rPr>
+        <w:t>.</w:t>
       </w:r>
     </w:p>
     <w:p>
       <w:pPr>
         <w:pStyle w:val="a0"/>
         <w:bidi/>
-      </w:pPr>
-      <w:r>
-        <w:rPr>
-          <w:rFonts w:hint="cs"/>
-          <w:rtl/>
-        </w:rPr>
-        <w:t>הפתרון הוא כמובן לגרום לעבודה אסינכרונית, שלרוב יעילה יותר, לעבוד באופן סינכרוני, שלרוב איטי יותר אך יציב יותר. השתמשנו ב"מנעול" בצד לקוח, אשר עוצר שליחת תמונות מהמצלמה (וגם את העיבוד שלהן) עד שלא חזרה תשובה על תמונה קודמת.</w:t>
+        <w:rPr>
+          <w:rtl/>
+        </w:rPr>
+      </w:pPr>
+      <w:r>
+        <w:rPr>
+          <w:rFonts w:hint="cs"/>
+          <w:rtl/>
+        </w:rPr>
+        <w:t xml:space="preserve">החסרון עלה על היתרון, ולבסוף הוחלט לטעון כל פוסט בנפרד כשהמשתמש </w:t>
+      </w:r>
+      <w:r>
+        <w:rPr>
+          <w:rFonts w:hint="cs"/>
+          <w:rtl/>
+        </w:rPr>
+        <w:t>עושה גלילה</w:t>
+      </w:r>
+      <w:r>
+        <w:rPr>
+          <w:rFonts w:hint="cs"/>
+          <w:rtl/>
+        </w:rPr>
+        <w:t>.</w:t>
       </w:r>
     </w:p>
     <w:p>
@@ -4746,21 +4693,83 @@
           <w:rtl/>
         </w:rPr>
       </w:pPr>
-    </w:p>
-    <w:p>
-      <w:pPr>
-        <w:rPr>
-          <w:rFonts w:ascii="Segoe UI Semilight" w:hAnsi="Segoe UI Semilight" w:cs="Segoe UI Semilight"/>
-          <w:sz w:val="24"/>
-          <w:szCs w:val="24"/>
-          <w:rtl/>
-        </w:rPr>
-      </w:pPr>
-      <w:r>
-        <w:rPr>
-          <w:rtl/>
-        </w:rPr>
-        <w:br w:type="page"/>
+      <w:r>
+        <w:rPr>
+          <w:rFonts w:hint="cs"/>
+          <w:rtl/>
+        </w:rPr>
+        <w:lastRenderedPageBreak/>
+        <w:t>נקודה זו מתקשרת לבעיית עבודה על ראספברי פאי, מכיוון שעליו הטעינה אפילו איטית יותר. הפתרון שנלקח ע</w:t>
+      </w:r>
+      <w:r>
+        <w:rPr>
+          <w:rFonts w:hint="cs"/>
+          <w:rtl/>
+        </w:rPr>
+        <w:t>ו</w:t>
+      </w:r>
+      <w:r>
+        <w:rPr>
+          <w:rFonts w:hint="cs"/>
+          <w:rtl/>
+        </w:rPr>
+        <w:t xml:space="preserve">בד מצוין </w:t>
+      </w:r>
+      <w:r>
+        <w:rPr>
+          <w:rFonts w:hint="cs"/>
+          <w:rtl/>
+        </w:rPr>
+        <w:t xml:space="preserve">ביחד </w:t>
+      </w:r>
+      <w:r>
+        <w:rPr>
+          <w:rFonts w:hint="cs"/>
+          <w:rtl/>
+        </w:rPr>
+        <w:t>עם הנקודה האחרונה (שתגיע מיד)</w:t>
+      </w:r>
+      <w:r>
+        <w:rPr>
+          <w:rFonts w:hint="cs"/>
+          <w:rtl/>
+        </w:rPr>
+        <w:t>.</w:t>
+      </w:r>
+      <w:r>
+        <w:rPr>
+          <w:rFonts w:hint="cs"/>
+          <w:rtl/>
+        </w:rPr>
+        <w:t xml:space="preserve"> אחרי זיהוי תנועה, נשלחת הודעה לצד לקוח שהתנועה אכן זוהתה</w:t>
+      </w:r>
+      <w:r>
+        <w:rPr>
+          <w:rFonts w:hint="cs"/>
+          <w:rtl/>
+        </w:rPr>
+        <w:t xml:space="preserve">, </w:t>
+      </w:r>
+      <w:r>
+        <w:rPr>
+          <w:rFonts w:hint="cs"/>
+          <w:rtl/>
+        </w:rPr>
+        <w:t xml:space="preserve">כעת </w:t>
+      </w:r>
+      <w:r>
+        <w:rPr>
+          <w:rFonts w:hint="cs"/>
+          <w:rtl/>
+        </w:rPr>
+        <w:t xml:space="preserve">צד הלקוח יבקש מהשרת את הפוסט הבא להצגה. </w:t>
+      </w:r>
+      <w:r>
+        <w:rPr>
+          <w:rFonts w:hint="cs"/>
+          <w:rtl/>
+        </w:rPr>
+        <w:t>אם הייתה גלילה לאחד הצדדים, יהיה על השרת לבקש מפייסבוק את העמוד האהוב הבא ולפרסר אותו, ואילו אם הייתה תנועה למעלב או למטה, אזי לשרת כבר יש את הלינק, והתגובה תהיה מיידית. כך פתרנו את בעיית המהירות תגובה.</w:t>
       </w:r>
     </w:p>
     <w:p>
@@ -4774,291 +4783,12 @@
     </w:p>
     <w:p>
       <w:pPr>
-        <w:pStyle w:val="a"/>
-        <w:rPr>
-          <w:rFonts w:hint="cs"/>
-          <w:rtl/>
-        </w:rPr>
-      </w:pPr>
-      <w:bookmarkStart w:id="5" w:name="_Toc530835926"/>
-      <w:r>
-        <w:rPr>
-          <w:rFonts w:hint="cs"/>
-        </w:rPr>
-        <w:t>SDK</w:t>
-      </w:r>
-      <w:r>
-        <w:t>s &amp; APIs</w:t>
-      </w:r>
-      <w:bookmarkEnd w:id="5"/>
-    </w:p>
-    <w:p>
-      <w:pPr>
-        <w:pStyle w:val="Heading1"/>
-        <w:bidi/>
-        <w:rPr>
-          <w:rtl/>
-        </w:rPr>
-      </w:pPr>
-      <w:bookmarkStart w:id="6" w:name="_Toc530835927"/>
-      <w:proofErr w:type="spellStart"/>
-      <w:r>
-        <w:t>facebook-jssdk</w:t>
-      </w:r>
-      <w:bookmarkEnd w:id="6"/>
-      <w:proofErr w:type="spellEnd"/>
-    </w:p>
-    <w:p>
-      <w:pPr>
         <w:pStyle w:val="a0"/>
         <w:bidi/>
         <w:rPr>
           <w:rtl/>
         </w:rPr>
       </w:pPr>
-      <w:r>
-        <w:rPr>
-          <w:rFonts w:hint="cs"/>
-          <w:rtl/>
-        </w:rPr>
-        <w:t xml:space="preserve">רץ בצד לקוח ומתממשק עם </w:t>
-      </w:r>
-      <w:proofErr w:type="spellStart"/>
-      <w:r>
-        <w:t>javascript</w:t>
-      </w:r>
-      <w:proofErr w:type="spellEnd"/>
-      <w:r>
-        <w:rPr>
-          <w:rFonts w:hint="cs"/>
-          <w:rtl/>
-        </w:rPr>
-        <w:t>.</w:t>
-      </w:r>
-    </w:p>
-    <w:p>
-      <w:pPr>
-        <w:pStyle w:val="a0"/>
-        <w:bidi/>
-        <w:rPr>
-          <w:rtl/>
-        </w:rPr>
-      </w:pPr>
-      <w:r>
-        <w:rPr>
-          <w:rFonts w:hint="cs"/>
-        </w:rPr>
-        <w:t>SDK</w:t>
-      </w:r>
-      <w:r>
-        <w:rPr>
-          <w:rFonts w:hint="cs"/>
-          <w:rtl/>
-        </w:rPr>
-        <w:t xml:space="preserve"> שאנחנו מקבלים מפייסבוק, אחראי </w:t>
-      </w:r>
-      <w:r>
-        <w:rPr>
-          <w:rFonts w:hint="cs"/>
-          <w:rtl/>
-        </w:rPr>
-        <w:t xml:space="preserve">על יצירת חלון עם עמוד פייסבוק </w:t>
-      </w:r>
-      <w:r>
-        <w:rPr>
-          <w:rFonts w:hint="cs"/>
-          <w:rtl/>
-        </w:rPr>
-        <w:t xml:space="preserve">(או פוסט פייסבוק) </w:t>
-      </w:r>
-      <w:r>
-        <w:rPr>
-          <w:rFonts w:hint="cs"/>
-          <w:rtl/>
-        </w:rPr>
-        <w:t xml:space="preserve">באפליקציה שלנו, אשר מכיל </w:t>
-      </w:r>
-      <w:r>
-        <w:rPr>
-          <w:rFonts w:hint="cs"/>
-          <w:rtl/>
-        </w:rPr>
-        <w:t xml:space="preserve">את </w:t>
-      </w:r>
-      <w:r>
-        <w:rPr>
-          <w:rFonts w:hint="cs"/>
-          <w:rtl/>
-        </w:rPr>
-        <w:t xml:space="preserve">התוכן </w:t>
-      </w:r>
-      <w:r>
-        <w:rPr>
-          <w:rFonts w:hint="cs"/>
-          <w:rtl/>
-        </w:rPr>
-        <w:t>המבוקש</w:t>
-      </w:r>
-      <w:r>
-        <w:rPr>
-          <w:rFonts w:hint="cs"/>
-          <w:rtl/>
-        </w:rPr>
-        <w:t xml:space="preserve">, במקרה זה </w:t>
-      </w:r>
-      <w:r>
-        <w:rPr>
-          <w:rtl/>
-        </w:rPr>
-        <w:t>–</w:t>
-      </w:r>
-      <w:r>
-        <w:rPr>
-          <w:rFonts w:hint="cs"/>
-          <w:rtl/>
-        </w:rPr>
-        <w:t xml:space="preserve"> אחד העמודים האהובים  על המשתמש הנוכחי. נשים לב שהעמוד</w:t>
-      </w:r>
-      <w:r>
-        <w:rPr>
-          <w:rFonts w:hint="cs"/>
-          <w:rtl/>
-        </w:rPr>
-        <w:t xml:space="preserve"> או הפוסט</w:t>
-      </w:r>
-      <w:r>
-        <w:rPr>
-          <w:rFonts w:hint="cs"/>
-          <w:rtl/>
-        </w:rPr>
-        <w:t xml:space="preserve"> חייב להיות </w:t>
-      </w:r>
-      <w:r>
-        <w:rPr>
-          <w:rFonts w:hint="cs"/>
-        </w:rPr>
-        <w:t>PU</w:t>
-      </w:r>
-      <w:r>
-        <w:t>BLIC</w:t>
-      </w:r>
-      <w:r>
-        <w:rPr>
-          <w:rFonts w:hint="cs"/>
-          <w:rtl/>
-        </w:rPr>
-        <w:t>, מכיוון שאנחנו ניגשים</w:t>
-      </w:r>
-      <w:r>
-        <w:rPr>
-          <w:rFonts w:hint="cs"/>
-          <w:rtl/>
-        </w:rPr>
-        <w:t xml:space="preserve"> </w:t>
-      </w:r>
-      <w:r>
-        <w:rPr>
-          <w:rFonts w:hint="cs"/>
-          <w:rtl/>
-        </w:rPr>
-        <w:t>אליו דרך המשתמש הראשי, שייתכן ולא עשה לו לייק.</w:t>
-      </w:r>
-    </w:p>
-    <w:p>
-      <w:pPr>
-        <w:pStyle w:val="a0"/>
-        <w:bidi/>
-        <w:rPr>
-          <w:rtl/>
-        </w:rPr>
-      </w:pPr>
-    </w:p>
-    <w:p>
-      <w:pPr>
-        <w:pStyle w:val="Heading1"/>
-        <w:bidi/>
-        <w:rPr>
-          <w:rtl/>
-        </w:rPr>
-      </w:pPr>
-      <w:bookmarkStart w:id="7" w:name="_Toc530835928"/>
-      <w:r>
-        <w:t xml:space="preserve">AWS - </w:t>
-      </w:r>
-      <w:proofErr w:type="spellStart"/>
-      <w:r>
-        <w:t>Rekognition</w:t>
-      </w:r>
-      <w:bookmarkEnd w:id="7"/>
-      <w:proofErr w:type="spellEnd"/>
-    </w:p>
-    <w:p>
-      <w:pPr>
-        <w:pStyle w:val="a0"/>
-        <w:bidi/>
-        <w:rPr>
-          <w:rtl/>
-        </w:rPr>
-      </w:pPr>
-      <w:r>
-        <w:rPr>
-          <w:rFonts w:hint="cs"/>
-          <w:rtl/>
-        </w:rPr>
-        <w:t>ענן של אמאזון</w:t>
-      </w:r>
-      <w:r>
-        <w:rPr>
-          <w:rFonts w:hint="cs"/>
-          <w:rtl/>
-        </w:rPr>
-        <w:t>,</w:t>
-      </w:r>
-      <w:r>
-        <w:rPr>
-          <w:rFonts w:hint="cs"/>
-          <w:rtl/>
-        </w:rPr>
-        <w:t xml:space="preserve"> בתוכו יש </w:t>
-      </w:r>
-      <w:r>
-        <w:rPr>
-          <w:rFonts w:hint="cs"/>
-        </w:rPr>
-        <w:t>API</w:t>
-      </w:r>
-      <w:r>
-        <w:rPr>
-          <w:rFonts w:hint="cs"/>
-          <w:rtl/>
-        </w:rPr>
-        <w:t xml:space="preserve"> של שירות </w:t>
-      </w:r>
-      <w:proofErr w:type="spellStart"/>
-      <w:r>
-        <w:t>Rekognition</w:t>
-      </w:r>
-      <w:proofErr w:type="spellEnd"/>
-      <w:r>
-        <w:rPr>
-          <w:rFonts w:hint="cs"/>
-          <w:rtl/>
-        </w:rPr>
-        <w:t>. השירות הינו מאוד חזק ומספק מגוון רחב של אפשרויות זיהוי פנים וניתוח תמונה. השימוש שלנו ב</w:t>
-      </w:r>
-      <w:r>
-        <w:rPr>
-          <w:rFonts w:hint="cs"/>
-        </w:rPr>
-        <w:t>API</w:t>
-      </w:r>
-      <w:r>
-        <w:rPr>
-          <w:rFonts w:hint="cs"/>
-          <w:rtl/>
-        </w:rPr>
-        <w:t xml:space="preserve"> בוצע כך:</w:t>
-      </w:r>
     </w:p>
     <w:p>
       <w:pPr>
@@ -5068,30 +4798,21 @@
           <w:numId w:val="5"/>
         </w:numPr>
         <w:bidi/>
-      </w:pPr>
-      <w:r>
-        <w:rPr>
-          <w:rFonts w:hint="cs"/>
-          <w:rtl/>
-        </w:rPr>
-        <w:t xml:space="preserve">בשימוש הראשון של משתמש, עליו להזין את השם משתמש הייחודי שלו בפייסבוק (לא השם כפי שמופיע בעמוד, אלא </w:t>
-      </w:r>
-      <w:r>
-        <w:t>username</w:t>
-      </w:r>
-      <w:r>
-        <w:rPr>
-          <w:rFonts w:hint="cs"/>
-          <w:rtl/>
-        </w:rPr>
-        <w:t>)</w:t>
-      </w:r>
-      <w:r>
-        <w:rPr>
-          <w:rFonts w:hint="cs"/>
-          <w:rtl/>
-        </w:rPr>
-        <w:t>, וללחוץ על כפתור "משתמש חדש".</w:t>
+        <w:ind w:left="0"/>
+      </w:pPr>
+      <w:r>
+        <w:rPr>
+          <w:rFonts w:hint="cs"/>
+          <w:rtl/>
+        </w:rPr>
+        <w:t>אתגר</w:t>
+      </w:r>
+      <w:r>
+        <w:rPr>
+          <w:rFonts w:hint="cs"/>
+          <w:rtl/>
+        </w:rPr>
+        <w:t xml:space="preserve"> אחרון</w:t>
       </w:r>
       <w:r>
         <w:rPr>
@@ -5099,6 +4820,394 @@
           <w:rtl/>
         </w:rPr>
         <w:t xml:space="preserve"> </w:t>
+      </w:r>
+      <w:r>
+        <w:rPr>
+          <w:rFonts w:hint="cs"/>
+          <w:rtl/>
+        </w:rPr>
+        <w:t>א</w:t>
+      </w:r>
+      <w:r>
+        <w:rPr>
+          <w:rFonts w:hint="cs"/>
+          <w:rtl/>
+        </w:rPr>
+        <w:t>ש</w:t>
+      </w:r>
+      <w:r>
+        <w:rPr>
+          <w:rFonts w:hint="cs"/>
+          <w:rtl/>
+        </w:rPr>
+        <w:t xml:space="preserve">ר </w:t>
+      </w:r>
+      <w:r>
+        <w:rPr>
+          <w:rFonts w:hint="cs"/>
+          <w:rtl/>
+        </w:rPr>
+        <w:t xml:space="preserve">עמד לפנינו לאורך הפרוייקט היה סנכרון של תקשורת אסינכרונית בין </w:t>
+      </w:r>
+      <w:r>
+        <w:rPr>
+          <w:rFonts w:hint="cs"/>
+          <w:rtl/>
+        </w:rPr>
+        <w:t>צד לקוח וצד שרת. לדוגמה: בזמן זיהוי בפנים אין צורך לבקש זיהוי תנועות ידיים, הקריאות עלולות אפילו להפריע אחת לשנייה!</w:t>
+      </w:r>
+      <w:r>
+        <w:rPr>
+          <w:rFonts w:hint="cs"/>
+          <w:rtl/>
+        </w:rPr>
+        <w:t xml:space="preserve"> </w:t>
+      </w:r>
+    </w:p>
+    <w:p>
+      <w:pPr>
+        <w:pStyle w:val="a0"/>
+        <w:bidi/>
+        <w:rPr>
+          <w:rtl/>
+        </w:rPr>
+      </w:pPr>
+      <w:r>
+        <w:rPr>
+          <w:rFonts w:hint="cs"/>
+          <w:rtl/>
+        </w:rPr>
+        <w:t>הפתרון הוא כמובן לגרום לעבודה אסינכרונית, שלרוב יעילה יותר, לעבוד באופן סינכרוני, שלרוב איטי יותר אך יציב יותר. השתמשנו ב"מנעול" בצד לקוח, אשר עוצר שליחת תמונות מהמצלמה (וגם את העיבוד שלהן) עד שלא חזרה תשובה על תמונה קודמת.</w:t>
+      </w:r>
+    </w:p>
+    <w:p>
+      <w:pPr>
+        <w:pStyle w:val="a0"/>
+        <w:bidi/>
+        <w:rPr>
+          <w:rtl/>
+        </w:rPr>
+      </w:pPr>
+    </w:p>
+    <w:p>
+      <w:pPr>
+        <w:pStyle w:val="a0"/>
+        <w:bidi/>
+        <w:rPr>
+          <w:rtl/>
+        </w:rPr>
+      </w:pPr>
+    </w:p>
+    <w:p>
+      <w:pPr>
+        <w:rPr>
+          <w:rFonts w:ascii="Segoe UI Semilight" w:hAnsi="Segoe UI Semilight" w:cs="Segoe UI Semilight"/>
+          <w:sz w:val="24"/>
+          <w:szCs w:val="24"/>
+          <w:rtl/>
+        </w:rPr>
+      </w:pPr>
+      <w:r>
+        <w:rPr>
+          <w:rtl/>
+        </w:rPr>
+        <w:br w:type="page"/>
+      </w:r>
+    </w:p>
+    <w:p>
+      <w:pPr>
+        <w:pStyle w:val="a0"/>
+        <w:bidi/>
+        <w:rPr>
+          <w:rtl/>
+        </w:rPr>
+      </w:pPr>
+    </w:p>
+    <w:p>
+      <w:pPr>
+        <w:pStyle w:val="a"/>
+        <w:rPr>
+          <w:rtl/>
+        </w:rPr>
+      </w:pPr>
+      <w:bookmarkStart w:id="6" w:name="_Toc530945500"/>
+      <w:r>
+        <w:rPr>
+          <w:rFonts w:hint="cs"/>
+        </w:rPr>
+        <w:t>SDK</w:t>
+      </w:r>
+      <w:r>
+        <w:t>s &amp; APIs</w:t>
+      </w:r>
+      <w:bookmarkEnd w:id="6"/>
+    </w:p>
+    <w:p>
+      <w:pPr>
+        <w:pStyle w:val="Heading1"/>
+        <w:bidi/>
+        <w:rPr>
+          <w:rtl/>
+        </w:rPr>
+      </w:pPr>
+      <w:bookmarkStart w:id="7" w:name="_Toc530945501"/>
+      <w:proofErr w:type="spellStart"/>
+      <w:r>
+        <w:t>facebook-jssdk</w:t>
+      </w:r>
+      <w:bookmarkEnd w:id="7"/>
+      <w:proofErr w:type="spellEnd"/>
+    </w:p>
+    <w:p>
+      <w:pPr>
+        <w:pStyle w:val="a0"/>
+        <w:bidi/>
+        <w:rPr>
+          <w:rtl/>
+        </w:rPr>
+      </w:pPr>
+      <w:r>
+        <w:rPr>
+          <w:rFonts w:hint="cs"/>
+          <w:rtl/>
+        </w:rPr>
+        <w:t xml:space="preserve">רץ בצד לקוח ומתממשק עם </w:t>
+      </w:r>
+      <w:proofErr w:type="spellStart"/>
+      <w:r>
+        <w:t>javascript</w:t>
+      </w:r>
+      <w:proofErr w:type="spellEnd"/>
+      <w:r>
+        <w:rPr>
+          <w:rFonts w:hint="cs"/>
+          <w:rtl/>
+        </w:rPr>
+        <w:t>.</w:t>
+      </w:r>
+    </w:p>
+    <w:p>
+      <w:pPr>
+        <w:pStyle w:val="a0"/>
+        <w:bidi/>
+        <w:rPr>
+          <w:rtl/>
+        </w:rPr>
+      </w:pPr>
+      <w:r>
+        <w:rPr>
+          <w:rFonts w:hint="cs"/>
+        </w:rPr>
+        <w:t>SDK</w:t>
+      </w:r>
+      <w:r>
+        <w:rPr>
+          <w:rFonts w:hint="cs"/>
+          <w:rtl/>
+        </w:rPr>
+        <w:t xml:space="preserve"> שאנחנו מקבלים מפייסבוק, אחראי </w:t>
+      </w:r>
+      <w:r>
+        <w:rPr>
+          <w:rFonts w:hint="cs"/>
+          <w:rtl/>
+        </w:rPr>
+        <w:t xml:space="preserve">על יצירת חלון עם עמוד פייסבוק </w:t>
+      </w:r>
+      <w:r>
+        <w:rPr>
+          <w:rFonts w:hint="cs"/>
+          <w:rtl/>
+        </w:rPr>
+        <w:t xml:space="preserve">(או פוסט פייסבוק) </w:t>
+      </w:r>
+      <w:r>
+        <w:rPr>
+          <w:rFonts w:hint="cs"/>
+          <w:rtl/>
+        </w:rPr>
+        <w:t xml:space="preserve">באפליקציה שלנו, אשר מכיל </w:t>
+      </w:r>
+      <w:r>
+        <w:rPr>
+          <w:rFonts w:hint="cs"/>
+          <w:rtl/>
+        </w:rPr>
+        <w:t xml:space="preserve">את </w:t>
+      </w:r>
+      <w:r>
+        <w:rPr>
+          <w:rFonts w:hint="cs"/>
+          <w:rtl/>
+        </w:rPr>
+        <w:t xml:space="preserve">התוכן </w:t>
+      </w:r>
+      <w:r>
+        <w:rPr>
+          <w:rFonts w:hint="cs"/>
+          <w:rtl/>
+        </w:rPr>
+        <w:t>המבוקש</w:t>
+      </w:r>
+      <w:r>
+        <w:rPr>
+          <w:rFonts w:hint="cs"/>
+          <w:rtl/>
+        </w:rPr>
+        <w:t xml:space="preserve">, במקרה זה </w:t>
+      </w:r>
+      <w:r>
+        <w:rPr>
+          <w:rtl/>
+        </w:rPr>
+        <w:t>–</w:t>
+      </w:r>
+      <w:r>
+        <w:rPr>
+          <w:rFonts w:hint="cs"/>
+          <w:rtl/>
+        </w:rPr>
+        <w:t xml:space="preserve"> אחד העמודים האהובים  על המשתמש הנוכחי. נשים לב שהעמוד</w:t>
+      </w:r>
+      <w:r>
+        <w:rPr>
+          <w:rFonts w:hint="cs"/>
+          <w:rtl/>
+        </w:rPr>
+        <w:t xml:space="preserve"> או הפוסט</w:t>
+      </w:r>
+      <w:r>
+        <w:rPr>
+          <w:rFonts w:hint="cs"/>
+          <w:rtl/>
+        </w:rPr>
+        <w:t xml:space="preserve"> חייב להיות </w:t>
+      </w:r>
+      <w:r>
+        <w:rPr>
+          <w:rFonts w:hint="cs"/>
+        </w:rPr>
+        <w:t>PU</w:t>
+      </w:r>
+      <w:r>
+        <w:t>BLIC</w:t>
+      </w:r>
+      <w:r>
+        <w:rPr>
+          <w:rFonts w:hint="cs"/>
+          <w:rtl/>
+        </w:rPr>
+        <w:t>, מכיוון שאנחנו ניגשים</w:t>
+      </w:r>
+      <w:r>
+        <w:rPr>
+          <w:rFonts w:hint="cs"/>
+          <w:rtl/>
+        </w:rPr>
+        <w:t xml:space="preserve"> </w:t>
+      </w:r>
+      <w:r>
+        <w:rPr>
+          <w:rFonts w:hint="cs"/>
+          <w:rtl/>
+        </w:rPr>
+        <w:t>אליו דרך המשתמש הראשי, שייתכן ולא עשה לו לייק.</w:t>
+      </w:r>
+    </w:p>
+    <w:p>
+      <w:pPr>
+        <w:pStyle w:val="a0"/>
+        <w:bidi/>
+        <w:rPr>
+          <w:rtl/>
+        </w:rPr>
+      </w:pPr>
+    </w:p>
+    <w:p>
+      <w:pPr>
+        <w:pStyle w:val="Heading1"/>
+        <w:bidi/>
+        <w:rPr>
+          <w:rtl/>
+        </w:rPr>
+      </w:pPr>
+      <w:bookmarkStart w:id="8" w:name="_Toc530945502"/>
+      <w:r>
+        <w:t xml:space="preserve">AWS - </w:t>
+      </w:r>
+      <w:proofErr w:type="spellStart"/>
+      <w:r>
+        <w:t>Rekognition</w:t>
+      </w:r>
+      <w:bookmarkEnd w:id="8"/>
+      <w:proofErr w:type="spellEnd"/>
+    </w:p>
+    <w:p>
+      <w:pPr>
+        <w:pStyle w:val="a0"/>
+        <w:bidi/>
+        <w:rPr>
+          <w:rtl/>
+        </w:rPr>
+      </w:pPr>
+      <w:r>
+        <w:rPr>
+          <w:rFonts w:hint="cs"/>
+          <w:rtl/>
+        </w:rPr>
+        <w:t>ענן של אמאזון</w:t>
+      </w:r>
+      <w:r>
+        <w:rPr>
+          <w:rFonts w:hint="cs"/>
+          <w:rtl/>
+        </w:rPr>
+        <w:t>,</w:t>
+      </w:r>
+      <w:r>
+        <w:rPr>
+          <w:rFonts w:hint="cs"/>
+          <w:rtl/>
+        </w:rPr>
+        <w:t xml:space="preserve"> בתוכו יש </w:t>
+      </w:r>
+      <w:r>
+        <w:rPr>
+          <w:rFonts w:hint="cs"/>
+        </w:rPr>
+        <w:t>API</w:t>
+      </w:r>
+      <w:r>
+        <w:rPr>
+          <w:rFonts w:hint="cs"/>
+          <w:rtl/>
+        </w:rPr>
+        <w:t xml:space="preserve"> של שירות </w:t>
+      </w:r>
+      <w:proofErr w:type="spellStart"/>
+      <w:r>
+        <w:t>Rekognition</w:t>
+      </w:r>
+      <w:proofErr w:type="spellEnd"/>
+      <w:r>
+        <w:rPr>
+          <w:rFonts w:hint="cs"/>
+          <w:rtl/>
+        </w:rPr>
+        <w:t>. השירות הינו מאוד חזק ומספק מגוון רחב של אפשרויות זיהוי פנים וניתוח תמונה. השימוש שלנו ב</w:t>
+      </w:r>
+      <w:r>
+        <w:rPr>
+          <w:rFonts w:hint="cs"/>
+        </w:rPr>
+        <w:t>API</w:t>
+      </w:r>
+      <w:r>
+        <w:rPr>
+          <w:rFonts w:hint="cs"/>
+          <w:rtl/>
+        </w:rPr>
+        <w:t xml:space="preserve"> בוצע כך:</w:t>
       </w:r>
     </w:p>
     <w:p>
@@ -5115,20 +5224,31 @@
           <w:rFonts w:hint="cs"/>
           <w:rtl/>
         </w:rPr>
-        <w:t>השם נשלח ביחד עם תמונת משתמש ל</w:t>
-      </w:r>
-      <w:r>
-        <w:rPr>
-          <w:rFonts w:hint="cs"/>
-        </w:rPr>
-        <w:t>API</w:t>
-      </w:r>
-      <w:r>
-        <w:rPr>
-          <w:rFonts w:hint="cs"/>
-          <w:rtl/>
-        </w:rPr>
-        <w:t>, ושם נשמר וקטור מידע על תווי הפנים של האדם.</w:t>
+        <w:t xml:space="preserve">בשימוש הראשון של משתמש, עליו להזין את השם משתמש הייחודי שלו בפייסבוק (לא השם כפי שמופיע בעמוד, אלא </w:t>
+      </w:r>
+      <w:r>
+        <w:t>username</w:t>
+      </w:r>
+      <w:r>
+        <w:rPr>
+          <w:rFonts w:hint="cs"/>
+          <w:rtl/>
+        </w:rPr>
+        <w:t>)</w:t>
+      </w:r>
+      <w:r>
+        <w:rPr>
+          <w:rFonts w:hint="cs"/>
+          <w:rtl/>
+        </w:rPr>
+        <w:t>, וללחוץ על כפתור "משתמש חדש".</w:t>
+      </w:r>
+      <w:r>
+        <w:rPr>
+          <w:rFonts w:hint="cs"/>
+          <w:rtl/>
+        </w:rPr>
+        <w:t xml:space="preserve"> </w:t>
       </w:r>
     </w:p>
     <w:p>
@@ -5145,7 +5265,7 @@
           <w:rFonts w:hint="cs"/>
           <w:rtl/>
         </w:rPr>
-        <w:t>כעת ל</w:t>
+        <w:t>השם נשלח ביחד עם תמונת משתמש ל</w:t>
       </w:r>
       <w:r>
         <w:rPr>
@@ -5158,20 +5278,7 @@
           <w:rFonts w:hint="cs"/>
           <w:rtl/>
         </w:rPr>
-        <w:t xml:space="preserve"> יהיה אוסף וקטורים של תווי פנים של משתמשים רבים, וניתן בעזרת שליחת תמונה ל</w:t>
-      </w:r>
-      <w:r>
-        <w:rPr>
-          <w:rFonts w:hint="cs"/>
-        </w:rPr>
-        <w:t>API</w:t>
-      </w:r>
-      <w:r>
-        <w:rPr>
-          <w:rFonts w:hint="cs"/>
-          <w:rtl/>
-        </w:rPr>
-        <w:t>, לבקש זיהוי של האדם הנוכחי מול המצלמה.</w:t>
+        <w:t>, ושם נשמר וקטור מידע על תווי הפנים של האדם.</w:t>
       </w:r>
     </w:p>
     <w:p>
@@ -5182,6 +5289,49 @@
           <w:numId w:val="5"/>
         </w:numPr>
         <w:bidi/>
+      </w:pPr>
+      <w:r>
+        <w:rPr>
+          <w:rFonts w:hint="cs"/>
+          <w:rtl/>
+        </w:rPr>
+        <w:t>כעת ל</w:t>
+      </w:r>
+      <w:r>
+        <w:rPr>
+          <w:rFonts w:hint="cs"/>
+        </w:rPr>
+        <w:t>API</w:t>
+      </w:r>
+      <w:r>
+        <w:rPr>
+          <w:rFonts w:hint="cs"/>
+          <w:rtl/>
+        </w:rPr>
+        <w:t xml:space="preserve"> יהיה אוסף וקטורים של תווי פנים של משתמשים רבים, וניתן בעזרת שליחת תמונה ל</w:t>
+      </w:r>
+      <w:r>
+        <w:rPr>
+          <w:rFonts w:hint="cs"/>
+        </w:rPr>
+        <w:t>API</w:t>
+      </w:r>
+      <w:r>
+        <w:rPr>
+          <w:rFonts w:hint="cs"/>
+          <w:rtl/>
+        </w:rPr>
+        <w:t>, לבקש זיהוי של האדם הנוכחי מול המצלמה.</w:t>
+      </w:r>
+    </w:p>
+    <w:p>
+      <w:pPr>
+        <w:pStyle w:val="a0"/>
+        <w:numPr>
+          <w:ilvl w:val="0"/>
+          <w:numId w:val="5"/>
+        </w:numPr>
+        <w:bidi/>
         <w:rPr>
           <w:rtl/>
         </w:rPr>
@@ -5239,11 +5389,11 @@
           <w:rtl/>
         </w:rPr>
       </w:pPr>
-      <w:bookmarkStart w:id="8" w:name="_Toc530835929"/>
+      <w:bookmarkStart w:id="9" w:name="_Toc530945503"/>
       <w:r>
         <w:t>BEAUTIFULSOUP</w:t>
       </w:r>
-      <w:bookmarkEnd w:id="8"/>
+      <w:bookmarkEnd w:id="9"/>
     </w:p>
     <w:p>
       <w:pPr>
@@ -5539,7 +5689,7 @@
           <w:rtl/>
         </w:rPr>
       </w:pPr>
-      <w:bookmarkStart w:id="9" w:name="_Toc530835930"/>
+      <w:bookmarkStart w:id="10" w:name="_Toc530945504"/>
       <w:r>
         <w:rPr>
           <w:rFonts w:hint="cs"/>
@@ -5547,15 +5697,12 @@
         <w:lastRenderedPageBreak/>
         <w:t>FLASK</w:t>
       </w:r>
-      <w:bookmarkEnd w:id="9"/>
+      <w:bookmarkEnd w:id="10"/>
     </w:p>
     <w:p>
       <w:pPr>
         <w:pStyle w:val="a0"/>
         <w:bidi/>
-        <w:rPr>
-          <w:rFonts w:hint="cs"/>
-        </w:rPr>
       </w:pPr>
     </w:p>
     <w:p>
@@ -6006,14 +6153,14 @@
         <w:pStyle w:val="Heading1"/>
         <w:bidi/>
       </w:pPr>
-      <w:bookmarkStart w:id="10" w:name="_Toc530835931"/>
+      <w:bookmarkStart w:id="11" w:name="_Toc530945505"/>
       <w:r>
         <w:t>OPENCV4</w:t>
       </w:r>
       <w:r>
         <w:t xml:space="preserve"> + NUMPY</w:t>
       </w:r>
-      <w:bookmarkEnd w:id="10"/>
+      <w:bookmarkEnd w:id="11"/>
     </w:p>
     <w:p>
       <w:pPr>
@@ -6108,7 +6255,6 @@
         <w:pStyle w:val="a0"/>
         <w:bidi/>
         <w:rPr>
-          <w:rFonts w:hint="cs"/>
           <w:rtl/>
         </w:rPr>
       </w:pPr>
@@ -6120,8 +6266,8 @@
           <w:rtl/>
         </w:rPr>
       </w:pPr>
-      <w:bookmarkStart w:id="11" w:name="_Toc530835898"/>
-      <w:bookmarkStart w:id="12" w:name="_Toc530835932"/>
+      <w:bookmarkStart w:id="12" w:name="_Toc530835898"/>
+      <w:bookmarkStart w:id="13" w:name="_Toc530945506"/>
       <w:r>
         <w:rPr>
           <w:rFonts w:hint="cs"/>
@@ -6129,8 +6275,8 @@
         </w:rPr>
         <w:t>מבט על</w:t>
       </w:r>
-      <w:bookmarkEnd w:id="11"/>
       <w:bookmarkEnd w:id="12"/>
+      <w:bookmarkEnd w:id="13"/>
       <w:r>
         <w:rPr>
           <w:rFonts w:hint="cs"/>
@@ -7667,14 +7813,14 @@
       <w:pPr>
         <w:pStyle w:val="Heading1"/>
       </w:pPr>
-      <w:bookmarkStart w:id="13" w:name="_Toc530835933"/>
+      <w:bookmarkStart w:id="14" w:name="_Toc530945507"/>
       <w:r>
         <w:t xml:space="preserve">Photo </w:t>
       </w:r>
       <w:r>
         <w:t>Analyzation</w:t>
       </w:r>
-      <w:bookmarkEnd w:id="13"/>
+      <w:bookmarkEnd w:id="14"/>
     </w:p>
     <w:p>
       <w:pPr>
@@ -8072,7 +8218,7 @@
           <w:rtl/>
         </w:rPr>
       </w:pPr>
-      <w:bookmarkStart w:id="14" w:name="_Toc530835934"/>
+      <w:bookmarkStart w:id="15" w:name="_Toc530945508"/>
       <w:r>
         <w:t>Photo Recognition Flow</w:t>
       </w:r>
@@ -8103,7 +8249,7 @@
       <w:r>
         <w:t xml:space="preserve"> FB</w:t>
       </w:r>
-      <w:bookmarkEnd w:id="14"/>
+      <w:bookmarkEnd w:id="15"/>
     </w:p>
     <w:p>
       <w:pPr>
@@ -8174,11 +8320,10 @@
       <w:pPr>
         <w:pStyle w:val="a"/>
         <w:rPr>
-          <w:rFonts w:hint="cs"/>
-          <w:rtl/>
-        </w:rPr>
-      </w:pPr>
-      <w:bookmarkStart w:id="15" w:name="_Toc530835935"/>
+          <w:rtl/>
+        </w:rPr>
+      </w:pPr>
+      <w:bookmarkStart w:id="16" w:name="_Toc530945509"/>
       <w:r>
         <w:rPr>
           <w:rFonts w:hint="cs"/>
@@ -8186,7 +8331,7 @@
         </w:rPr>
         <w:t>אכיטקטורה ומימוש</w:t>
       </w:r>
-      <w:bookmarkEnd w:id="15"/>
+      <w:bookmarkEnd w:id="16"/>
     </w:p>
     <w:p>
       <w:pPr>
@@ -8196,7 +8341,7 @@
           <w:rtl/>
         </w:rPr>
       </w:pPr>
-      <w:bookmarkStart w:id="16" w:name="_Toc530835936"/>
+      <w:bookmarkStart w:id="17" w:name="_Toc530945510"/>
       <w:r>
         <w:rPr>
           <w:rFonts w:hint="cs"/>
@@ -8204,7 +8349,7 @@
         </w:rPr>
         <w:t>צד לקוח:</w:t>
       </w:r>
-      <w:bookmarkEnd w:id="16"/>
+      <w:bookmarkEnd w:id="17"/>
     </w:p>
     <w:p>
       <w:pPr>
@@ -25374,7 +25519,7 @@
           <w:rtl/>
         </w:rPr>
       </w:pPr>
-      <w:bookmarkStart w:id="17" w:name="_Toc530835937"/>
+      <w:bookmarkStart w:id="18" w:name="_Toc530945511"/>
       <w:r>
         <w:rPr>
           <w:rFonts w:hint="cs"/>
@@ -25383,7 +25528,7 @@
         <w:lastRenderedPageBreak/>
         <w:t>צד שרת:</w:t>
       </w:r>
-      <w:bookmarkEnd w:id="17"/>
+      <w:bookmarkEnd w:id="18"/>
     </w:p>
     <w:p>
       <w:pPr>
@@ -36282,7 +36427,7 @@
           <w:rtl/>
         </w:rPr>
       </w:pPr>
-      <w:bookmarkStart w:id="18" w:name="_Toc530835938"/>
+      <w:bookmarkStart w:id="19" w:name="_Toc530945512"/>
       <w:r>
         <w:rPr>
           <w:rFonts w:hint="cs"/>
@@ -36290,7 +36435,7 @@
         </w:rPr>
         <w:t>סיכום</w:t>
       </w:r>
-      <w:bookmarkEnd w:id="18"/>
+      <w:bookmarkEnd w:id="19"/>
     </w:p>
     <w:p>
       <w:pPr>
@@ -36434,12 +36579,12 @@
           <w:rtl/>
         </w:rPr>
       </w:pPr>
-      <w:bookmarkStart w:id="19" w:name="_Toc530835939"/>
+      <w:bookmarkStart w:id="20" w:name="_Toc530945513"/>
       <w:r>
         <w:lastRenderedPageBreak/>
         <w:t>Requirements</w:t>
       </w:r>
-      <w:bookmarkEnd w:id="19"/>
+      <w:bookmarkEnd w:id="20"/>
     </w:p>
     <w:p>
       <w:pPr>
@@ -36721,10 +36866,7 @@
         </w:numPr>
       </w:pPr>
       <w:r>
-        <w:t>export AWS_ACCESS_KEY_ID=</w:t>
-      </w:r>
-      <w:r>
-        <w:t>&lt;</w:t>
+        <w:t>export AWS_ACCESS_KEY_ID=&lt;</w:t>
       </w:r>
       <w:proofErr w:type="spellStart"/>
       <w:r>
@@ -36744,10 +36886,7 @@
         </w:numPr>
       </w:pPr>
       <w:r>
-        <w:t>export AWS_SECRET_ACCESS_KEY=</w:t>
-      </w:r>
-      <w:r>
-        <w:t>&lt;</w:t>
+        <w:t>export AWS_SECRET_ACCESS_KEY=&lt;</w:t>
       </w:r>
       <w:proofErr w:type="spellStart"/>
       <w:r>
@@ -36767,10 +36906,7 @@
         </w:numPr>
       </w:pPr>
       <w:r>
-        <w:t>export USER_MAIL_PROJ=</w:t>
-      </w:r>
-      <w:r>
-        <w:t>&lt;</w:t>
+        <w:t>export USER_MAIL_PROJ=&lt;</w:t>
       </w:r>
       <w:proofErr w:type="spellStart"/>
       <w:r>
@@ -36939,8 +37075,6 @@
       <w:r>
         <w:t>.</w:t>
       </w:r>
-      <w:bookmarkStart w:id="20" w:name="_GoBack"/>
-      <w:bookmarkEnd w:id="20"/>
     </w:p>
     <w:p>
       <w:pPr>
@@ -36958,7 +37092,7 @@
           <w:rtl/>
         </w:rPr>
       </w:pPr>
-      <w:bookmarkStart w:id="21" w:name="_Toc530835940"/>
+      <w:bookmarkStart w:id="21" w:name="_Toc530945514"/>
       <w:r>
         <w:rPr>
           <w:rFonts w:hint="cs"/>
@@ -36979,25 +37113,68 @@
     </w:p>
     <w:p>
       <w:pPr>
+        <w:pStyle w:val="Heading1"/>
+        <w:bidi/>
+        <w:rPr>
+          <w:rtl/>
+        </w:rPr>
+      </w:pPr>
+      <w:bookmarkStart w:id="22" w:name="_Toc530945515"/>
+      <w:r>
+        <w:rPr>
+          <w:rFonts w:hint="cs"/>
+          <w:rtl/>
+        </w:rPr>
+        <w:t xml:space="preserve">קישור לפרוייקט </w:t>
+      </w:r>
+      <w:r>
+        <w:rPr>
+          <w:rFonts w:hint="cs"/>
+          <w:rtl/>
+        </w:rPr>
+        <w:t>ב</w:t>
+      </w:r>
+      <w:r>
+        <w:t>GitHub</w:t>
+      </w:r>
+      <w:r>
+        <w:rPr>
+          <w:rFonts w:hint="cs"/>
+          <w:rtl/>
+        </w:rPr>
+        <w:t>:</w:t>
+      </w:r>
+      <w:bookmarkEnd w:id="22"/>
+    </w:p>
+    <w:p>
+      <w:pPr>
         <w:pStyle w:val="a0"/>
         <w:bidi/>
         <w:rPr>
           <w:rtl/>
         </w:rPr>
       </w:pPr>
-      <w:r>
-        <w:rPr>
-          <w:rFonts w:hint="cs"/>
-        </w:rPr>
-        <w:t>JSON</w:t>
-      </w:r>
-      <w:r>
-        <w:rPr>
-          <w:rFonts w:hint="cs"/>
-          <w:rtl/>
-        </w:rPr>
-        <w:t>:</w:t>
-      </w:r>
+    </w:p>
+    <w:p>
+      <w:pPr>
+        <w:pStyle w:val="a0"/>
+      </w:pPr>
+      <w:hyperlink r:id="rId39" w:history="1">
+        <w:r>
+          <w:rPr>
+            <w:rStyle w:val="Hyperlink"/>
+          </w:rPr>
+          <w:t>https://github.com/alexey-khromov/social-network-smart-house</w:t>
+        </w:r>
+      </w:hyperlink>
+    </w:p>
+    <w:p>
+      <w:pPr>
+        <w:pStyle w:val="a0"/>
+        <w:rPr>
+          <w:rFonts w:hint="cs"/>
+        </w:rPr>
+      </w:pPr>
     </w:p>
     <w:p>
       <w:pPr>
@@ -37007,6 +37184,53 @@
           <w:rtl/>
         </w:rPr>
       </w:pPr>
+    </w:p>
+    <w:p>
+      <w:pPr>
+        <w:pStyle w:val="Heading1"/>
+        <w:bidi/>
+      </w:pPr>
+    </w:p>
+    <w:p>
+      <w:pPr>
+        <w:pStyle w:val="Heading1"/>
+        <w:bidi/>
+        <w:rPr>
+          <w:rtl/>
+        </w:rPr>
+      </w:pPr>
+      <w:bookmarkStart w:id="23" w:name="_Toc530945516"/>
+      <w:r>
+        <w:rPr>
+          <w:rFonts w:hint="cs"/>
+        </w:rPr>
+        <w:t>JSON</w:t>
+      </w:r>
+      <w:r>
+        <w:rPr>
+          <w:rFonts w:hint="cs"/>
+          <w:rtl/>
+        </w:rPr>
+        <w:t>:</w:t>
+      </w:r>
+      <w:bookmarkEnd w:id="23"/>
+    </w:p>
+    <w:p>
+      <w:pPr>
+        <w:bidi/>
+        <w:rPr>
+          <w:rtl/>
+        </w:rPr>
+      </w:pPr>
+    </w:p>
+    <w:p>
+      <w:pPr>
+        <w:pStyle w:val="a0"/>
+        <w:bidi/>
+        <w:rPr>
+          <w:rtl/>
+        </w:rPr>
+      </w:pPr>
       <w:r>
         <w:rPr>
           <w:rFonts w:hint="cs"/>
@@ -37021,7 +37245,7 @@
         </w:rPr>
         <w:t xml:space="preserve"> </w:t>
       </w:r>
-      <w:hyperlink r:id="rId39" w:history="1">
+      <w:hyperlink r:id="rId40" w:history="1">
         <w:r>
           <w:rPr>
             <w:rStyle w:val="Hyperlink"/>
@@ -37194,7 +37418,7 @@
         </w:rPr>
         <w:t>הוא </w:t>
       </w:r>
-      <w:hyperlink r:id="rId40" w:tooltip="פורמט קובץ" w:history="1">
+      <w:hyperlink r:id="rId41" w:tooltip="פורמט קובץ" w:history="1">
         <w:r>
           <w:rPr>
             <w:rStyle w:val="Hyperlink"/>
@@ -37286,12 +37510,26 @@
           <w:sz w:val="21"/>
           <w:szCs w:val="21"/>
           <w:shd w:val="clear" w:color="auto" w:fill="FFFFFF"/>
+          <w:rtl/>
+        </w:rPr>
+      </w:pPr>
+    </w:p>
+    <w:p>
+      <w:pPr>
+        <w:pStyle w:val="a0"/>
+        <w:bidi/>
+        <w:rPr>
+          <w:rFonts w:ascii="Arial" w:hAnsi="Arial" w:cs="Arial" w:hint="cs"/>
+          <w:color w:val="222222"/>
+          <w:sz w:val="21"/>
+          <w:szCs w:val="21"/>
+          <w:shd w:val="clear" w:color="auto" w:fill="FFFFFF"/>
         </w:rPr>
       </w:pPr>
     </w:p>
     <w:sectPr>
-      <w:headerReference w:type="default" r:id="rId41"/>
-      <w:footerReference w:type="default" r:id="rId42"/>
+      <w:headerReference w:type="default" r:id="rId42"/>
+      <w:footerReference w:type="default" r:id="rId43"/>
       <w:pgSz w:w="12240" w:h="15840"/>
       <w:pgMar w:top="1440" w:right="1440" w:bottom="1440" w:left="1440" w:header="720" w:footer="720" w:gutter="0"/>
       <w:cols w:space="720"/>
@@ -39482,7 +39720,7 @@
     <w:autoRedefine/>
     <w:uiPriority w:val="39"/>
     <w:unhideWhenUsed/>
-    <w:rsid w:val="008947A7"/>
+    <w:rsid w:val="00417C23"/>
     <w:pPr>
       <w:tabs>
         <w:tab w:val="left" w:pos="270"/>
@@ -39493,6 +39731,9 @@
       <w:spacing w:after="100"/>
       <w:jc w:val="both"/>
     </w:pPr>
+    <w:rPr>
+      <w:noProof/>
+    </w:rPr>
   </w:style>
   <w:style w:type="character" w:customStyle="1" w:styleId="Char">
     <w:name w:val="רגיל פרויקט Char"/>
@@ -49436,7 +49677,7 @@
 </file>
 
 <file path=customXml/itemProps1.xml><?xml version="1.0" encoding="utf-8"?>
-<ds:datastoreItem xmlns:ds="http://schemas.openxmlformats.org/officeDocument/2006/customXml" ds:itemID="{41BC5928-DD59-494C-AC5F-AB26708466EE}">
+<ds:datastoreItem xmlns:ds="http://schemas.openxmlformats.org/officeDocument/2006/customXml" ds:itemID="{27408113-1D58-40A0-A10B-B267EC816640}">
   <ds:schemaRefs>
     <ds:schemaRef ds:uri="http://schemas.openxmlformats.org/officeDocument/2006/bibliography"/>
   </ds:schemaRefs>

</xml_diff>